<commit_message>
se agregó la clasificación de los items
</commit_message>
<xml_diff>
--- a/1-Documentos/Planes/PGCS.docx
+++ b/1-Documentos/Planes/PGCS.docx
@@ -195,6 +195,7 @@
           <w:lang w:val="es-PE"/>
         </w:rPr>
       </w:pPr>
+      <w:proofErr w:type="spellStart"/>
       <w:r>
         <w:rPr>
           <w:rFonts w:ascii="Source Sans Pro" w:eastAsia="Times New Roman" w:hAnsi="Source Sans Pro" w:cs="Times New Roman"/>
@@ -205,7 +206,20 @@
           <w:szCs w:val="30"/>
           <w:lang w:val="es-PE"/>
         </w:rPr>
-        <w:t>Softgenix Perú</w:t>
+        <w:t>Softgenix</w:t>
+      </w:r>
+      <w:proofErr w:type="spellEnd"/>
+      <w:r>
+        <w:rPr>
+          <w:rFonts w:ascii="Source Sans Pro" w:eastAsia="Times New Roman" w:hAnsi="Source Sans Pro" w:cs="Times New Roman"/>
+          <w:b/>
+          <w:bCs/>
+          <w:color w:val="000000"/>
+          <w:sz w:val="30"/>
+          <w:szCs w:val="30"/>
+          <w:lang w:val="es-PE"/>
+        </w:rPr>
+        <w:t xml:space="preserve"> Perú</w:t>
       </w:r>
     </w:p>
     <w:p>
@@ -1348,7 +1362,21 @@
         <w:rPr>
           <w:rFonts w:ascii="Source Sans Pro" w:eastAsia="Source Sans Pro" w:hAnsi="Source Sans Pro" w:cs="Source Sans Pro"/>
         </w:rPr>
-        <w:t xml:space="preserve">  la empresa Softgenix implemente un buen plan de gestión de configuración del software. Ya que esto nos permitirá aplicar procesos técnicos y administrativos durante el ciclo de vida de nuestros proyectos.</w:t>
+        <w:t xml:space="preserve">  la empresa </w:t>
+      </w:r>
+      <w:proofErr w:type="spellStart"/>
+      <w:r>
+        <w:rPr>
+          <w:rFonts w:ascii="Source Sans Pro" w:eastAsia="Source Sans Pro" w:hAnsi="Source Sans Pro" w:cs="Source Sans Pro"/>
+        </w:rPr>
+        <w:t>Softgenix</w:t>
+      </w:r>
+      <w:proofErr w:type="spellEnd"/>
+      <w:r>
+        <w:rPr>
+          <w:rFonts w:ascii="Source Sans Pro" w:eastAsia="Source Sans Pro" w:hAnsi="Source Sans Pro" w:cs="Source Sans Pro"/>
+        </w:rPr>
+        <w:t xml:space="preserve"> implemente un buen plan de gestión de configuración del software. Ya que esto nos permitirá aplicar procesos técnicos y administrativos durante el ciclo de vida de nuestros proyectos.</w:t>
       </w:r>
     </w:p>
     <w:p>
@@ -1524,6 +1552,7 @@
                 <w:lang w:val="es-PE"/>
               </w:rPr>
             </w:pPr>
+            <w:proofErr w:type="spellStart"/>
             <w:r>
               <w:rPr>
                 <w:rFonts w:ascii="Source Sans Pro" w:eastAsia="Times New Roman" w:hAnsi="Source Sans Pro" w:cs="Times New Roman"/>
@@ -1536,6 +1565,7 @@
               </w:rPr>
               <w:t>Bazaar</w:t>
             </w:r>
+            <w:proofErr w:type="spellEnd"/>
           </w:p>
         </w:tc>
         <w:tc>
@@ -1610,6 +1640,7 @@
                 <w:lang w:val="es-PE"/>
               </w:rPr>
             </w:pPr>
+            <w:proofErr w:type="spellStart"/>
             <w:r>
               <w:rPr>
                 <w:rFonts w:ascii="Source Sans Pro" w:eastAsia="Times New Roman" w:hAnsi="Source Sans Pro" w:cs="Times New Roman"/>
@@ -1622,6 +1653,7 @@
               </w:rPr>
               <w:t>Darcs</w:t>
             </w:r>
+            <w:proofErr w:type="spellEnd"/>
           </w:p>
         </w:tc>
         <w:tc>
@@ -2311,7 +2343,25 @@
                 <w:color w:val="000000"/>
                 <w:lang w:val="es-PE"/>
               </w:rPr>
-              <w:t>Integración / Plugs-ins IDE</w:t>
+              <w:t xml:space="preserve">Integración / </w:t>
+            </w:r>
+            <w:proofErr w:type="spellStart"/>
+            <w:r>
+              <w:rPr>
+                <w:rFonts w:ascii="Source Sans Pro" w:eastAsia="Times New Roman" w:hAnsi="Source Sans Pro" w:cs="Times New Roman"/>
+                <w:color w:val="000000"/>
+                <w:lang w:val="es-PE"/>
+              </w:rPr>
+              <w:t>Plugs-ins</w:t>
+            </w:r>
+            <w:proofErr w:type="spellEnd"/>
+            <w:r>
+              <w:rPr>
+                <w:rFonts w:ascii="Source Sans Pro" w:eastAsia="Times New Roman" w:hAnsi="Source Sans Pro" w:cs="Times New Roman"/>
+                <w:color w:val="000000"/>
+                <w:lang w:val="es-PE"/>
+              </w:rPr>
+              <w:t xml:space="preserve"> IDE</w:t>
             </w:r>
           </w:p>
         </w:tc>
@@ -3565,6 +3615,3962 @@
     </w:p>
     <w:p>
       <w:pPr>
+        <w:pStyle w:val="Ttulo2"/>
+        <w:numPr>
+          <w:ilvl w:val="0"/>
+          <w:numId w:val="3"/>
+        </w:numPr>
+        <w:tabs>
+          <w:tab w:val="clear" w:pos="720"/>
+        </w:tabs>
+        <w:textAlignment w:val="baseline"/>
+        <w:rPr>
+          <w:rFonts w:ascii="Source Sans Pro" w:hAnsi="Source Sans Pro"/>
+          <w:color w:val="000000"/>
+        </w:rPr>
+      </w:pPr>
+      <w:r>
+        <w:rPr>
+          <w:rFonts w:ascii="Source Sans Pro" w:hAnsi="Source Sans Pro"/>
+          <w:color w:val="000000"/>
+          <w:sz w:val="22"/>
+          <w:szCs w:val="22"/>
+        </w:rPr>
+        <w:t>Clasificación de los Ítems</w:t>
+      </w:r>
+    </w:p>
+    <w:tbl>
+      <w:tblPr>
+        <w:tblW w:w="0" w:type="auto"/>
+        <w:tblCellMar>
+          <w:top w:w="15" w:type="dxa"/>
+          <w:left w:w="15" w:type="dxa"/>
+          <w:bottom w:w="15" w:type="dxa"/>
+          <w:right w:w="15" w:type="dxa"/>
+        </w:tblCellMar>
+        <w:tblLook w:val="04A0" w:firstRow="1" w:lastRow="0" w:firstColumn="1" w:lastColumn="0" w:noHBand="0" w:noVBand="1"/>
+      </w:tblPr>
+      <w:tblGrid>
+        <w:gridCol w:w="671"/>
+        <w:gridCol w:w="4984"/>
+        <w:gridCol w:w="940"/>
+        <w:gridCol w:w="1252"/>
+        <w:gridCol w:w="1159"/>
+      </w:tblGrid>
+      <w:tr>
+        <w:tc>
+          <w:tcPr>
+            <w:tcW w:w="0" w:type="auto"/>
+            <w:tcBorders>
+              <w:top w:val="single" w:sz="8" w:space="0" w:color="000000"/>
+              <w:left w:val="single" w:sz="8" w:space="0" w:color="000000"/>
+              <w:bottom w:val="single" w:sz="8" w:space="0" w:color="000000"/>
+              <w:right w:val="single" w:sz="8" w:space="0" w:color="000000"/>
+            </w:tcBorders>
+            <w:shd w:val="clear" w:color="auto" w:fill="6FA8DC"/>
+            <w:tcMar>
+              <w:top w:w="100" w:type="dxa"/>
+              <w:left w:w="100" w:type="dxa"/>
+              <w:bottom w:w="100" w:type="dxa"/>
+              <w:right w:w="100" w:type="dxa"/>
+            </w:tcMar>
+            <w:vAlign w:val="center"/>
+            <w:hideMark/>
+          </w:tcPr>
+          <w:p>
+            <w:pPr>
+              <w:pStyle w:val="NormalWeb"/>
+              <w:spacing w:before="0" w:beforeAutospacing="0" w:after="0" w:afterAutospacing="0"/>
+              <w:jc w:val="center"/>
+            </w:pPr>
+            <w:r>
+              <w:rPr>
+                <w:rFonts w:ascii="Source Sans Pro" w:hAnsi="Source Sans Pro"/>
+                <w:b/>
+                <w:bCs/>
+                <w:color w:val="000000"/>
+              </w:rPr>
+              <w:t>Tipo</w:t>
+            </w:r>
+          </w:p>
+        </w:tc>
+        <w:tc>
+          <w:tcPr>
+            <w:tcW w:w="0" w:type="auto"/>
+            <w:tcBorders>
+              <w:top w:val="single" w:sz="8" w:space="0" w:color="000000"/>
+              <w:left w:val="single" w:sz="8" w:space="0" w:color="000000"/>
+              <w:bottom w:val="single" w:sz="8" w:space="0" w:color="000000"/>
+              <w:right w:val="single" w:sz="8" w:space="0" w:color="000000"/>
+            </w:tcBorders>
+            <w:shd w:val="clear" w:color="auto" w:fill="6FA8DC"/>
+            <w:tcMar>
+              <w:top w:w="100" w:type="dxa"/>
+              <w:left w:w="100" w:type="dxa"/>
+              <w:bottom w:w="100" w:type="dxa"/>
+              <w:right w:w="100" w:type="dxa"/>
+            </w:tcMar>
+            <w:vAlign w:val="center"/>
+            <w:hideMark/>
+          </w:tcPr>
+          <w:p>
+            <w:pPr>
+              <w:pStyle w:val="NormalWeb"/>
+              <w:spacing w:before="0" w:beforeAutospacing="0" w:after="0" w:afterAutospacing="0"/>
+              <w:jc w:val="center"/>
+            </w:pPr>
+            <w:r>
+              <w:rPr>
+                <w:rFonts w:ascii="Source Sans Pro" w:hAnsi="Source Sans Pro"/>
+                <w:b/>
+                <w:bCs/>
+                <w:color w:val="000000"/>
+              </w:rPr>
+              <w:t>Nombre del Ítem</w:t>
+            </w:r>
+          </w:p>
+        </w:tc>
+        <w:tc>
+          <w:tcPr>
+            <w:tcW w:w="0" w:type="auto"/>
+            <w:tcBorders>
+              <w:top w:val="single" w:sz="8" w:space="0" w:color="000000"/>
+              <w:left w:val="single" w:sz="8" w:space="0" w:color="000000"/>
+              <w:bottom w:val="single" w:sz="8" w:space="0" w:color="000000"/>
+              <w:right w:val="single" w:sz="8" w:space="0" w:color="000000"/>
+            </w:tcBorders>
+            <w:shd w:val="clear" w:color="auto" w:fill="6FA8DC"/>
+            <w:tcMar>
+              <w:top w:w="100" w:type="dxa"/>
+              <w:left w:w="100" w:type="dxa"/>
+              <w:bottom w:w="100" w:type="dxa"/>
+              <w:right w:w="100" w:type="dxa"/>
+            </w:tcMar>
+            <w:vAlign w:val="center"/>
+            <w:hideMark/>
+          </w:tcPr>
+          <w:p>
+            <w:pPr>
+              <w:pStyle w:val="NormalWeb"/>
+              <w:spacing w:before="0" w:beforeAutospacing="0" w:after="0" w:afterAutospacing="0"/>
+              <w:jc w:val="center"/>
+            </w:pPr>
+            <w:r>
+              <w:rPr>
+                <w:rFonts w:ascii="Source Sans Pro" w:hAnsi="Source Sans Pro"/>
+                <w:b/>
+                <w:bCs/>
+                <w:color w:val="000000"/>
+              </w:rPr>
+              <w:t>Fuente</w:t>
+            </w:r>
+          </w:p>
+        </w:tc>
+        <w:tc>
+          <w:tcPr>
+            <w:tcW w:w="0" w:type="auto"/>
+            <w:tcBorders>
+              <w:top w:val="single" w:sz="8" w:space="0" w:color="000000"/>
+              <w:left w:val="single" w:sz="8" w:space="0" w:color="000000"/>
+              <w:bottom w:val="single" w:sz="8" w:space="0" w:color="000000"/>
+              <w:right w:val="single" w:sz="8" w:space="0" w:color="000000"/>
+            </w:tcBorders>
+            <w:shd w:val="clear" w:color="auto" w:fill="6FA8DC"/>
+            <w:tcMar>
+              <w:top w:w="100" w:type="dxa"/>
+              <w:left w:w="100" w:type="dxa"/>
+              <w:bottom w:w="100" w:type="dxa"/>
+              <w:right w:w="100" w:type="dxa"/>
+            </w:tcMar>
+            <w:vAlign w:val="center"/>
+            <w:hideMark/>
+          </w:tcPr>
+          <w:p>
+            <w:pPr>
+              <w:pStyle w:val="NormalWeb"/>
+              <w:spacing w:before="0" w:beforeAutospacing="0" w:after="0" w:afterAutospacing="0"/>
+              <w:jc w:val="center"/>
+            </w:pPr>
+            <w:r>
+              <w:rPr>
+                <w:rFonts w:ascii="Source Sans Pro" w:hAnsi="Source Sans Pro"/>
+                <w:b/>
+                <w:bCs/>
+                <w:color w:val="000000"/>
+              </w:rPr>
+              <w:t>Extensión</w:t>
+            </w:r>
+          </w:p>
+        </w:tc>
+        <w:tc>
+          <w:tcPr>
+            <w:tcW w:w="0" w:type="auto"/>
+            <w:tcBorders>
+              <w:top w:val="single" w:sz="8" w:space="0" w:color="000000"/>
+              <w:left w:val="single" w:sz="8" w:space="0" w:color="000000"/>
+              <w:bottom w:val="single" w:sz="8" w:space="0" w:color="000000"/>
+              <w:right w:val="single" w:sz="8" w:space="0" w:color="000000"/>
+            </w:tcBorders>
+            <w:shd w:val="clear" w:color="auto" w:fill="6FA8DC"/>
+            <w:tcMar>
+              <w:top w:w="100" w:type="dxa"/>
+              <w:left w:w="100" w:type="dxa"/>
+              <w:bottom w:w="100" w:type="dxa"/>
+              <w:right w:w="100" w:type="dxa"/>
+            </w:tcMar>
+            <w:vAlign w:val="center"/>
+            <w:hideMark/>
+          </w:tcPr>
+          <w:p>
+            <w:pPr>
+              <w:pStyle w:val="NormalWeb"/>
+              <w:spacing w:before="0" w:beforeAutospacing="0" w:after="0" w:afterAutospacing="0"/>
+              <w:jc w:val="center"/>
+            </w:pPr>
+            <w:r>
+              <w:rPr>
+                <w:rFonts w:ascii="Source Sans Pro" w:hAnsi="Source Sans Pro"/>
+                <w:b/>
+                <w:bCs/>
+                <w:color w:val="000000"/>
+              </w:rPr>
+              <w:t>Proyecto</w:t>
+            </w:r>
+          </w:p>
+        </w:tc>
+      </w:tr>
+      <w:tr>
+        <w:tc>
+          <w:tcPr>
+            <w:tcW w:w="0" w:type="auto"/>
+            <w:tcBorders>
+              <w:top w:val="single" w:sz="8" w:space="0" w:color="000000"/>
+              <w:left w:val="single" w:sz="8" w:space="0" w:color="000000"/>
+              <w:bottom w:val="single" w:sz="8" w:space="0" w:color="000000"/>
+              <w:right w:val="single" w:sz="8" w:space="0" w:color="000000"/>
+            </w:tcBorders>
+            <w:tcMar>
+              <w:top w:w="100" w:type="dxa"/>
+              <w:left w:w="100" w:type="dxa"/>
+              <w:bottom w:w="100" w:type="dxa"/>
+              <w:right w:w="100" w:type="dxa"/>
+            </w:tcMar>
+            <w:vAlign w:val="center"/>
+            <w:hideMark/>
+          </w:tcPr>
+          <w:p>
+            <w:pPr>
+              <w:pStyle w:val="NormalWeb"/>
+              <w:spacing w:before="0" w:beforeAutospacing="0" w:after="0" w:afterAutospacing="0"/>
+              <w:jc w:val="center"/>
+            </w:pPr>
+            <w:r>
+              <w:rPr>
+                <w:rFonts w:ascii="Source Sans Pro" w:hAnsi="Source Sans Pro"/>
+                <w:color w:val="000000"/>
+                <w:sz w:val="22"/>
+                <w:szCs w:val="22"/>
+              </w:rPr>
+              <w:t>E</w:t>
+            </w:r>
+          </w:p>
+        </w:tc>
+        <w:tc>
+          <w:tcPr>
+            <w:tcW w:w="0" w:type="auto"/>
+            <w:tcBorders>
+              <w:top w:val="single" w:sz="8" w:space="0" w:color="000000"/>
+              <w:left w:val="single" w:sz="8" w:space="0" w:color="000000"/>
+              <w:bottom w:val="single" w:sz="8" w:space="0" w:color="000000"/>
+              <w:right w:val="single" w:sz="8" w:space="0" w:color="000000"/>
+            </w:tcBorders>
+            <w:shd w:val="clear" w:color="auto" w:fill="FFFFFF"/>
+            <w:tcMar>
+              <w:top w:w="0" w:type="dxa"/>
+              <w:left w:w="40" w:type="dxa"/>
+              <w:bottom w:w="0" w:type="dxa"/>
+              <w:right w:w="40" w:type="dxa"/>
+            </w:tcMar>
+            <w:vAlign w:val="center"/>
+            <w:hideMark/>
+          </w:tcPr>
+          <w:p>
+            <w:pPr>
+              <w:pStyle w:val="NormalWeb"/>
+              <w:spacing w:before="0" w:beforeAutospacing="0" w:after="0" w:afterAutospacing="0"/>
+            </w:pPr>
+            <w:r>
+              <w:rPr>
+                <w:rFonts w:ascii="Source Sans Pro" w:hAnsi="Source Sans Pro"/>
+                <w:color w:val="000000"/>
+                <w:sz w:val="22"/>
+                <w:szCs w:val="22"/>
+              </w:rPr>
+              <w:t xml:space="preserve">Project </w:t>
+            </w:r>
+            <w:proofErr w:type="spellStart"/>
+            <w:r>
+              <w:rPr>
+                <w:rFonts w:ascii="Source Sans Pro" w:hAnsi="Source Sans Pro"/>
+                <w:color w:val="000000"/>
+                <w:sz w:val="22"/>
+                <w:szCs w:val="22"/>
+              </w:rPr>
+              <w:t>Charter</w:t>
+            </w:r>
+            <w:proofErr w:type="spellEnd"/>
+          </w:p>
+        </w:tc>
+        <w:tc>
+          <w:tcPr>
+            <w:tcW w:w="0" w:type="auto"/>
+            <w:tcBorders>
+              <w:top w:val="single" w:sz="8" w:space="0" w:color="000000"/>
+              <w:left w:val="single" w:sz="8" w:space="0" w:color="000000"/>
+              <w:bottom w:val="single" w:sz="8" w:space="0" w:color="000000"/>
+              <w:right w:val="single" w:sz="8" w:space="0" w:color="000000"/>
+            </w:tcBorders>
+            <w:tcMar>
+              <w:top w:w="100" w:type="dxa"/>
+              <w:left w:w="100" w:type="dxa"/>
+              <w:bottom w:w="100" w:type="dxa"/>
+              <w:right w:w="100" w:type="dxa"/>
+            </w:tcMar>
+            <w:vAlign w:val="center"/>
+            <w:hideMark/>
+          </w:tcPr>
+          <w:p>
+            <w:pPr>
+              <w:pStyle w:val="NormalWeb"/>
+              <w:spacing w:before="0" w:beforeAutospacing="0" w:after="0" w:afterAutospacing="0"/>
+              <w:jc w:val="center"/>
+            </w:pPr>
+            <w:r>
+              <w:rPr>
+                <w:rFonts w:ascii="Source Sans Pro" w:hAnsi="Source Sans Pro"/>
+                <w:color w:val="000000"/>
+                <w:sz w:val="22"/>
+                <w:szCs w:val="22"/>
+              </w:rPr>
+              <w:t>E</w:t>
+            </w:r>
+          </w:p>
+        </w:tc>
+        <w:tc>
+          <w:tcPr>
+            <w:tcW w:w="0" w:type="auto"/>
+            <w:tcBorders>
+              <w:top w:val="single" w:sz="8" w:space="0" w:color="000000"/>
+              <w:left w:val="single" w:sz="8" w:space="0" w:color="000000"/>
+              <w:bottom w:val="single" w:sz="8" w:space="0" w:color="000000"/>
+              <w:right w:val="single" w:sz="8" w:space="0" w:color="000000"/>
+            </w:tcBorders>
+            <w:tcMar>
+              <w:top w:w="100" w:type="dxa"/>
+              <w:left w:w="100" w:type="dxa"/>
+              <w:bottom w:w="100" w:type="dxa"/>
+              <w:right w:w="100" w:type="dxa"/>
+            </w:tcMar>
+            <w:vAlign w:val="center"/>
+            <w:hideMark/>
+          </w:tcPr>
+          <w:p>
+            <w:pPr>
+              <w:pStyle w:val="NormalWeb"/>
+              <w:spacing w:before="0" w:beforeAutospacing="0" w:after="0" w:afterAutospacing="0"/>
+              <w:jc w:val="center"/>
+            </w:pPr>
+            <w:r>
+              <w:rPr>
+                <w:rFonts w:ascii="Source Sans Pro" w:hAnsi="Source Sans Pro"/>
+                <w:color w:val="000000"/>
+                <w:sz w:val="22"/>
+                <w:szCs w:val="22"/>
+              </w:rPr>
+              <w:t>DOCX</w:t>
+            </w:r>
+          </w:p>
+        </w:tc>
+        <w:tc>
+          <w:tcPr>
+            <w:tcW w:w="0" w:type="auto"/>
+            <w:tcBorders>
+              <w:top w:val="single" w:sz="8" w:space="0" w:color="000000"/>
+              <w:left w:val="single" w:sz="8" w:space="0" w:color="000000"/>
+              <w:bottom w:val="single" w:sz="8" w:space="0" w:color="000000"/>
+              <w:right w:val="single" w:sz="8" w:space="0" w:color="000000"/>
+            </w:tcBorders>
+            <w:tcMar>
+              <w:top w:w="100" w:type="dxa"/>
+              <w:left w:w="100" w:type="dxa"/>
+              <w:bottom w:w="100" w:type="dxa"/>
+              <w:right w:w="100" w:type="dxa"/>
+            </w:tcMar>
+            <w:vAlign w:val="center"/>
+            <w:hideMark/>
+          </w:tcPr>
+          <w:p>
+            <w:pPr>
+              <w:pStyle w:val="NormalWeb"/>
+              <w:spacing w:before="0" w:beforeAutospacing="0" w:after="0" w:afterAutospacing="0"/>
+              <w:jc w:val="center"/>
+            </w:pPr>
+            <w:r>
+              <w:rPr>
+                <w:rFonts w:ascii="Source Sans Pro" w:hAnsi="Source Sans Pro"/>
+                <w:color w:val="000000"/>
+                <w:sz w:val="22"/>
+                <w:szCs w:val="22"/>
+              </w:rPr>
+              <w:t>SCIP</w:t>
+            </w:r>
+          </w:p>
+        </w:tc>
+      </w:tr>
+      <w:tr>
+        <w:tc>
+          <w:tcPr>
+            <w:tcW w:w="0" w:type="auto"/>
+            <w:tcBorders>
+              <w:top w:val="single" w:sz="8" w:space="0" w:color="000000"/>
+              <w:left w:val="single" w:sz="8" w:space="0" w:color="000000"/>
+              <w:bottom w:val="single" w:sz="8" w:space="0" w:color="000000"/>
+              <w:right w:val="single" w:sz="8" w:space="0" w:color="000000"/>
+            </w:tcBorders>
+            <w:tcMar>
+              <w:top w:w="100" w:type="dxa"/>
+              <w:left w:w="100" w:type="dxa"/>
+              <w:bottom w:w="100" w:type="dxa"/>
+              <w:right w:w="100" w:type="dxa"/>
+            </w:tcMar>
+            <w:vAlign w:val="center"/>
+            <w:hideMark/>
+          </w:tcPr>
+          <w:p>
+            <w:pPr>
+              <w:pStyle w:val="NormalWeb"/>
+              <w:spacing w:before="0" w:beforeAutospacing="0" w:after="0" w:afterAutospacing="0"/>
+              <w:jc w:val="center"/>
+            </w:pPr>
+            <w:r>
+              <w:rPr>
+                <w:rFonts w:ascii="Source Sans Pro" w:hAnsi="Source Sans Pro"/>
+                <w:color w:val="000000"/>
+                <w:sz w:val="22"/>
+                <w:szCs w:val="22"/>
+              </w:rPr>
+              <w:t>E</w:t>
+            </w:r>
+          </w:p>
+        </w:tc>
+        <w:tc>
+          <w:tcPr>
+            <w:tcW w:w="0" w:type="auto"/>
+            <w:tcBorders>
+              <w:top w:val="single" w:sz="8" w:space="0" w:color="000000"/>
+              <w:left w:val="single" w:sz="8" w:space="0" w:color="000000"/>
+              <w:bottom w:val="single" w:sz="8" w:space="0" w:color="000000"/>
+              <w:right w:val="single" w:sz="8" w:space="0" w:color="000000"/>
+            </w:tcBorders>
+            <w:shd w:val="clear" w:color="auto" w:fill="FFFFFF"/>
+            <w:tcMar>
+              <w:top w:w="0" w:type="dxa"/>
+              <w:left w:w="40" w:type="dxa"/>
+              <w:bottom w:w="0" w:type="dxa"/>
+              <w:right w:w="40" w:type="dxa"/>
+            </w:tcMar>
+            <w:vAlign w:val="center"/>
+            <w:hideMark/>
+          </w:tcPr>
+          <w:p>
+            <w:pPr>
+              <w:pStyle w:val="NormalWeb"/>
+              <w:spacing w:before="0" w:beforeAutospacing="0" w:after="0" w:afterAutospacing="0"/>
+            </w:pPr>
+            <w:r>
+              <w:rPr>
+                <w:rFonts w:ascii="Source Sans Pro" w:hAnsi="Source Sans Pro"/>
+                <w:color w:val="000000"/>
+                <w:sz w:val="22"/>
+                <w:szCs w:val="22"/>
+              </w:rPr>
+              <w:t>Cronograma de Proyecto</w:t>
+            </w:r>
+          </w:p>
+        </w:tc>
+        <w:tc>
+          <w:tcPr>
+            <w:tcW w:w="0" w:type="auto"/>
+            <w:tcBorders>
+              <w:top w:val="single" w:sz="8" w:space="0" w:color="000000"/>
+              <w:left w:val="single" w:sz="8" w:space="0" w:color="000000"/>
+              <w:bottom w:val="single" w:sz="8" w:space="0" w:color="000000"/>
+              <w:right w:val="single" w:sz="8" w:space="0" w:color="000000"/>
+            </w:tcBorders>
+            <w:tcMar>
+              <w:top w:w="100" w:type="dxa"/>
+              <w:left w:w="100" w:type="dxa"/>
+              <w:bottom w:w="100" w:type="dxa"/>
+              <w:right w:w="100" w:type="dxa"/>
+            </w:tcMar>
+            <w:vAlign w:val="center"/>
+            <w:hideMark/>
+          </w:tcPr>
+          <w:p>
+            <w:pPr>
+              <w:pStyle w:val="NormalWeb"/>
+              <w:spacing w:before="0" w:beforeAutospacing="0" w:after="0" w:afterAutospacing="0"/>
+              <w:jc w:val="center"/>
+            </w:pPr>
+            <w:r>
+              <w:rPr>
+                <w:rFonts w:ascii="Source Sans Pro" w:hAnsi="Source Sans Pro"/>
+                <w:color w:val="000000"/>
+                <w:sz w:val="22"/>
+                <w:szCs w:val="22"/>
+              </w:rPr>
+              <w:t>E</w:t>
+            </w:r>
+          </w:p>
+        </w:tc>
+        <w:tc>
+          <w:tcPr>
+            <w:tcW w:w="0" w:type="auto"/>
+            <w:tcBorders>
+              <w:top w:val="single" w:sz="8" w:space="0" w:color="000000"/>
+              <w:left w:val="single" w:sz="8" w:space="0" w:color="000000"/>
+              <w:bottom w:val="single" w:sz="8" w:space="0" w:color="000000"/>
+              <w:right w:val="single" w:sz="8" w:space="0" w:color="000000"/>
+            </w:tcBorders>
+            <w:tcMar>
+              <w:top w:w="100" w:type="dxa"/>
+              <w:left w:w="100" w:type="dxa"/>
+              <w:bottom w:w="100" w:type="dxa"/>
+              <w:right w:w="100" w:type="dxa"/>
+            </w:tcMar>
+            <w:vAlign w:val="center"/>
+            <w:hideMark/>
+          </w:tcPr>
+          <w:p>
+            <w:pPr>
+              <w:pStyle w:val="NormalWeb"/>
+              <w:spacing w:before="0" w:beforeAutospacing="0" w:after="0" w:afterAutospacing="0"/>
+              <w:jc w:val="center"/>
+            </w:pPr>
+            <w:r>
+              <w:rPr>
+                <w:rFonts w:ascii="Source Sans Pro" w:hAnsi="Source Sans Pro"/>
+                <w:color w:val="000000"/>
+                <w:sz w:val="22"/>
+                <w:szCs w:val="22"/>
+              </w:rPr>
+              <w:t>XLSX</w:t>
+            </w:r>
+          </w:p>
+        </w:tc>
+        <w:tc>
+          <w:tcPr>
+            <w:tcW w:w="0" w:type="auto"/>
+            <w:tcBorders>
+              <w:top w:val="single" w:sz="8" w:space="0" w:color="000000"/>
+              <w:left w:val="single" w:sz="8" w:space="0" w:color="000000"/>
+              <w:bottom w:val="single" w:sz="8" w:space="0" w:color="000000"/>
+              <w:right w:val="single" w:sz="8" w:space="0" w:color="000000"/>
+            </w:tcBorders>
+            <w:tcMar>
+              <w:top w:w="100" w:type="dxa"/>
+              <w:left w:w="100" w:type="dxa"/>
+              <w:bottom w:w="100" w:type="dxa"/>
+              <w:right w:w="100" w:type="dxa"/>
+            </w:tcMar>
+            <w:vAlign w:val="center"/>
+            <w:hideMark/>
+          </w:tcPr>
+          <w:p>
+            <w:pPr>
+              <w:pStyle w:val="NormalWeb"/>
+              <w:spacing w:before="0" w:beforeAutospacing="0" w:after="0" w:afterAutospacing="0"/>
+              <w:jc w:val="center"/>
+            </w:pPr>
+            <w:r>
+              <w:rPr>
+                <w:rFonts w:ascii="Source Sans Pro" w:hAnsi="Source Sans Pro"/>
+                <w:color w:val="000000"/>
+                <w:sz w:val="22"/>
+                <w:szCs w:val="22"/>
+              </w:rPr>
+              <w:t>SCIP</w:t>
+            </w:r>
+          </w:p>
+        </w:tc>
+      </w:tr>
+      <w:tr>
+        <w:tc>
+          <w:tcPr>
+            <w:tcW w:w="0" w:type="auto"/>
+            <w:tcBorders>
+              <w:top w:val="single" w:sz="8" w:space="0" w:color="000000"/>
+              <w:left w:val="single" w:sz="8" w:space="0" w:color="000000"/>
+              <w:bottom w:val="single" w:sz="8" w:space="0" w:color="000000"/>
+              <w:right w:val="single" w:sz="8" w:space="0" w:color="000000"/>
+            </w:tcBorders>
+            <w:tcMar>
+              <w:top w:w="100" w:type="dxa"/>
+              <w:left w:w="100" w:type="dxa"/>
+              <w:bottom w:w="100" w:type="dxa"/>
+              <w:right w:w="100" w:type="dxa"/>
+            </w:tcMar>
+            <w:vAlign w:val="center"/>
+            <w:hideMark/>
+          </w:tcPr>
+          <w:p>
+            <w:pPr>
+              <w:pStyle w:val="NormalWeb"/>
+              <w:spacing w:before="0" w:beforeAutospacing="0" w:after="0" w:afterAutospacing="0"/>
+              <w:jc w:val="center"/>
+            </w:pPr>
+            <w:r>
+              <w:rPr>
+                <w:rFonts w:ascii="Source Sans Pro" w:hAnsi="Source Sans Pro"/>
+                <w:color w:val="000000"/>
+                <w:sz w:val="22"/>
+                <w:szCs w:val="22"/>
+              </w:rPr>
+              <w:t>S</w:t>
+            </w:r>
+          </w:p>
+        </w:tc>
+        <w:tc>
+          <w:tcPr>
+            <w:tcW w:w="0" w:type="auto"/>
+            <w:tcBorders>
+              <w:top w:val="single" w:sz="8" w:space="0" w:color="000000"/>
+              <w:left w:val="single" w:sz="8" w:space="0" w:color="000000"/>
+              <w:bottom w:val="single" w:sz="8" w:space="0" w:color="000000"/>
+              <w:right w:val="single" w:sz="8" w:space="0" w:color="000000"/>
+            </w:tcBorders>
+            <w:shd w:val="clear" w:color="auto" w:fill="FFFFFF"/>
+            <w:tcMar>
+              <w:top w:w="0" w:type="dxa"/>
+              <w:left w:w="40" w:type="dxa"/>
+              <w:bottom w:w="0" w:type="dxa"/>
+              <w:right w:w="40" w:type="dxa"/>
+            </w:tcMar>
+            <w:vAlign w:val="center"/>
+            <w:hideMark/>
+          </w:tcPr>
+          <w:p>
+            <w:pPr>
+              <w:pStyle w:val="NormalWeb"/>
+              <w:spacing w:before="0" w:beforeAutospacing="0" w:after="0" w:afterAutospacing="0"/>
+            </w:pPr>
+            <w:r>
+              <w:rPr>
+                <w:rFonts w:ascii="Source Sans Pro" w:hAnsi="Source Sans Pro"/>
+                <w:color w:val="000000"/>
+                <w:sz w:val="22"/>
+                <w:szCs w:val="22"/>
+              </w:rPr>
+              <w:t>Repositorio GitHub</w:t>
+            </w:r>
+          </w:p>
+        </w:tc>
+        <w:tc>
+          <w:tcPr>
+            <w:tcW w:w="0" w:type="auto"/>
+            <w:tcBorders>
+              <w:top w:val="single" w:sz="8" w:space="0" w:color="000000"/>
+              <w:left w:val="single" w:sz="8" w:space="0" w:color="000000"/>
+              <w:bottom w:val="single" w:sz="8" w:space="0" w:color="000000"/>
+              <w:right w:val="single" w:sz="8" w:space="0" w:color="000000"/>
+            </w:tcBorders>
+            <w:tcMar>
+              <w:top w:w="100" w:type="dxa"/>
+              <w:left w:w="100" w:type="dxa"/>
+              <w:bottom w:w="100" w:type="dxa"/>
+              <w:right w:w="100" w:type="dxa"/>
+            </w:tcMar>
+            <w:vAlign w:val="center"/>
+            <w:hideMark/>
+          </w:tcPr>
+          <w:p>
+            <w:pPr>
+              <w:pStyle w:val="NormalWeb"/>
+              <w:spacing w:before="0" w:beforeAutospacing="0" w:after="0" w:afterAutospacing="0"/>
+              <w:jc w:val="center"/>
+            </w:pPr>
+            <w:r>
+              <w:rPr>
+                <w:rFonts w:ascii="Source Sans Pro" w:hAnsi="Source Sans Pro"/>
+                <w:color w:val="000000"/>
+                <w:sz w:val="22"/>
+                <w:szCs w:val="22"/>
+              </w:rPr>
+              <w:t>P</w:t>
+            </w:r>
+          </w:p>
+        </w:tc>
+        <w:tc>
+          <w:tcPr>
+            <w:tcW w:w="0" w:type="auto"/>
+            <w:tcBorders>
+              <w:top w:val="single" w:sz="8" w:space="0" w:color="000000"/>
+              <w:left w:val="single" w:sz="8" w:space="0" w:color="000000"/>
+              <w:bottom w:val="single" w:sz="8" w:space="0" w:color="000000"/>
+              <w:right w:val="single" w:sz="8" w:space="0" w:color="000000"/>
+            </w:tcBorders>
+            <w:tcMar>
+              <w:top w:w="100" w:type="dxa"/>
+              <w:left w:w="100" w:type="dxa"/>
+              <w:bottom w:w="100" w:type="dxa"/>
+              <w:right w:w="100" w:type="dxa"/>
+            </w:tcMar>
+            <w:vAlign w:val="center"/>
+            <w:hideMark/>
+          </w:tcPr>
+          <w:p>
+            <w:pPr>
+              <w:pStyle w:val="NormalWeb"/>
+              <w:spacing w:before="0" w:beforeAutospacing="0" w:after="0" w:afterAutospacing="0"/>
+              <w:jc w:val="center"/>
+            </w:pPr>
+            <w:r>
+              <w:rPr>
+                <w:rFonts w:ascii="Source Sans Pro" w:hAnsi="Source Sans Pro"/>
+                <w:color w:val="000000"/>
+                <w:sz w:val="22"/>
+                <w:szCs w:val="22"/>
+              </w:rPr>
+              <w:t>-</w:t>
+            </w:r>
+          </w:p>
+        </w:tc>
+        <w:tc>
+          <w:tcPr>
+            <w:tcW w:w="0" w:type="auto"/>
+            <w:tcBorders>
+              <w:top w:val="single" w:sz="8" w:space="0" w:color="000000"/>
+              <w:left w:val="single" w:sz="8" w:space="0" w:color="000000"/>
+              <w:bottom w:val="single" w:sz="8" w:space="0" w:color="000000"/>
+              <w:right w:val="single" w:sz="8" w:space="0" w:color="000000"/>
+            </w:tcBorders>
+            <w:tcMar>
+              <w:top w:w="100" w:type="dxa"/>
+              <w:left w:w="100" w:type="dxa"/>
+              <w:bottom w:w="100" w:type="dxa"/>
+              <w:right w:w="100" w:type="dxa"/>
+            </w:tcMar>
+            <w:vAlign w:val="center"/>
+            <w:hideMark/>
+          </w:tcPr>
+          <w:p>
+            <w:pPr>
+              <w:pStyle w:val="NormalWeb"/>
+              <w:spacing w:before="0" w:beforeAutospacing="0" w:after="0" w:afterAutospacing="0"/>
+              <w:jc w:val="center"/>
+            </w:pPr>
+            <w:r>
+              <w:rPr>
+                <w:rFonts w:ascii="Source Sans Pro" w:hAnsi="Source Sans Pro"/>
+                <w:color w:val="000000"/>
+                <w:sz w:val="22"/>
+                <w:szCs w:val="22"/>
+              </w:rPr>
+              <w:t>SCIP</w:t>
+            </w:r>
+          </w:p>
+        </w:tc>
+      </w:tr>
+      <w:tr>
+        <w:tc>
+          <w:tcPr>
+            <w:tcW w:w="0" w:type="auto"/>
+            <w:tcBorders>
+              <w:top w:val="single" w:sz="8" w:space="0" w:color="000000"/>
+              <w:left w:val="single" w:sz="8" w:space="0" w:color="000000"/>
+              <w:bottom w:val="single" w:sz="8" w:space="0" w:color="000000"/>
+              <w:right w:val="single" w:sz="8" w:space="0" w:color="000000"/>
+            </w:tcBorders>
+            <w:tcMar>
+              <w:top w:w="100" w:type="dxa"/>
+              <w:left w:w="100" w:type="dxa"/>
+              <w:bottom w:w="100" w:type="dxa"/>
+              <w:right w:w="100" w:type="dxa"/>
+            </w:tcMar>
+            <w:vAlign w:val="center"/>
+            <w:hideMark/>
+          </w:tcPr>
+          <w:p>
+            <w:pPr>
+              <w:pStyle w:val="NormalWeb"/>
+              <w:spacing w:before="0" w:beforeAutospacing="0" w:after="0" w:afterAutospacing="0"/>
+              <w:jc w:val="center"/>
+            </w:pPr>
+            <w:r>
+              <w:rPr>
+                <w:rFonts w:ascii="Source Sans Pro" w:hAnsi="Source Sans Pro"/>
+                <w:color w:val="000000"/>
+                <w:sz w:val="22"/>
+                <w:szCs w:val="22"/>
+              </w:rPr>
+              <w:t>E</w:t>
+            </w:r>
+          </w:p>
+        </w:tc>
+        <w:tc>
+          <w:tcPr>
+            <w:tcW w:w="0" w:type="auto"/>
+            <w:tcBorders>
+              <w:top w:val="single" w:sz="8" w:space="0" w:color="000000"/>
+              <w:left w:val="single" w:sz="8" w:space="0" w:color="000000"/>
+              <w:bottom w:val="single" w:sz="8" w:space="0" w:color="000000"/>
+              <w:right w:val="single" w:sz="8" w:space="0" w:color="000000"/>
+            </w:tcBorders>
+            <w:shd w:val="clear" w:color="auto" w:fill="FFFFFF"/>
+            <w:tcMar>
+              <w:top w:w="0" w:type="dxa"/>
+              <w:left w:w="40" w:type="dxa"/>
+              <w:bottom w:w="0" w:type="dxa"/>
+              <w:right w:w="40" w:type="dxa"/>
+            </w:tcMar>
+            <w:vAlign w:val="center"/>
+            <w:hideMark/>
+          </w:tcPr>
+          <w:p>
+            <w:pPr>
+              <w:pStyle w:val="NormalWeb"/>
+              <w:spacing w:before="0" w:beforeAutospacing="0" w:after="0" w:afterAutospacing="0"/>
+            </w:pPr>
+            <w:r>
+              <w:rPr>
+                <w:rFonts w:ascii="Source Sans Pro" w:hAnsi="Source Sans Pro"/>
+                <w:color w:val="000000"/>
+                <w:sz w:val="22"/>
+                <w:szCs w:val="22"/>
+              </w:rPr>
+              <w:t>Plan de Elicitación de Requisitos</w:t>
+            </w:r>
+          </w:p>
+        </w:tc>
+        <w:tc>
+          <w:tcPr>
+            <w:tcW w:w="0" w:type="auto"/>
+            <w:tcBorders>
+              <w:top w:val="single" w:sz="8" w:space="0" w:color="000000"/>
+              <w:left w:val="single" w:sz="8" w:space="0" w:color="000000"/>
+              <w:bottom w:val="single" w:sz="8" w:space="0" w:color="000000"/>
+              <w:right w:val="single" w:sz="8" w:space="0" w:color="000000"/>
+            </w:tcBorders>
+            <w:tcMar>
+              <w:top w:w="100" w:type="dxa"/>
+              <w:left w:w="100" w:type="dxa"/>
+              <w:bottom w:w="100" w:type="dxa"/>
+              <w:right w:w="100" w:type="dxa"/>
+            </w:tcMar>
+            <w:vAlign w:val="center"/>
+            <w:hideMark/>
+          </w:tcPr>
+          <w:p>
+            <w:pPr>
+              <w:pStyle w:val="NormalWeb"/>
+              <w:spacing w:before="0" w:beforeAutospacing="0" w:after="0" w:afterAutospacing="0"/>
+              <w:jc w:val="center"/>
+            </w:pPr>
+            <w:r>
+              <w:rPr>
+                <w:rFonts w:ascii="Source Sans Pro" w:hAnsi="Source Sans Pro"/>
+                <w:color w:val="000000"/>
+                <w:sz w:val="22"/>
+                <w:szCs w:val="22"/>
+              </w:rPr>
+              <w:t>C</w:t>
+            </w:r>
+          </w:p>
+        </w:tc>
+        <w:tc>
+          <w:tcPr>
+            <w:tcW w:w="0" w:type="auto"/>
+            <w:tcBorders>
+              <w:top w:val="single" w:sz="8" w:space="0" w:color="000000"/>
+              <w:left w:val="single" w:sz="8" w:space="0" w:color="000000"/>
+              <w:bottom w:val="single" w:sz="8" w:space="0" w:color="000000"/>
+              <w:right w:val="single" w:sz="8" w:space="0" w:color="000000"/>
+            </w:tcBorders>
+            <w:tcMar>
+              <w:top w:w="100" w:type="dxa"/>
+              <w:left w:w="100" w:type="dxa"/>
+              <w:bottom w:w="100" w:type="dxa"/>
+              <w:right w:w="100" w:type="dxa"/>
+            </w:tcMar>
+            <w:vAlign w:val="center"/>
+            <w:hideMark/>
+          </w:tcPr>
+          <w:p>
+            <w:pPr>
+              <w:pStyle w:val="NormalWeb"/>
+              <w:spacing w:before="0" w:beforeAutospacing="0" w:after="0" w:afterAutospacing="0"/>
+              <w:jc w:val="center"/>
+            </w:pPr>
+            <w:r>
+              <w:rPr>
+                <w:rFonts w:ascii="Source Sans Pro" w:hAnsi="Source Sans Pro"/>
+                <w:color w:val="000000"/>
+                <w:sz w:val="22"/>
+                <w:szCs w:val="22"/>
+              </w:rPr>
+              <w:t>DOCX</w:t>
+            </w:r>
+          </w:p>
+        </w:tc>
+        <w:tc>
+          <w:tcPr>
+            <w:tcW w:w="0" w:type="auto"/>
+            <w:tcBorders>
+              <w:top w:val="single" w:sz="8" w:space="0" w:color="000000"/>
+              <w:left w:val="single" w:sz="8" w:space="0" w:color="000000"/>
+              <w:bottom w:val="single" w:sz="8" w:space="0" w:color="000000"/>
+              <w:right w:val="single" w:sz="8" w:space="0" w:color="000000"/>
+            </w:tcBorders>
+            <w:tcMar>
+              <w:top w:w="100" w:type="dxa"/>
+              <w:left w:w="100" w:type="dxa"/>
+              <w:bottom w:w="100" w:type="dxa"/>
+              <w:right w:w="100" w:type="dxa"/>
+            </w:tcMar>
+            <w:vAlign w:val="center"/>
+            <w:hideMark/>
+          </w:tcPr>
+          <w:p>
+            <w:pPr>
+              <w:pStyle w:val="NormalWeb"/>
+              <w:spacing w:before="0" w:beforeAutospacing="0" w:after="0" w:afterAutospacing="0"/>
+              <w:jc w:val="center"/>
+            </w:pPr>
+            <w:r>
+              <w:rPr>
+                <w:rFonts w:ascii="Source Sans Pro" w:hAnsi="Source Sans Pro"/>
+                <w:color w:val="000000"/>
+                <w:sz w:val="22"/>
+                <w:szCs w:val="22"/>
+              </w:rPr>
+              <w:t>SCIP</w:t>
+            </w:r>
+          </w:p>
+        </w:tc>
+      </w:tr>
+      <w:tr>
+        <w:tc>
+          <w:tcPr>
+            <w:tcW w:w="0" w:type="auto"/>
+            <w:tcBorders>
+              <w:top w:val="single" w:sz="8" w:space="0" w:color="000000"/>
+              <w:left w:val="single" w:sz="8" w:space="0" w:color="000000"/>
+              <w:bottom w:val="single" w:sz="8" w:space="0" w:color="000000"/>
+              <w:right w:val="single" w:sz="8" w:space="0" w:color="000000"/>
+            </w:tcBorders>
+            <w:tcMar>
+              <w:top w:w="100" w:type="dxa"/>
+              <w:left w:w="100" w:type="dxa"/>
+              <w:bottom w:w="100" w:type="dxa"/>
+              <w:right w:w="100" w:type="dxa"/>
+            </w:tcMar>
+            <w:vAlign w:val="center"/>
+            <w:hideMark/>
+          </w:tcPr>
+          <w:p>
+            <w:pPr>
+              <w:pStyle w:val="NormalWeb"/>
+              <w:spacing w:before="0" w:beforeAutospacing="0" w:after="0" w:afterAutospacing="0"/>
+              <w:jc w:val="center"/>
+            </w:pPr>
+            <w:r>
+              <w:rPr>
+                <w:rFonts w:ascii="Source Sans Pro" w:hAnsi="Source Sans Pro"/>
+                <w:color w:val="000000"/>
+                <w:sz w:val="22"/>
+                <w:szCs w:val="22"/>
+              </w:rPr>
+              <w:t>E</w:t>
+            </w:r>
+          </w:p>
+        </w:tc>
+        <w:tc>
+          <w:tcPr>
+            <w:tcW w:w="0" w:type="auto"/>
+            <w:tcBorders>
+              <w:top w:val="single" w:sz="8" w:space="0" w:color="000000"/>
+              <w:left w:val="single" w:sz="8" w:space="0" w:color="000000"/>
+              <w:bottom w:val="single" w:sz="8" w:space="0" w:color="000000"/>
+              <w:right w:val="single" w:sz="8" w:space="0" w:color="000000"/>
+            </w:tcBorders>
+            <w:shd w:val="clear" w:color="auto" w:fill="FFFFFF"/>
+            <w:tcMar>
+              <w:top w:w="0" w:type="dxa"/>
+              <w:left w:w="40" w:type="dxa"/>
+              <w:bottom w:w="0" w:type="dxa"/>
+              <w:right w:w="40" w:type="dxa"/>
+            </w:tcMar>
+            <w:vAlign w:val="center"/>
+            <w:hideMark/>
+          </w:tcPr>
+          <w:p>
+            <w:pPr>
+              <w:pStyle w:val="NormalWeb"/>
+              <w:spacing w:before="0" w:beforeAutospacing="0" w:after="0" w:afterAutospacing="0"/>
+            </w:pPr>
+            <w:r>
+              <w:rPr>
+                <w:rFonts w:ascii="Source Sans Pro" w:hAnsi="Source Sans Pro"/>
+                <w:color w:val="000000"/>
+                <w:sz w:val="22"/>
+                <w:szCs w:val="22"/>
+              </w:rPr>
+              <w:t>Plan de Gestión de Requisitos</w:t>
+            </w:r>
+          </w:p>
+        </w:tc>
+        <w:tc>
+          <w:tcPr>
+            <w:tcW w:w="0" w:type="auto"/>
+            <w:tcBorders>
+              <w:top w:val="single" w:sz="8" w:space="0" w:color="000000"/>
+              <w:left w:val="single" w:sz="8" w:space="0" w:color="000000"/>
+              <w:bottom w:val="single" w:sz="8" w:space="0" w:color="000000"/>
+              <w:right w:val="single" w:sz="8" w:space="0" w:color="000000"/>
+            </w:tcBorders>
+            <w:tcMar>
+              <w:top w:w="100" w:type="dxa"/>
+              <w:left w:w="100" w:type="dxa"/>
+              <w:bottom w:w="100" w:type="dxa"/>
+              <w:right w:w="100" w:type="dxa"/>
+            </w:tcMar>
+            <w:vAlign w:val="center"/>
+            <w:hideMark/>
+          </w:tcPr>
+          <w:p>
+            <w:pPr>
+              <w:pStyle w:val="NormalWeb"/>
+              <w:spacing w:before="0" w:beforeAutospacing="0" w:after="0" w:afterAutospacing="0"/>
+              <w:jc w:val="center"/>
+            </w:pPr>
+            <w:r>
+              <w:rPr>
+                <w:rFonts w:ascii="Source Sans Pro" w:hAnsi="Source Sans Pro"/>
+                <w:color w:val="000000"/>
+                <w:sz w:val="22"/>
+                <w:szCs w:val="22"/>
+              </w:rPr>
+              <w:t>C</w:t>
+            </w:r>
+          </w:p>
+        </w:tc>
+        <w:tc>
+          <w:tcPr>
+            <w:tcW w:w="0" w:type="auto"/>
+            <w:tcBorders>
+              <w:top w:val="single" w:sz="8" w:space="0" w:color="000000"/>
+              <w:left w:val="single" w:sz="8" w:space="0" w:color="000000"/>
+              <w:bottom w:val="single" w:sz="8" w:space="0" w:color="000000"/>
+              <w:right w:val="single" w:sz="8" w:space="0" w:color="000000"/>
+            </w:tcBorders>
+            <w:tcMar>
+              <w:top w:w="100" w:type="dxa"/>
+              <w:left w:w="100" w:type="dxa"/>
+              <w:bottom w:w="100" w:type="dxa"/>
+              <w:right w:w="100" w:type="dxa"/>
+            </w:tcMar>
+            <w:vAlign w:val="center"/>
+            <w:hideMark/>
+          </w:tcPr>
+          <w:p>
+            <w:pPr>
+              <w:pStyle w:val="NormalWeb"/>
+              <w:spacing w:before="0" w:beforeAutospacing="0" w:after="0" w:afterAutospacing="0"/>
+              <w:jc w:val="center"/>
+            </w:pPr>
+            <w:r>
+              <w:rPr>
+                <w:rFonts w:ascii="Source Sans Pro" w:hAnsi="Source Sans Pro"/>
+                <w:color w:val="000000"/>
+                <w:sz w:val="22"/>
+                <w:szCs w:val="22"/>
+              </w:rPr>
+              <w:t>DOCX</w:t>
+            </w:r>
+          </w:p>
+        </w:tc>
+        <w:tc>
+          <w:tcPr>
+            <w:tcW w:w="0" w:type="auto"/>
+            <w:tcBorders>
+              <w:top w:val="single" w:sz="8" w:space="0" w:color="000000"/>
+              <w:left w:val="single" w:sz="8" w:space="0" w:color="000000"/>
+              <w:bottom w:val="single" w:sz="8" w:space="0" w:color="000000"/>
+              <w:right w:val="single" w:sz="8" w:space="0" w:color="000000"/>
+            </w:tcBorders>
+            <w:tcMar>
+              <w:top w:w="100" w:type="dxa"/>
+              <w:left w:w="100" w:type="dxa"/>
+              <w:bottom w:w="100" w:type="dxa"/>
+              <w:right w:w="100" w:type="dxa"/>
+            </w:tcMar>
+            <w:vAlign w:val="center"/>
+            <w:hideMark/>
+          </w:tcPr>
+          <w:p>
+            <w:pPr>
+              <w:pStyle w:val="NormalWeb"/>
+              <w:spacing w:before="0" w:beforeAutospacing="0" w:after="0" w:afterAutospacing="0"/>
+              <w:jc w:val="center"/>
+            </w:pPr>
+            <w:r>
+              <w:rPr>
+                <w:rFonts w:ascii="Source Sans Pro" w:hAnsi="Source Sans Pro"/>
+                <w:color w:val="000000"/>
+                <w:sz w:val="22"/>
+                <w:szCs w:val="22"/>
+              </w:rPr>
+              <w:t>SCIP</w:t>
+            </w:r>
+          </w:p>
+        </w:tc>
+      </w:tr>
+      <w:tr>
+        <w:tc>
+          <w:tcPr>
+            <w:tcW w:w="0" w:type="auto"/>
+            <w:tcBorders>
+              <w:top w:val="single" w:sz="8" w:space="0" w:color="000000"/>
+              <w:left w:val="single" w:sz="8" w:space="0" w:color="000000"/>
+              <w:bottom w:val="single" w:sz="8" w:space="0" w:color="000000"/>
+              <w:right w:val="single" w:sz="8" w:space="0" w:color="000000"/>
+            </w:tcBorders>
+            <w:tcMar>
+              <w:top w:w="100" w:type="dxa"/>
+              <w:left w:w="100" w:type="dxa"/>
+              <w:bottom w:w="100" w:type="dxa"/>
+              <w:right w:w="100" w:type="dxa"/>
+            </w:tcMar>
+            <w:vAlign w:val="center"/>
+            <w:hideMark/>
+          </w:tcPr>
+          <w:p>
+            <w:pPr>
+              <w:pStyle w:val="NormalWeb"/>
+              <w:spacing w:before="0" w:beforeAutospacing="0" w:after="0" w:afterAutospacing="0"/>
+              <w:jc w:val="center"/>
+            </w:pPr>
+            <w:r>
+              <w:rPr>
+                <w:rFonts w:ascii="Source Sans Pro" w:hAnsi="Source Sans Pro"/>
+                <w:color w:val="000000"/>
+                <w:sz w:val="22"/>
+                <w:szCs w:val="22"/>
+              </w:rPr>
+              <w:t>E</w:t>
+            </w:r>
+          </w:p>
+        </w:tc>
+        <w:tc>
+          <w:tcPr>
+            <w:tcW w:w="0" w:type="auto"/>
+            <w:tcBorders>
+              <w:top w:val="single" w:sz="8" w:space="0" w:color="000000"/>
+              <w:left w:val="single" w:sz="8" w:space="0" w:color="000000"/>
+              <w:bottom w:val="single" w:sz="8" w:space="0" w:color="000000"/>
+              <w:right w:val="single" w:sz="8" w:space="0" w:color="000000"/>
+            </w:tcBorders>
+            <w:shd w:val="clear" w:color="auto" w:fill="FFFFFF"/>
+            <w:tcMar>
+              <w:top w:w="0" w:type="dxa"/>
+              <w:left w:w="40" w:type="dxa"/>
+              <w:bottom w:w="0" w:type="dxa"/>
+              <w:right w:w="40" w:type="dxa"/>
+            </w:tcMar>
+            <w:vAlign w:val="center"/>
+            <w:hideMark/>
+          </w:tcPr>
+          <w:p>
+            <w:pPr>
+              <w:pStyle w:val="NormalWeb"/>
+              <w:spacing w:before="0" w:beforeAutospacing="0" w:after="0" w:afterAutospacing="0"/>
+            </w:pPr>
+            <w:r>
+              <w:rPr>
+                <w:rFonts w:ascii="Source Sans Pro" w:hAnsi="Source Sans Pro"/>
+                <w:color w:val="000000"/>
+                <w:sz w:val="22"/>
+                <w:szCs w:val="22"/>
+              </w:rPr>
+              <w:t>Documento de Arquitectura de Software</w:t>
+            </w:r>
+          </w:p>
+        </w:tc>
+        <w:tc>
+          <w:tcPr>
+            <w:tcW w:w="0" w:type="auto"/>
+            <w:tcBorders>
+              <w:top w:val="single" w:sz="8" w:space="0" w:color="000000"/>
+              <w:left w:val="single" w:sz="8" w:space="0" w:color="000000"/>
+              <w:bottom w:val="single" w:sz="8" w:space="0" w:color="000000"/>
+              <w:right w:val="single" w:sz="8" w:space="0" w:color="000000"/>
+            </w:tcBorders>
+            <w:tcMar>
+              <w:top w:w="100" w:type="dxa"/>
+              <w:left w:w="100" w:type="dxa"/>
+              <w:bottom w:w="100" w:type="dxa"/>
+              <w:right w:w="100" w:type="dxa"/>
+            </w:tcMar>
+            <w:vAlign w:val="center"/>
+            <w:hideMark/>
+          </w:tcPr>
+          <w:p>
+            <w:pPr>
+              <w:pStyle w:val="NormalWeb"/>
+              <w:spacing w:before="0" w:beforeAutospacing="0" w:after="0" w:afterAutospacing="0"/>
+              <w:jc w:val="center"/>
+            </w:pPr>
+            <w:r>
+              <w:rPr>
+                <w:rFonts w:ascii="Source Sans Pro" w:hAnsi="Source Sans Pro"/>
+                <w:color w:val="000000"/>
+                <w:sz w:val="22"/>
+                <w:szCs w:val="22"/>
+              </w:rPr>
+              <w:t>E</w:t>
+            </w:r>
+          </w:p>
+        </w:tc>
+        <w:tc>
+          <w:tcPr>
+            <w:tcW w:w="0" w:type="auto"/>
+            <w:tcBorders>
+              <w:top w:val="single" w:sz="8" w:space="0" w:color="000000"/>
+              <w:left w:val="single" w:sz="8" w:space="0" w:color="000000"/>
+              <w:bottom w:val="single" w:sz="8" w:space="0" w:color="000000"/>
+              <w:right w:val="single" w:sz="8" w:space="0" w:color="000000"/>
+            </w:tcBorders>
+            <w:tcMar>
+              <w:top w:w="100" w:type="dxa"/>
+              <w:left w:w="100" w:type="dxa"/>
+              <w:bottom w:w="100" w:type="dxa"/>
+              <w:right w:w="100" w:type="dxa"/>
+            </w:tcMar>
+            <w:vAlign w:val="center"/>
+            <w:hideMark/>
+          </w:tcPr>
+          <w:p>
+            <w:pPr>
+              <w:pStyle w:val="NormalWeb"/>
+              <w:spacing w:before="0" w:beforeAutospacing="0" w:after="0" w:afterAutospacing="0"/>
+              <w:jc w:val="center"/>
+            </w:pPr>
+            <w:r>
+              <w:rPr>
+                <w:rFonts w:ascii="Source Sans Pro" w:hAnsi="Source Sans Pro"/>
+                <w:color w:val="000000"/>
+                <w:sz w:val="22"/>
+                <w:szCs w:val="22"/>
+              </w:rPr>
+              <w:t>DOCX</w:t>
+            </w:r>
+          </w:p>
+        </w:tc>
+        <w:tc>
+          <w:tcPr>
+            <w:tcW w:w="0" w:type="auto"/>
+            <w:tcBorders>
+              <w:top w:val="single" w:sz="8" w:space="0" w:color="000000"/>
+              <w:left w:val="single" w:sz="8" w:space="0" w:color="000000"/>
+              <w:bottom w:val="single" w:sz="8" w:space="0" w:color="000000"/>
+              <w:right w:val="single" w:sz="8" w:space="0" w:color="000000"/>
+            </w:tcBorders>
+            <w:tcMar>
+              <w:top w:w="100" w:type="dxa"/>
+              <w:left w:w="100" w:type="dxa"/>
+              <w:bottom w:w="100" w:type="dxa"/>
+              <w:right w:w="100" w:type="dxa"/>
+            </w:tcMar>
+            <w:vAlign w:val="center"/>
+            <w:hideMark/>
+          </w:tcPr>
+          <w:p>
+            <w:pPr>
+              <w:pStyle w:val="NormalWeb"/>
+              <w:spacing w:before="0" w:beforeAutospacing="0" w:after="0" w:afterAutospacing="0"/>
+              <w:jc w:val="center"/>
+            </w:pPr>
+            <w:r>
+              <w:rPr>
+                <w:rFonts w:ascii="Source Sans Pro" w:hAnsi="Source Sans Pro"/>
+                <w:color w:val="000000"/>
+                <w:sz w:val="22"/>
+                <w:szCs w:val="22"/>
+              </w:rPr>
+              <w:t>SCIP</w:t>
+            </w:r>
+          </w:p>
+        </w:tc>
+      </w:tr>
+      <w:tr>
+        <w:tc>
+          <w:tcPr>
+            <w:tcW w:w="0" w:type="auto"/>
+            <w:tcBorders>
+              <w:top w:val="single" w:sz="8" w:space="0" w:color="000000"/>
+              <w:left w:val="single" w:sz="8" w:space="0" w:color="000000"/>
+              <w:bottom w:val="single" w:sz="8" w:space="0" w:color="000000"/>
+              <w:right w:val="single" w:sz="8" w:space="0" w:color="000000"/>
+            </w:tcBorders>
+            <w:tcMar>
+              <w:top w:w="100" w:type="dxa"/>
+              <w:left w:w="100" w:type="dxa"/>
+              <w:bottom w:w="100" w:type="dxa"/>
+              <w:right w:w="100" w:type="dxa"/>
+            </w:tcMar>
+            <w:vAlign w:val="center"/>
+            <w:hideMark/>
+          </w:tcPr>
+          <w:p>
+            <w:pPr>
+              <w:pStyle w:val="NormalWeb"/>
+              <w:spacing w:before="0" w:beforeAutospacing="0" w:after="0" w:afterAutospacing="0"/>
+              <w:jc w:val="center"/>
+            </w:pPr>
+            <w:r>
+              <w:rPr>
+                <w:rFonts w:ascii="Source Sans Pro" w:hAnsi="Source Sans Pro"/>
+                <w:color w:val="000000"/>
+                <w:sz w:val="22"/>
+                <w:szCs w:val="22"/>
+              </w:rPr>
+              <w:t>E</w:t>
+            </w:r>
+          </w:p>
+        </w:tc>
+        <w:tc>
+          <w:tcPr>
+            <w:tcW w:w="0" w:type="auto"/>
+            <w:tcBorders>
+              <w:top w:val="single" w:sz="8" w:space="0" w:color="000000"/>
+              <w:left w:val="single" w:sz="8" w:space="0" w:color="000000"/>
+              <w:bottom w:val="single" w:sz="8" w:space="0" w:color="000000"/>
+              <w:right w:val="single" w:sz="8" w:space="0" w:color="000000"/>
+            </w:tcBorders>
+            <w:shd w:val="clear" w:color="auto" w:fill="FFFFFF"/>
+            <w:tcMar>
+              <w:top w:w="0" w:type="dxa"/>
+              <w:left w:w="40" w:type="dxa"/>
+              <w:bottom w:w="0" w:type="dxa"/>
+              <w:right w:w="40" w:type="dxa"/>
+            </w:tcMar>
+            <w:vAlign w:val="center"/>
+            <w:hideMark/>
+          </w:tcPr>
+          <w:p>
+            <w:pPr>
+              <w:pStyle w:val="NormalWeb"/>
+              <w:spacing w:before="0" w:beforeAutospacing="0" w:after="0" w:afterAutospacing="0"/>
+            </w:pPr>
+            <w:r>
+              <w:rPr>
+                <w:rFonts w:ascii="Source Sans Pro" w:hAnsi="Source Sans Pro"/>
+                <w:color w:val="000000"/>
+                <w:sz w:val="22"/>
+                <w:szCs w:val="22"/>
+              </w:rPr>
+              <w:t>Validación de Documento de Arquitectura de Software</w:t>
+            </w:r>
+          </w:p>
+        </w:tc>
+        <w:tc>
+          <w:tcPr>
+            <w:tcW w:w="0" w:type="auto"/>
+            <w:tcBorders>
+              <w:top w:val="single" w:sz="8" w:space="0" w:color="000000"/>
+              <w:left w:val="single" w:sz="8" w:space="0" w:color="000000"/>
+              <w:bottom w:val="single" w:sz="8" w:space="0" w:color="000000"/>
+              <w:right w:val="single" w:sz="8" w:space="0" w:color="000000"/>
+            </w:tcBorders>
+            <w:tcMar>
+              <w:top w:w="100" w:type="dxa"/>
+              <w:left w:w="100" w:type="dxa"/>
+              <w:bottom w:w="100" w:type="dxa"/>
+              <w:right w:w="100" w:type="dxa"/>
+            </w:tcMar>
+            <w:vAlign w:val="center"/>
+            <w:hideMark/>
+          </w:tcPr>
+          <w:p>
+            <w:pPr>
+              <w:pStyle w:val="NormalWeb"/>
+              <w:spacing w:before="0" w:beforeAutospacing="0" w:after="0" w:afterAutospacing="0"/>
+              <w:jc w:val="center"/>
+            </w:pPr>
+            <w:r>
+              <w:rPr>
+                <w:rFonts w:ascii="Source Sans Pro" w:hAnsi="Source Sans Pro"/>
+                <w:color w:val="000000"/>
+                <w:sz w:val="22"/>
+                <w:szCs w:val="22"/>
+              </w:rPr>
+              <w:t>E</w:t>
+            </w:r>
+          </w:p>
+        </w:tc>
+        <w:tc>
+          <w:tcPr>
+            <w:tcW w:w="0" w:type="auto"/>
+            <w:tcBorders>
+              <w:top w:val="single" w:sz="8" w:space="0" w:color="000000"/>
+              <w:left w:val="single" w:sz="8" w:space="0" w:color="000000"/>
+              <w:bottom w:val="single" w:sz="8" w:space="0" w:color="000000"/>
+              <w:right w:val="single" w:sz="8" w:space="0" w:color="000000"/>
+            </w:tcBorders>
+            <w:tcMar>
+              <w:top w:w="100" w:type="dxa"/>
+              <w:left w:w="100" w:type="dxa"/>
+              <w:bottom w:w="100" w:type="dxa"/>
+              <w:right w:w="100" w:type="dxa"/>
+            </w:tcMar>
+            <w:vAlign w:val="center"/>
+            <w:hideMark/>
+          </w:tcPr>
+          <w:p>
+            <w:pPr>
+              <w:pStyle w:val="NormalWeb"/>
+              <w:spacing w:before="0" w:beforeAutospacing="0" w:after="0" w:afterAutospacing="0"/>
+              <w:jc w:val="center"/>
+            </w:pPr>
+            <w:r>
+              <w:rPr>
+                <w:rFonts w:ascii="Source Sans Pro" w:hAnsi="Source Sans Pro"/>
+                <w:color w:val="000000"/>
+                <w:sz w:val="22"/>
+                <w:szCs w:val="22"/>
+              </w:rPr>
+              <w:t>DOCX</w:t>
+            </w:r>
+          </w:p>
+        </w:tc>
+        <w:tc>
+          <w:tcPr>
+            <w:tcW w:w="0" w:type="auto"/>
+            <w:tcBorders>
+              <w:top w:val="single" w:sz="8" w:space="0" w:color="000000"/>
+              <w:left w:val="single" w:sz="8" w:space="0" w:color="000000"/>
+              <w:bottom w:val="single" w:sz="8" w:space="0" w:color="000000"/>
+              <w:right w:val="single" w:sz="8" w:space="0" w:color="000000"/>
+            </w:tcBorders>
+            <w:tcMar>
+              <w:top w:w="100" w:type="dxa"/>
+              <w:left w:w="100" w:type="dxa"/>
+              <w:bottom w:w="100" w:type="dxa"/>
+              <w:right w:w="100" w:type="dxa"/>
+            </w:tcMar>
+            <w:vAlign w:val="center"/>
+            <w:hideMark/>
+          </w:tcPr>
+          <w:p>
+            <w:pPr>
+              <w:pStyle w:val="NormalWeb"/>
+              <w:spacing w:before="0" w:beforeAutospacing="0" w:after="0" w:afterAutospacing="0"/>
+              <w:jc w:val="center"/>
+            </w:pPr>
+            <w:r>
+              <w:rPr>
+                <w:rFonts w:ascii="Source Sans Pro" w:hAnsi="Source Sans Pro"/>
+                <w:color w:val="000000"/>
+                <w:sz w:val="22"/>
+                <w:szCs w:val="22"/>
+              </w:rPr>
+              <w:t>SCIP</w:t>
+            </w:r>
+          </w:p>
+        </w:tc>
+      </w:tr>
+      <w:tr>
+        <w:tc>
+          <w:tcPr>
+            <w:tcW w:w="0" w:type="auto"/>
+            <w:tcBorders>
+              <w:top w:val="single" w:sz="8" w:space="0" w:color="000000"/>
+              <w:left w:val="single" w:sz="8" w:space="0" w:color="000000"/>
+              <w:bottom w:val="single" w:sz="8" w:space="0" w:color="000000"/>
+              <w:right w:val="single" w:sz="8" w:space="0" w:color="000000"/>
+            </w:tcBorders>
+            <w:tcMar>
+              <w:top w:w="100" w:type="dxa"/>
+              <w:left w:w="100" w:type="dxa"/>
+              <w:bottom w:w="100" w:type="dxa"/>
+              <w:right w:w="100" w:type="dxa"/>
+            </w:tcMar>
+            <w:vAlign w:val="center"/>
+            <w:hideMark/>
+          </w:tcPr>
+          <w:p>
+            <w:pPr>
+              <w:pStyle w:val="NormalWeb"/>
+              <w:spacing w:before="0" w:beforeAutospacing="0" w:after="0" w:afterAutospacing="0"/>
+              <w:jc w:val="center"/>
+            </w:pPr>
+            <w:r>
+              <w:rPr>
+                <w:rFonts w:ascii="Source Sans Pro" w:hAnsi="Source Sans Pro"/>
+                <w:color w:val="000000"/>
+                <w:sz w:val="22"/>
+                <w:szCs w:val="22"/>
+              </w:rPr>
+              <w:t>E</w:t>
+            </w:r>
+          </w:p>
+        </w:tc>
+        <w:tc>
+          <w:tcPr>
+            <w:tcW w:w="0" w:type="auto"/>
+            <w:tcBorders>
+              <w:top w:val="single" w:sz="8" w:space="0" w:color="000000"/>
+              <w:left w:val="single" w:sz="8" w:space="0" w:color="000000"/>
+              <w:bottom w:val="single" w:sz="8" w:space="0" w:color="000000"/>
+              <w:right w:val="single" w:sz="8" w:space="0" w:color="000000"/>
+            </w:tcBorders>
+            <w:shd w:val="clear" w:color="auto" w:fill="FFFFFF"/>
+            <w:tcMar>
+              <w:top w:w="0" w:type="dxa"/>
+              <w:left w:w="40" w:type="dxa"/>
+              <w:bottom w:w="0" w:type="dxa"/>
+              <w:right w:w="40" w:type="dxa"/>
+            </w:tcMar>
+            <w:vAlign w:val="center"/>
+            <w:hideMark/>
+          </w:tcPr>
+          <w:p>
+            <w:pPr>
+              <w:pStyle w:val="NormalWeb"/>
+              <w:spacing w:before="0" w:beforeAutospacing="0" w:after="0" w:afterAutospacing="0"/>
+            </w:pPr>
+            <w:r>
+              <w:rPr>
+                <w:rFonts w:ascii="Source Sans Pro" w:hAnsi="Source Sans Pro"/>
+                <w:color w:val="000000"/>
+                <w:sz w:val="22"/>
+                <w:szCs w:val="22"/>
+              </w:rPr>
+              <w:t>Documento de Especificación UX (Mockups)</w:t>
+            </w:r>
+          </w:p>
+        </w:tc>
+        <w:tc>
+          <w:tcPr>
+            <w:tcW w:w="0" w:type="auto"/>
+            <w:tcBorders>
+              <w:top w:val="single" w:sz="8" w:space="0" w:color="000000"/>
+              <w:left w:val="single" w:sz="8" w:space="0" w:color="000000"/>
+              <w:bottom w:val="single" w:sz="8" w:space="0" w:color="000000"/>
+              <w:right w:val="single" w:sz="8" w:space="0" w:color="000000"/>
+            </w:tcBorders>
+            <w:tcMar>
+              <w:top w:w="100" w:type="dxa"/>
+              <w:left w:w="100" w:type="dxa"/>
+              <w:bottom w:w="100" w:type="dxa"/>
+              <w:right w:w="100" w:type="dxa"/>
+            </w:tcMar>
+            <w:vAlign w:val="center"/>
+            <w:hideMark/>
+          </w:tcPr>
+          <w:p>
+            <w:pPr>
+              <w:pStyle w:val="NormalWeb"/>
+              <w:spacing w:before="0" w:beforeAutospacing="0" w:after="0" w:afterAutospacing="0"/>
+              <w:jc w:val="center"/>
+            </w:pPr>
+            <w:r>
+              <w:rPr>
+                <w:rFonts w:ascii="Source Sans Pro" w:hAnsi="Source Sans Pro"/>
+                <w:color w:val="000000"/>
+                <w:sz w:val="22"/>
+                <w:szCs w:val="22"/>
+              </w:rPr>
+              <w:t>E</w:t>
+            </w:r>
+          </w:p>
+        </w:tc>
+        <w:tc>
+          <w:tcPr>
+            <w:tcW w:w="0" w:type="auto"/>
+            <w:tcBorders>
+              <w:top w:val="single" w:sz="8" w:space="0" w:color="000000"/>
+              <w:left w:val="single" w:sz="8" w:space="0" w:color="000000"/>
+              <w:bottom w:val="single" w:sz="8" w:space="0" w:color="000000"/>
+              <w:right w:val="single" w:sz="8" w:space="0" w:color="000000"/>
+            </w:tcBorders>
+            <w:tcMar>
+              <w:top w:w="100" w:type="dxa"/>
+              <w:left w:w="100" w:type="dxa"/>
+              <w:bottom w:w="100" w:type="dxa"/>
+              <w:right w:w="100" w:type="dxa"/>
+            </w:tcMar>
+            <w:vAlign w:val="center"/>
+            <w:hideMark/>
+          </w:tcPr>
+          <w:p>
+            <w:pPr>
+              <w:pStyle w:val="NormalWeb"/>
+              <w:spacing w:before="0" w:beforeAutospacing="0" w:after="0" w:afterAutospacing="0"/>
+              <w:jc w:val="center"/>
+            </w:pPr>
+            <w:r>
+              <w:rPr>
+                <w:rFonts w:ascii="Source Sans Pro" w:hAnsi="Source Sans Pro"/>
+                <w:color w:val="000000"/>
+                <w:sz w:val="22"/>
+                <w:szCs w:val="22"/>
+              </w:rPr>
+              <w:t>DOCX</w:t>
+            </w:r>
+          </w:p>
+        </w:tc>
+        <w:tc>
+          <w:tcPr>
+            <w:tcW w:w="0" w:type="auto"/>
+            <w:tcBorders>
+              <w:top w:val="single" w:sz="8" w:space="0" w:color="000000"/>
+              <w:left w:val="single" w:sz="8" w:space="0" w:color="000000"/>
+              <w:bottom w:val="single" w:sz="8" w:space="0" w:color="000000"/>
+              <w:right w:val="single" w:sz="8" w:space="0" w:color="000000"/>
+            </w:tcBorders>
+            <w:tcMar>
+              <w:top w:w="100" w:type="dxa"/>
+              <w:left w:w="100" w:type="dxa"/>
+              <w:bottom w:w="100" w:type="dxa"/>
+              <w:right w:w="100" w:type="dxa"/>
+            </w:tcMar>
+            <w:vAlign w:val="center"/>
+            <w:hideMark/>
+          </w:tcPr>
+          <w:p>
+            <w:pPr>
+              <w:pStyle w:val="NormalWeb"/>
+              <w:spacing w:before="0" w:beforeAutospacing="0" w:after="0" w:afterAutospacing="0"/>
+              <w:jc w:val="center"/>
+            </w:pPr>
+            <w:r>
+              <w:rPr>
+                <w:rFonts w:ascii="Source Sans Pro" w:hAnsi="Source Sans Pro"/>
+                <w:color w:val="000000"/>
+                <w:sz w:val="22"/>
+                <w:szCs w:val="22"/>
+              </w:rPr>
+              <w:t>SCIP</w:t>
+            </w:r>
+          </w:p>
+        </w:tc>
+      </w:tr>
+      <w:tr>
+        <w:tc>
+          <w:tcPr>
+            <w:tcW w:w="0" w:type="auto"/>
+            <w:tcBorders>
+              <w:top w:val="single" w:sz="8" w:space="0" w:color="000000"/>
+              <w:left w:val="single" w:sz="8" w:space="0" w:color="000000"/>
+              <w:bottom w:val="single" w:sz="8" w:space="0" w:color="000000"/>
+              <w:right w:val="single" w:sz="8" w:space="0" w:color="000000"/>
+            </w:tcBorders>
+            <w:tcMar>
+              <w:top w:w="100" w:type="dxa"/>
+              <w:left w:w="100" w:type="dxa"/>
+              <w:bottom w:w="100" w:type="dxa"/>
+              <w:right w:w="100" w:type="dxa"/>
+            </w:tcMar>
+            <w:vAlign w:val="center"/>
+            <w:hideMark/>
+          </w:tcPr>
+          <w:p>
+            <w:pPr>
+              <w:pStyle w:val="NormalWeb"/>
+              <w:spacing w:before="0" w:beforeAutospacing="0" w:after="0" w:afterAutospacing="0"/>
+              <w:jc w:val="center"/>
+            </w:pPr>
+            <w:r>
+              <w:rPr>
+                <w:rFonts w:ascii="Source Sans Pro" w:hAnsi="Source Sans Pro"/>
+                <w:color w:val="000000"/>
+                <w:sz w:val="22"/>
+                <w:szCs w:val="22"/>
+              </w:rPr>
+              <w:t>E</w:t>
+            </w:r>
+          </w:p>
+        </w:tc>
+        <w:tc>
+          <w:tcPr>
+            <w:tcW w:w="0" w:type="auto"/>
+            <w:tcBorders>
+              <w:top w:val="single" w:sz="8" w:space="0" w:color="000000"/>
+              <w:left w:val="single" w:sz="8" w:space="0" w:color="000000"/>
+              <w:bottom w:val="single" w:sz="8" w:space="0" w:color="000000"/>
+              <w:right w:val="single" w:sz="8" w:space="0" w:color="000000"/>
+            </w:tcBorders>
+            <w:shd w:val="clear" w:color="auto" w:fill="FFFFFF"/>
+            <w:tcMar>
+              <w:top w:w="0" w:type="dxa"/>
+              <w:left w:w="40" w:type="dxa"/>
+              <w:bottom w:w="0" w:type="dxa"/>
+              <w:right w:w="40" w:type="dxa"/>
+            </w:tcMar>
+            <w:vAlign w:val="center"/>
+            <w:hideMark/>
+          </w:tcPr>
+          <w:p>
+            <w:pPr>
+              <w:pStyle w:val="NormalWeb"/>
+              <w:spacing w:before="0" w:beforeAutospacing="0" w:after="0" w:afterAutospacing="0"/>
+            </w:pPr>
+            <w:r>
+              <w:rPr>
+                <w:rFonts w:ascii="Source Sans Pro" w:hAnsi="Source Sans Pro"/>
+                <w:color w:val="000000"/>
+                <w:sz w:val="22"/>
+                <w:szCs w:val="22"/>
+              </w:rPr>
+              <w:t>Documento de Especificación de DB</w:t>
+            </w:r>
+          </w:p>
+        </w:tc>
+        <w:tc>
+          <w:tcPr>
+            <w:tcW w:w="0" w:type="auto"/>
+            <w:tcBorders>
+              <w:top w:val="single" w:sz="8" w:space="0" w:color="000000"/>
+              <w:left w:val="single" w:sz="8" w:space="0" w:color="000000"/>
+              <w:bottom w:val="single" w:sz="8" w:space="0" w:color="000000"/>
+              <w:right w:val="single" w:sz="8" w:space="0" w:color="000000"/>
+            </w:tcBorders>
+            <w:tcMar>
+              <w:top w:w="100" w:type="dxa"/>
+              <w:left w:w="100" w:type="dxa"/>
+              <w:bottom w:w="100" w:type="dxa"/>
+              <w:right w:w="100" w:type="dxa"/>
+            </w:tcMar>
+            <w:vAlign w:val="center"/>
+            <w:hideMark/>
+          </w:tcPr>
+          <w:p>
+            <w:pPr>
+              <w:pStyle w:val="NormalWeb"/>
+              <w:spacing w:before="0" w:beforeAutospacing="0" w:after="0" w:afterAutospacing="0"/>
+              <w:jc w:val="center"/>
+            </w:pPr>
+            <w:r>
+              <w:rPr>
+                <w:rFonts w:ascii="Source Sans Pro" w:hAnsi="Source Sans Pro"/>
+                <w:color w:val="000000"/>
+                <w:sz w:val="22"/>
+                <w:szCs w:val="22"/>
+              </w:rPr>
+              <w:t>E</w:t>
+            </w:r>
+          </w:p>
+        </w:tc>
+        <w:tc>
+          <w:tcPr>
+            <w:tcW w:w="0" w:type="auto"/>
+            <w:tcBorders>
+              <w:top w:val="single" w:sz="8" w:space="0" w:color="000000"/>
+              <w:left w:val="single" w:sz="8" w:space="0" w:color="000000"/>
+              <w:bottom w:val="single" w:sz="8" w:space="0" w:color="000000"/>
+              <w:right w:val="single" w:sz="8" w:space="0" w:color="000000"/>
+            </w:tcBorders>
+            <w:tcMar>
+              <w:top w:w="100" w:type="dxa"/>
+              <w:left w:w="100" w:type="dxa"/>
+              <w:bottom w:w="100" w:type="dxa"/>
+              <w:right w:w="100" w:type="dxa"/>
+            </w:tcMar>
+            <w:vAlign w:val="center"/>
+            <w:hideMark/>
+          </w:tcPr>
+          <w:p>
+            <w:pPr>
+              <w:pStyle w:val="NormalWeb"/>
+              <w:spacing w:before="0" w:beforeAutospacing="0" w:after="0" w:afterAutospacing="0"/>
+              <w:jc w:val="center"/>
+            </w:pPr>
+            <w:r>
+              <w:rPr>
+                <w:rFonts w:ascii="Source Sans Pro" w:hAnsi="Source Sans Pro"/>
+                <w:color w:val="000000"/>
+                <w:sz w:val="22"/>
+                <w:szCs w:val="22"/>
+              </w:rPr>
+              <w:t>DOCX</w:t>
+            </w:r>
+          </w:p>
+        </w:tc>
+        <w:tc>
+          <w:tcPr>
+            <w:tcW w:w="0" w:type="auto"/>
+            <w:tcBorders>
+              <w:top w:val="single" w:sz="8" w:space="0" w:color="000000"/>
+              <w:left w:val="single" w:sz="8" w:space="0" w:color="000000"/>
+              <w:bottom w:val="single" w:sz="8" w:space="0" w:color="000000"/>
+              <w:right w:val="single" w:sz="8" w:space="0" w:color="000000"/>
+            </w:tcBorders>
+            <w:tcMar>
+              <w:top w:w="100" w:type="dxa"/>
+              <w:left w:w="100" w:type="dxa"/>
+              <w:bottom w:w="100" w:type="dxa"/>
+              <w:right w:w="100" w:type="dxa"/>
+            </w:tcMar>
+            <w:vAlign w:val="center"/>
+            <w:hideMark/>
+          </w:tcPr>
+          <w:p>
+            <w:pPr>
+              <w:pStyle w:val="NormalWeb"/>
+              <w:spacing w:before="0" w:beforeAutospacing="0" w:after="0" w:afterAutospacing="0"/>
+              <w:jc w:val="center"/>
+            </w:pPr>
+            <w:r>
+              <w:rPr>
+                <w:rFonts w:ascii="Source Sans Pro" w:hAnsi="Source Sans Pro"/>
+                <w:color w:val="000000"/>
+                <w:sz w:val="22"/>
+                <w:szCs w:val="22"/>
+              </w:rPr>
+              <w:t>SCIP</w:t>
+            </w:r>
+          </w:p>
+        </w:tc>
+      </w:tr>
+      <w:tr>
+        <w:tc>
+          <w:tcPr>
+            <w:tcW w:w="0" w:type="auto"/>
+            <w:tcBorders>
+              <w:top w:val="single" w:sz="8" w:space="0" w:color="000000"/>
+              <w:left w:val="single" w:sz="8" w:space="0" w:color="000000"/>
+              <w:bottom w:val="single" w:sz="8" w:space="0" w:color="000000"/>
+              <w:right w:val="single" w:sz="8" w:space="0" w:color="000000"/>
+            </w:tcBorders>
+            <w:tcMar>
+              <w:top w:w="100" w:type="dxa"/>
+              <w:left w:w="100" w:type="dxa"/>
+              <w:bottom w:w="100" w:type="dxa"/>
+              <w:right w:w="100" w:type="dxa"/>
+            </w:tcMar>
+            <w:vAlign w:val="center"/>
+            <w:hideMark/>
+          </w:tcPr>
+          <w:p>
+            <w:pPr>
+              <w:pStyle w:val="NormalWeb"/>
+              <w:spacing w:before="0" w:beforeAutospacing="0" w:after="0" w:afterAutospacing="0"/>
+              <w:jc w:val="center"/>
+            </w:pPr>
+            <w:r>
+              <w:rPr>
+                <w:rFonts w:ascii="Source Sans Pro" w:hAnsi="Source Sans Pro"/>
+                <w:color w:val="000000"/>
+                <w:sz w:val="22"/>
+                <w:szCs w:val="22"/>
+              </w:rPr>
+              <w:t>E</w:t>
+            </w:r>
+          </w:p>
+        </w:tc>
+        <w:tc>
+          <w:tcPr>
+            <w:tcW w:w="0" w:type="auto"/>
+            <w:tcBorders>
+              <w:top w:val="single" w:sz="8" w:space="0" w:color="000000"/>
+              <w:left w:val="single" w:sz="8" w:space="0" w:color="000000"/>
+              <w:bottom w:val="single" w:sz="8" w:space="0" w:color="000000"/>
+              <w:right w:val="single" w:sz="8" w:space="0" w:color="000000"/>
+            </w:tcBorders>
+            <w:shd w:val="clear" w:color="auto" w:fill="FFFFFF"/>
+            <w:tcMar>
+              <w:top w:w="0" w:type="dxa"/>
+              <w:left w:w="40" w:type="dxa"/>
+              <w:bottom w:w="0" w:type="dxa"/>
+              <w:right w:w="40" w:type="dxa"/>
+            </w:tcMar>
+            <w:vAlign w:val="center"/>
+            <w:hideMark/>
+          </w:tcPr>
+          <w:p>
+            <w:pPr>
+              <w:pStyle w:val="NormalWeb"/>
+              <w:spacing w:before="0" w:beforeAutospacing="0" w:after="0" w:afterAutospacing="0"/>
+            </w:pPr>
+            <w:r>
+              <w:rPr>
+                <w:rFonts w:ascii="Source Sans Pro" w:hAnsi="Source Sans Pro"/>
+                <w:color w:val="000000"/>
+                <w:sz w:val="22"/>
+                <w:szCs w:val="22"/>
+              </w:rPr>
+              <w:t>Validación de Documento de Especificación de DB</w:t>
+            </w:r>
+          </w:p>
+        </w:tc>
+        <w:tc>
+          <w:tcPr>
+            <w:tcW w:w="0" w:type="auto"/>
+            <w:tcBorders>
+              <w:top w:val="single" w:sz="8" w:space="0" w:color="000000"/>
+              <w:left w:val="single" w:sz="8" w:space="0" w:color="000000"/>
+              <w:bottom w:val="single" w:sz="8" w:space="0" w:color="000000"/>
+              <w:right w:val="single" w:sz="8" w:space="0" w:color="000000"/>
+            </w:tcBorders>
+            <w:tcMar>
+              <w:top w:w="100" w:type="dxa"/>
+              <w:left w:w="100" w:type="dxa"/>
+              <w:bottom w:w="100" w:type="dxa"/>
+              <w:right w:w="100" w:type="dxa"/>
+            </w:tcMar>
+            <w:vAlign w:val="center"/>
+            <w:hideMark/>
+          </w:tcPr>
+          <w:p>
+            <w:pPr>
+              <w:pStyle w:val="NormalWeb"/>
+              <w:spacing w:before="0" w:beforeAutospacing="0" w:after="0" w:afterAutospacing="0"/>
+              <w:jc w:val="center"/>
+            </w:pPr>
+            <w:r>
+              <w:rPr>
+                <w:rFonts w:ascii="Source Sans Pro" w:hAnsi="Source Sans Pro"/>
+                <w:color w:val="000000"/>
+                <w:sz w:val="22"/>
+                <w:szCs w:val="22"/>
+              </w:rPr>
+              <w:t>E</w:t>
+            </w:r>
+          </w:p>
+        </w:tc>
+        <w:tc>
+          <w:tcPr>
+            <w:tcW w:w="0" w:type="auto"/>
+            <w:tcBorders>
+              <w:top w:val="single" w:sz="8" w:space="0" w:color="000000"/>
+              <w:left w:val="single" w:sz="8" w:space="0" w:color="000000"/>
+              <w:bottom w:val="single" w:sz="8" w:space="0" w:color="000000"/>
+              <w:right w:val="single" w:sz="8" w:space="0" w:color="000000"/>
+            </w:tcBorders>
+            <w:tcMar>
+              <w:top w:w="100" w:type="dxa"/>
+              <w:left w:w="100" w:type="dxa"/>
+              <w:bottom w:w="100" w:type="dxa"/>
+              <w:right w:w="100" w:type="dxa"/>
+            </w:tcMar>
+            <w:vAlign w:val="center"/>
+            <w:hideMark/>
+          </w:tcPr>
+          <w:p>
+            <w:pPr>
+              <w:pStyle w:val="NormalWeb"/>
+              <w:spacing w:before="0" w:beforeAutospacing="0" w:after="0" w:afterAutospacing="0"/>
+              <w:jc w:val="center"/>
+            </w:pPr>
+            <w:r>
+              <w:rPr>
+                <w:rFonts w:ascii="Source Sans Pro" w:hAnsi="Source Sans Pro"/>
+                <w:color w:val="000000"/>
+                <w:sz w:val="22"/>
+                <w:szCs w:val="22"/>
+              </w:rPr>
+              <w:t>DOCX</w:t>
+            </w:r>
+          </w:p>
+        </w:tc>
+        <w:tc>
+          <w:tcPr>
+            <w:tcW w:w="0" w:type="auto"/>
+            <w:tcBorders>
+              <w:top w:val="single" w:sz="8" w:space="0" w:color="000000"/>
+              <w:left w:val="single" w:sz="8" w:space="0" w:color="000000"/>
+              <w:bottom w:val="single" w:sz="8" w:space="0" w:color="000000"/>
+              <w:right w:val="single" w:sz="8" w:space="0" w:color="000000"/>
+            </w:tcBorders>
+            <w:tcMar>
+              <w:top w:w="100" w:type="dxa"/>
+              <w:left w:w="100" w:type="dxa"/>
+              <w:bottom w:w="100" w:type="dxa"/>
+              <w:right w:w="100" w:type="dxa"/>
+            </w:tcMar>
+            <w:vAlign w:val="center"/>
+            <w:hideMark/>
+          </w:tcPr>
+          <w:p>
+            <w:pPr>
+              <w:pStyle w:val="NormalWeb"/>
+              <w:spacing w:before="0" w:beforeAutospacing="0" w:after="0" w:afterAutospacing="0"/>
+              <w:jc w:val="center"/>
+            </w:pPr>
+            <w:r>
+              <w:rPr>
+                <w:rFonts w:ascii="Source Sans Pro" w:hAnsi="Source Sans Pro"/>
+                <w:color w:val="000000"/>
+                <w:sz w:val="22"/>
+                <w:szCs w:val="22"/>
+              </w:rPr>
+              <w:t>SCIP</w:t>
+            </w:r>
+          </w:p>
+        </w:tc>
+      </w:tr>
+      <w:tr>
+        <w:tc>
+          <w:tcPr>
+            <w:tcW w:w="0" w:type="auto"/>
+            <w:tcBorders>
+              <w:top w:val="single" w:sz="8" w:space="0" w:color="000000"/>
+              <w:left w:val="single" w:sz="8" w:space="0" w:color="000000"/>
+              <w:bottom w:val="single" w:sz="8" w:space="0" w:color="000000"/>
+              <w:right w:val="single" w:sz="8" w:space="0" w:color="000000"/>
+            </w:tcBorders>
+            <w:tcMar>
+              <w:top w:w="100" w:type="dxa"/>
+              <w:left w:w="100" w:type="dxa"/>
+              <w:bottom w:w="100" w:type="dxa"/>
+              <w:right w:w="100" w:type="dxa"/>
+            </w:tcMar>
+            <w:vAlign w:val="center"/>
+            <w:hideMark/>
+          </w:tcPr>
+          <w:p>
+            <w:pPr>
+              <w:pStyle w:val="NormalWeb"/>
+              <w:spacing w:before="0" w:beforeAutospacing="0" w:after="0" w:afterAutospacing="0"/>
+              <w:jc w:val="center"/>
+            </w:pPr>
+            <w:r>
+              <w:rPr>
+                <w:rFonts w:ascii="Source Sans Pro" w:hAnsi="Source Sans Pro"/>
+                <w:color w:val="000000"/>
+                <w:sz w:val="22"/>
+                <w:szCs w:val="22"/>
+              </w:rPr>
+              <w:t>E</w:t>
+            </w:r>
+          </w:p>
+        </w:tc>
+        <w:tc>
+          <w:tcPr>
+            <w:tcW w:w="0" w:type="auto"/>
+            <w:tcBorders>
+              <w:top w:val="single" w:sz="8" w:space="0" w:color="000000"/>
+              <w:left w:val="single" w:sz="8" w:space="0" w:color="000000"/>
+              <w:bottom w:val="single" w:sz="8" w:space="0" w:color="000000"/>
+              <w:right w:val="single" w:sz="8" w:space="0" w:color="000000"/>
+            </w:tcBorders>
+            <w:shd w:val="clear" w:color="auto" w:fill="FFFFFF"/>
+            <w:tcMar>
+              <w:top w:w="0" w:type="dxa"/>
+              <w:left w:w="40" w:type="dxa"/>
+              <w:bottom w:w="0" w:type="dxa"/>
+              <w:right w:w="40" w:type="dxa"/>
+            </w:tcMar>
+            <w:vAlign w:val="center"/>
+            <w:hideMark/>
+          </w:tcPr>
+          <w:p>
+            <w:pPr>
+              <w:pStyle w:val="NormalWeb"/>
+              <w:spacing w:before="0" w:beforeAutospacing="0" w:after="0" w:afterAutospacing="0"/>
+            </w:pPr>
+            <w:r>
+              <w:rPr>
+                <w:rFonts w:ascii="Source Sans Pro" w:hAnsi="Source Sans Pro"/>
+                <w:color w:val="000000"/>
+                <w:sz w:val="22"/>
+                <w:szCs w:val="22"/>
+              </w:rPr>
+              <w:t>Validación de Documento de Especificación UX (Mockups)</w:t>
+            </w:r>
+          </w:p>
+        </w:tc>
+        <w:tc>
+          <w:tcPr>
+            <w:tcW w:w="0" w:type="auto"/>
+            <w:tcBorders>
+              <w:top w:val="single" w:sz="8" w:space="0" w:color="000000"/>
+              <w:left w:val="single" w:sz="8" w:space="0" w:color="000000"/>
+              <w:bottom w:val="single" w:sz="8" w:space="0" w:color="000000"/>
+              <w:right w:val="single" w:sz="8" w:space="0" w:color="000000"/>
+            </w:tcBorders>
+            <w:tcMar>
+              <w:top w:w="100" w:type="dxa"/>
+              <w:left w:w="100" w:type="dxa"/>
+              <w:bottom w:w="100" w:type="dxa"/>
+              <w:right w:w="100" w:type="dxa"/>
+            </w:tcMar>
+            <w:vAlign w:val="center"/>
+            <w:hideMark/>
+          </w:tcPr>
+          <w:p>
+            <w:pPr>
+              <w:pStyle w:val="NormalWeb"/>
+              <w:spacing w:before="0" w:beforeAutospacing="0" w:after="0" w:afterAutospacing="0"/>
+              <w:jc w:val="center"/>
+            </w:pPr>
+            <w:r>
+              <w:rPr>
+                <w:rFonts w:ascii="Source Sans Pro" w:hAnsi="Source Sans Pro"/>
+                <w:color w:val="000000"/>
+                <w:sz w:val="22"/>
+                <w:szCs w:val="22"/>
+              </w:rPr>
+              <w:t>E</w:t>
+            </w:r>
+          </w:p>
+        </w:tc>
+        <w:tc>
+          <w:tcPr>
+            <w:tcW w:w="0" w:type="auto"/>
+            <w:tcBorders>
+              <w:top w:val="single" w:sz="8" w:space="0" w:color="000000"/>
+              <w:left w:val="single" w:sz="8" w:space="0" w:color="000000"/>
+              <w:bottom w:val="single" w:sz="8" w:space="0" w:color="000000"/>
+              <w:right w:val="single" w:sz="8" w:space="0" w:color="000000"/>
+            </w:tcBorders>
+            <w:tcMar>
+              <w:top w:w="100" w:type="dxa"/>
+              <w:left w:w="100" w:type="dxa"/>
+              <w:bottom w:w="100" w:type="dxa"/>
+              <w:right w:w="100" w:type="dxa"/>
+            </w:tcMar>
+            <w:vAlign w:val="center"/>
+            <w:hideMark/>
+          </w:tcPr>
+          <w:p>
+            <w:pPr>
+              <w:pStyle w:val="NormalWeb"/>
+              <w:spacing w:before="0" w:beforeAutospacing="0" w:after="0" w:afterAutospacing="0"/>
+              <w:jc w:val="center"/>
+            </w:pPr>
+            <w:r>
+              <w:rPr>
+                <w:rFonts w:ascii="Source Sans Pro" w:hAnsi="Source Sans Pro"/>
+                <w:color w:val="000000"/>
+                <w:sz w:val="22"/>
+                <w:szCs w:val="22"/>
+              </w:rPr>
+              <w:t>DOCX</w:t>
+            </w:r>
+          </w:p>
+        </w:tc>
+        <w:tc>
+          <w:tcPr>
+            <w:tcW w:w="0" w:type="auto"/>
+            <w:tcBorders>
+              <w:top w:val="single" w:sz="8" w:space="0" w:color="000000"/>
+              <w:left w:val="single" w:sz="8" w:space="0" w:color="000000"/>
+              <w:bottom w:val="single" w:sz="8" w:space="0" w:color="000000"/>
+              <w:right w:val="single" w:sz="8" w:space="0" w:color="000000"/>
+            </w:tcBorders>
+            <w:tcMar>
+              <w:top w:w="100" w:type="dxa"/>
+              <w:left w:w="100" w:type="dxa"/>
+              <w:bottom w:w="100" w:type="dxa"/>
+              <w:right w:w="100" w:type="dxa"/>
+            </w:tcMar>
+            <w:vAlign w:val="center"/>
+            <w:hideMark/>
+          </w:tcPr>
+          <w:p>
+            <w:pPr>
+              <w:pStyle w:val="NormalWeb"/>
+              <w:spacing w:before="0" w:beforeAutospacing="0" w:after="0" w:afterAutospacing="0"/>
+              <w:jc w:val="center"/>
+            </w:pPr>
+            <w:r>
+              <w:rPr>
+                <w:rFonts w:ascii="Source Sans Pro" w:hAnsi="Source Sans Pro"/>
+                <w:color w:val="000000"/>
+                <w:sz w:val="22"/>
+                <w:szCs w:val="22"/>
+              </w:rPr>
+              <w:t>SCIP</w:t>
+            </w:r>
+          </w:p>
+        </w:tc>
+      </w:tr>
+      <w:tr>
+        <w:tc>
+          <w:tcPr>
+            <w:tcW w:w="0" w:type="auto"/>
+            <w:tcBorders>
+              <w:top w:val="single" w:sz="8" w:space="0" w:color="000000"/>
+              <w:left w:val="single" w:sz="8" w:space="0" w:color="000000"/>
+              <w:bottom w:val="single" w:sz="8" w:space="0" w:color="000000"/>
+              <w:right w:val="single" w:sz="8" w:space="0" w:color="000000"/>
+            </w:tcBorders>
+            <w:tcMar>
+              <w:top w:w="100" w:type="dxa"/>
+              <w:left w:w="100" w:type="dxa"/>
+              <w:bottom w:w="100" w:type="dxa"/>
+              <w:right w:w="100" w:type="dxa"/>
+            </w:tcMar>
+            <w:vAlign w:val="center"/>
+            <w:hideMark/>
+          </w:tcPr>
+          <w:p>
+            <w:pPr>
+              <w:pStyle w:val="NormalWeb"/>
+              <w:spacing w:before="0" w:beforeAutospacing="0" w:after="0" w:afterAutospacing="0"/>
+              <w:jc w:val="center"/>
+            </w:pPr>
+            <w:r>
+              <w:rPr>
+                <w:rFonts w:ascii="Source Sans Pro" w:hAnsi="Source Sans Pro"/>
+                <w:color w:val="000000"/>
+                <w:sz w:val="22"/>
+                <w:szCs w:val="22"/>
+              </w:rPr>
+              <w:lastRenderedPageBreak/>
+              <w:t>S</w:t>
+            </w:r>
+          </w:p>
+        </w:tc>
+        <w:tc>
+          <w:tcPr>
+            <w:tcW w:w="0" w:type="auto"/>
+            <w:tcBorders>
+              <w:top w:val="single" w:sz="8" w:space="0" w:color="000000"/>
+              <w:left w:val="single" w:sz="8" w:space="0" w:color="000000"/>
+              <w:bottom w:val="single" w:sz="8" w:space="0" w:color="000000"/>
+              <w:right w:val="single" w:sz="8" w:space="0" w:color="000000"/>
+            </w:tcBorders>
+            <w:shd w:val="clear" w:color="auto" w:fill="FFFFFF"/>
+            <w:tcMar>
+              <w:top w:w="0" w:type="dxa"/>
+              <w:left w:w="40" w:type="dxa"/>
+              <w:bottom w:w="0" w:type="dxa"/>
+              <w:right w:w="40" w:type="dxa"/>
+            </w:tcMar>
+            <w:vAlign w:val="center"/>
+            <w:hideMark/>
+          </w:tcPr>
+          <w:p>
+            <w:pPr>
+              <w:pStyle w:val="NormalWeb"/>
+              <w:spacing w:before="0" w:beforeAutospacing="0" w:after="0" w:afterAutospacing="0"/>
+            </w:pPr>
+            <w:r>
+              <w:rPr>
+                <w:rFonts w:ascii="Source Sans Pro" w:hAnsi="Source Sans Pro"/>
+                <w:color w:val="000000"/>
+                <w:sz w:val="22"/>
+                <w:szCs w:val="22"/>
+              </w:rPr>
+              <w:t>Acta de Desarrollo de Software / Código fuente</w:t>
+            </w:r>
+          </w:p>
+        </w:tc>
+        <w:tc>
+          <w:tcPr>
+            <w:tcW w:w="0" w:type="auto"/>
+            <w:tcBorders>
+              <w:top w:val="single" w:sz="8" w:space="0" w:color="000000"/>
+              <w:left w:val="single" w:sz="8" w:space="0" w:color="000000"/>
+              <w:bottom w:val="single" w:sz="8" w:space="0" w:color="000000"/>
+              <w:right w:val="single" w:sz="8" w:space="0" w:color="000000"/>
+            </w:tcBorders>
+            <w:tcMar>
+              <w:top w:w="100" w:type="dxa"/>
+              <w:left w:w="100" w:type="dxa"/>
+              <w:bottom w:w="100" w:type="dxa"/>
+              <w:right w:w="100" w:type="dxa"/>
+            </w:tcMar>
+            <w:vAlign w:val="center"/>
+            <w:hideMark/>
+          </w:tcPr>
+          <w:p>
+            <w:pPr>
+              <w:pStyle w:val="NormalWeb"/>
+              <w:spacing w:before="0" w:beforeAutospacing="0" w:after="0" w:afterAutospacing="0"/>
+              <w:jc w:val="center"/>
+            </w:pPr>
+            <w:r>
+              <w:rPr>
+                <w:rFonts w:ascii="Source Sans Pro" w:hAnsi="Source Sans Pro"/>
+                <w:color w:val="000000"/>
+                <w:sz w:val="22"/>
+                <w:szCs w:val="22"/>
+              </w:rPr>
+              <w:t>P</w:t>
+            </w:r>
+          </w:p>
+        </w:tc>
+        <w:tc>
+          <w:tcPr>
+            <w:tcW w:w="0" w:type="auto"/>
+            <w:tcBorders>
+              <w:top w:val="single" w:sz="8" w:space="0" w:color="000000"/>
+              <w:left w:val="single" w:sz="8" w:space="0" w:color="000000"/>
+              <w:bottom w:val="single" w:sz="8" w:space="0" w:color="000000"/>
+              <w:right w:val="single" w:sz="8" w:space="0" w:color="000000"/>
+            </w:tcBorders>
+            <w:tcMar>
+              <w:top w:w="100" w:type="dxa"/>
+              <w:left w:w="100" w:type="dxa"/>
+              <w:bottom w:w="100" w:type="dxa"/>
+              <w:right w:w="100" w:type="dxa"/>
+            </w:tcMar>
+            <w:vAlign w:val="center"/>
+            <w:hideMark/>
+          </w:tcPr>
+          <w:p>
+            <w:pPr>
+              <w:pStyle w:val="NormalWeb"/>
+              <w:spacing w:before="0" w:beforeAutospacing="0" w:after="0" w:afterAutospacing="0"/>
+              <w:jc w:val="center"/>
+            </w:pPr>
+            <w:r>
+              <w:rPr>
+                <w:rFonts w:ascii="Source Sans Pro" w:hAnsi="Source Sans Pro"/>
+                <w:color w:val="000000"/>
+                <w:sz w:val="22"/>
+                <w:szCs w:val="22"/>
+              </w:rPr>
+              <w:t>DOCX</w:t>
+            </w:r>
+          </w:p>
+        </w:tc>
+        <w:tc>
+          <w:tcPr>
+            <w:tcW w:w="0" w:type="auto"/>
+            <w:tcBorders>
+              <w:top w:val="single" w:sz="8" w:space="0" w:color="000000"/>
+              <w:left w:val="single" w:sz="8" w:space="0" w:color="000000"/>
+              <w:bottom w:val="single" w:sz="8" w:space="0" w:color="000000"/>
+              <w:right w:val="single" w:sz="8" w:space="0" w:color="000000"/>
+            </w:tcBorders>
+            <w:tcMar>
+              <w:top w:w="100" w:type="dxa"/>
+              <w:left w:w="100" w:type="dxa"/>
+              <w:bottom w:w="100" w:type="dxa"/>
+              <w:right w:w="100" w:type="dxa"/>
+            </w:tcMar>
+            <w:vAlign w:val="center"/>
+            <w:hideMark/>
+          </w:tcPr>
+          <w:p>
+            <w:pPr>
+              <w:pStyle w:val="NormalWeb"/>
+              <w:spacing w:before="0" w:beforeAutospacing="0" w:after="0" w:afterAutospacing="0"/>
+              <w:jc w:val="center"/>
+            </w:pPr>
+            <w:r>
+              <w:rPr>
+                <w:rFonts w:ascii="Source Sans Pro" w:hAnsi="Source Sans Pro"/>
+                <w:color w:val="000000"/>
+                <w:sz w:val="22"/>
+                <w:szCs w:val="22"/>
+              </w:rPr>
+              <w:t>SCIP</w:t>
+            </w:r>
+          </w:p>
+        </w:tc>
+      </w:tr>
+      <w:tr>
+        <w:tc>
+          <w:tcPr>
+            <w:tcW w:w="0" w:type="auto"/>
+            <w:tcBorders>
+              <w:top w:val="single" w:sz="8" w:space="0" w:color="000000"/>
+              <w:left w:val="single" w:sz="8" w:space="0" w:color="000000"/>
+              <w:bottom w:val="single" w:sz="8" w:space="0" w:color="000000"/>
+              <w:right w:val="single" w:sz="8" w:space="0" w:color="000000"/>
+            </w:tcBorders>
+            <w:tcMar>
+              <w:top w:w="100" w:type="dxa"/>
+              <w:left w:w="100" w:type="dxa"/>
+              <w:bottom w:w="100" w:type="dxa"/>
+              <w:right w:w="100" w:type="dxa"/>
+            </w:tcMar>
+            <w:vAlign w:val="center"/>
+            <w:hideMark/>
+          </w:tcPr>
+          <w:p>
+            <w:pPr>
+              <w:pStyle w:val="NormalWeb"/>
+              <w:spacing w:before="0" w:beforeAutospacing="0" w:after="0" w:afterAutospacing="0"/>
+              <w:jc w:val="center"/>
+            </w:pPr>
+            <w:r>
+              <w:rPr>
+                <w:rFonts w:ascii="Source Sans Pro" w:hAnsi="Source Sans Pro"/>
+                <w:color w:val="000000"/>
+                <w:sz w:val="22"/>
+                <w:szCs w:val="22"/>
+              </w:rPr>
+              <w:t>E</w:t>
+            </w:r>
+          </w:p>
+        </w:tc>
+        <w:tc>
+          <w:tcPr>
+            <w:tcW w:w="0" w:type="auto"/>
+            <w:tcBorders>
+              <w:top w:val="single" w:sz="8" w:space="0" w:color="000000"/>
+              <w:left w:val="single" w:sz="8" w:space="0" w:color="000000"/>
+              <w:bottom w:val="single" w:sz="8" w:space="0" w:color="000000"/>
+              <w:right w:val="single" w:sz="8" w:space="0" w:color="000000"/>
+            </w:tcBorders>
+            <w:shd w:val="clear" w:color="auto" w:fill="FFFFFF"/>
+            <w:tcMar>
+              <w:top w:w="0" w:type="dxa"/>
+              <w:left w:w="40" w:type="dxa"/>
+              <w:bottom w:w="0" w:type="dxa"/>
+              <w:right w:w="40" w:type="dxa"/>
+            </w:tcMar>
+            <w:vAlign w:val="center"/>
+            <w:hideMark/>
+          </w:tcPr>
+          <w:p>
+            <w:pPr>
+              <w:pStyle w:val="NormalWeb"/>
+              <w:spacing w:before="0" w:beforeAutospacing="0" w:after="0" w:afterAutospacing="0"/>
+            </w:pPr>
+            <w:r>
+              <w:rPr>
+                <w:rFonts w:ascii="Source Sans Pro" w:hAnsi="Source Sans Pro"/>
+                <w:color w:val="000000"/>
+                <w:sz w:val="22"/>
+                <w:szCs w:val="22"/>
+              </w:rPr>
+              <w:t>Documento de Especificación de DB</w:t>
+            </w:r>
+          </w:p>
+        </w:tc>
+        <w:tc>
+          <w:tcPr>
+            <w:tcW w:w="0" w:type="auto"/>
+            <w:tcBorders>
+              <w:top w:val="single" w:sz="8" w:space="0" w:color="000000"/>
+              <w:left w:val="single" w:sz="8" w:space="0" w:color="000000"/>
+              <w:bottom w:val="single" w:sz="8" w:space="0" w:color="000000"/>
+              <w:right w:val="single" w:sz="8" w:space="0" w:color="000000"/>
+            </w:tcBorders>
+            <w:tcMar>
+              <w:top w:w="100" w:type="dxa"/>
+              <w:left w:w="100" w:type="dxa"/>
+              <w:bottom w:w="100" w:type="dxa"/>
+              <w:right w:w="100" w:type="dxa"/>
+            </w:tcMar>
+            <w:vAlign w:val="center"/>
+            <w:hideMark/>
+          </w:tcPr>
+          <w:p>
+            <w:pPr>
+              <w:pStyle w:val="NormalWeb"/>
+              <w:spacing w:before="0" w:beforeAutospacing="0" w:after="0" w:afterAutospacing="0"/>
+              <w:jc w:val="center"/>
+            </w:pPr>
+            <w:r>
+              <w:rPr>
+                <w:rFonts w:ascii="Source Sans Pro" w:hAnsi="Source Sans Pro"/>
+                <w:color w:val="000000"/>
+                <w:sz w:val="22"/>
+                <w:szCs w:val="22"/>
+              </w:rPr>
+              <w:t>E</w:t>
+            </w:r>
+          </w:p>
+        </w:tc>
+        <w:tc>
+          <w:tcPr>
+            <w:tcW w:w="0" w:type="auto"/>
+            <w:tcBorders>
+              <w:top w:val="single" w:sz="8" w:space="0" w:color="000000"/>
+              <w:left w:val="single" w:sz="8" w:space="0" w:color="000000"/>
+              <w:bottom w:val="single" w:sz="8" w:space="0" w:color="000000"/>
+              <w:right w:val="single" w:sz="8" w:space="0" w:color="000000"/>
+            </w:tcBorders>
+            <w:tcMar>
+              <w:top w:w="100" w:type="dxa"/>
+              <w:left w:w="100" w:type="dxa"/>
+              <w:bottom w:w="100" w:type="dxa"/>
+              <w:right w:w="100" w:type="dxa"/>
+            </w:tcMar>
+            <w:vAlign w:val="center"/>
+            <w:hideMark/>
+          </w:tcPr>
+          <w:p>
+            <w:pPr>
+              <w:pStyle w:val="NormalWeb"/>
+              <w:spacing w:before="0" w:beforeAutospacing="0" w:after="0" w:afterAutospacing="0"/>
+              <w:jc w:val="center"/>
+            </w:pPr>
+            <w:r>
+              <w:rPr>
+                <w:rFonts w:ascii="Source Sans Pro" w:hAnsi="Source Sans Pro"/>
+                <w:color w:val="000000"/>
+                <w:sz w:val="22"/>
+                <w:szCs w:val="22"/>
+              </w:rPr>
+              <w:t>DOCX</w:t>
+            </w:r>
+          </w:p>
+        </w:tc>
+        <w:tc>
+          <w:tcPr>
+            <w:tcW w:w="0" w:type="auto"/>
+            <w:tcBorders>
+              <w:top w:val="single" w:sz="8" w:space="0" w:color="000000"/>
+              <w:left w:val="single" w:sz="8" w:space="0" w:color="000000"/>
+              <w:bottom w:val="single" w:sz="8" w:space="0" w:color="000000"/>
+              <w:right w:val="single" w:sz="8" w:space="0" w:color="000000"/>
+            </w:tcBorders>
+            <w:tcMar>
+              <w:top w:w="100" w:type="dxa"/>
+              <w:left w:w="100" w:type="dxa"/>
+              <w:bottom w:w="100" w:type="dxa"/>
+              <w:right w:w="100" w:type="dxa"/>
+            </w:tcMar>
+            <w:vAlign w:val="center"/>
+            <w:hideMark/>
+          </w:tcPr>
+          <w:p>
+            <w:pPr>
+              <w:pStyle w:val="NormalWeb"/>
+              <w:spacing w:before="0" w:beforeAutospacing="0" w:after="0" w:afterAutospacing="0"/>
+              <w:jc w:val="center"/>
+            </w:pPr>
+            <w:r>
+              <w:rPr>
+                <w:rFonts w:ascii="Source Sans Pro" w:hAnsi="Source Sans Pro"/>
+                <w:color w:val="000000"/>
+                <w:sz w:val="22"/>
+                <w:szCs w:val="22"/>
+              </w:rPr>
+              <w:t>SCIP</w:t>
+            </w:r>
+          </w:p>
+        </w:tc>
+      </w:tr>
+      <w:tr>
+        <w:tc>
+          <w:tcPr>
+            <w:tcW w:w="0" w:type="auto"/>
+            <w:tcBorders>
+              <w:top w:val="single" w:sz="8" w:space="0" w:color="000000"/>
+              <w:left w:val="single" w:sz="8" w:space="0" w:color="000000"/>
+              <w:bottom w:val="single" w:sz="8" w:space="0" w:color="000000"/>
+              <w:right w:val="single" w:sz="8" w:space="0" w:color="000000"/>
+            </w:tcBorders>
+            <w:tcMar>
+              <w:top w:w="100" w:type="dxa"/>
+              <w:left w:w="100" w:type="dxa"/>
+              <w:bottom w:w="100" w:type="dxa"/>
+              <w:right w:w="100" w:type="dxa"/>
+            </w:tcMar>
+            <w:vAlign w:val="center"/>
+            <w:hideMark/>
+          </w:tcPr>
+          <w:p>
+            <w:pPr>
+              <w:pStyle w:val="NormalWeb"/>
+              <w:spacing w:before="0" w:beforeAutospacing="0" w:after="0" w:afterAutospacing="0"/>
+              <w:jc w:val="center"/>
+            </w:pPr>
+            <w:r>
+              <w:rPr>
+                <w:rFonts w:ascii="Source Sans Pro" w:hAnsi="Source Sans Pro"/>
+                <w:color w:val="000000"/>
+                <w:sz w:val="22"/>
+                <w:szCs w:val="22"/>
+              </w:rPr>
+              <w:t>F</w:t>
+            </w:r>
+          </w:p>
+        </w:tc>
+        <w:tc>
+          <w:tcPr>
+            <w:tcW w:w="0" w:type="auto"/>
+            <w:tcBorders>
+              <w:top w:val="single" w:sz="8" w:space="0" w:color="000000"/>
+              <w:left w:val="single" w:sz="8" w:space="0" w:color="000000"/>
+              <w:bottom w:val="single" w:sz="8" w:space="0" w:color="000000"/>
+              <w:right w:val="single" w:sz="8" w:space="0" w:color="000000"/>
+            </w:tcBorders>
+            <w:shd w:val="clear" w:color="auto" w:fill="FFFFFF"/>
+            <w:tcMar>
+              <w:top w:w="0" w:type="dxa"/>
+              <w:left w:w="40" w:type="dxa"/>
+              <w:bottom w:w="0" w:type="dxa"/>
+              <w:right w:w="40" w:type="dxa"/>
+            </w:tcMar>
+            <w:vAlign w:val="center"/>
+            <w:hideMark/>
+          </w:tcPr>
+          <w:p>
+            <w:pPr>
+              <w:pStyle w:val="NormalWeb"/>
+              <w:spacing w:before="0" w:beforeAutospacing="0" w:after="0" w:afterAutospacing="0"/>
+            </w:pPr>
+            <w:r>
+              <w:rPr>
+                <w:rFonts w:ascii="Source Sans Pro" w:hAnsi="Source Sans Pro"/>
+                <w:color w:val="000000"/>
+                <w:sz w:val="22"/>
+                <w:szCs w:val="22"/>
+              </w:rPr>
+              <w:t>Módulos del Sistema</w:t>
+            </w:r>
+          </w:p>
+        </w:tc>
+        <w:tc>
+          <w:tcPr>
+            <w:tcW w:w="0" w:type="auto"/>
+            <w:tcBorders>
+              <w:top w:val="single" w:sz="8" w:space="0" w:color="000000"/>
+              <w:left w:val="single" w:sz="8" w:space="0" w:color="000000"/>
+              <w:bottom w:val="single" w:sz="8" w:space="0" w:color="000000"/>
+              <w:right w:val="single" w:sz="8" w:space="0" w:color="000000"/>
+            </w:tcBorders>
+            <w:tcMar>
+              <w:top w:w="100" w:type="dxa"/>
+              <w:left w:w="100" w:type="dxa"/>
+              <w:bottom w:w="100" w:type="dxa"/>
+              <w:right w:w="100" w:type="dxa"/>
+            </w:tcMar>
+            <w:vAlign w:val="center"/>
+            <w:hideMark/>
+          </w:tcPr>
+          <w:p>
+            <w:pPr>
+              <w:pStyle w:val="NormalWeb"/>
+              <w:spacing w:before="0" w:beforeAutospacing="0" w:after="0" w:afterAutospacing="0"/>
+              <w:jc w:val="center"/>
+            </w:pPr>
+            <w:r>
+              <w:rPr>
+                <w:rFonts w:ascii="Source Sans Pro" w:hAnsi="Source Sans Pro"/>
+                <w:color w:val="000000"/>
+                <w:sz w:val="22"/>
+                <w:szCs w:val="22"/>
+              </w:rPr>
+              <w:t>P</w:t>
+            </w:r>
+          </w:p>
+        </w:tc>
+        <w:tc>
+          <w:tcPr>
+            <w:tcW w:w="0" w:type="auto"/>
+            <w:tcBorders>
+              <w:top w:val="single" w:sz="8" w:space="0" w:color="000000"/>
+              <w:left w:val="single" w:sz="8" w:space="0" w:color="000000"/>
+              <w:bottom w:val="single" w:sz="8" w:space="0" w:color="000000"/>
+              <w:right w:val="single" w:sz="8" w:space="0" w:color="000000"/>
+            </w:tcBorders>
+            <w:tcMar>
+              <w:top w:w="100" w:type="dxa"/>
+              <w:left w:w="100" w:type="dxa"/>
+              <w:bottom w:w="100" w:type="dxa"/>
+              <w:right w:w="100" w:type="dxa"/>
+            </w:tcMar>
+            <w:vAlign w:val="center"/>
+            <w:hideMark/>
+          </w:tcPr>
+          <w:p>
+            <w:pPr>
+              <w:pStyle w:val="NormalWeb"/>
+              <w:spacing w:before="0" w:beforeAutospacing="0" w:after="0" w:afterAutospacing="0"/>
+              <w:jc w:val="center"/>
+            </w:pPr>
+            <w:r>
+              <w:rPr>
+                <w:rFonts w:ascii="Source Sans Pro" w:hAnsi="Source Sans Pro"/>
+                <w:color w:val="000000"/>
+                <w:sz w:val="22"/>
+                <w:szCs w:val="22"/>
+              </w:rPr>
+              <w:t>-</w:t>
+            </w:r>
+          </w:p>
+        </w:tc>
+        <w:tc>
+          <w:tcPr>
+            <w:tcW w:w="0" w:type="auto"/>
+            <w:tcBorders>
+              <w:top w:val="single" w:sz="8" w:space="0" w:color="000000"/>
+              <w:left w:val="single" w:sz="8" w:space="0" w:color="000000"/>
+              <w:bottom w:val="single" w:sz="8" w:space="0" w:color="000000"/>
+              <w:right w:val="single" w:sz="8" w:space="0" w:color="000000"/>
+            </w:tcBorders>
+            <w:tcMar>
+              <w:top w:w="100" w:type="dxa"/>
+              <w:left w:w="100" w:type="dxa"/>
+              <w:bottom w:w="100" w:type="dxa"/>
+              <w:right w:w="100" w:type="dxa"/>
+            </w:tcMar>
+            <w:vAlign w:val="center"/>
+            <w:hideMark/>
+          </w:tcPr>
+          <w:p>
+            <w:pPr>
+              <w:pStyle w:val="NormalWeb"/>
+              <w:spacing w:before="0" w:beforeAutospacing="0" w:after="0" w:afterAutospacing="0"/>
+              <w:jc w:val="center"/>
+            </w:pPr>
+            <w:r>
+              <w:rPr>
+                <w:rFonts w:ascii="Source Sans Pro" w:hAnsi="Source Sans Pro"/>
+                <w:color w:val="000000"/>
+                <w:sz w:val="22"/>
+                <w:szCs w:val="22"/>
+              </w:rPr>
+              <w:t>SCIP</w:t>
+            </w:r>
+          </w:p>
+        </w:tc>
+      </w:tr>
+      <w:tr>
+        <w:tc>
+          <w:tcPr>
+            <w:tcW w:w="0" w:type="auto"/>
+            <w:tcBorders>
+              <w:top w:val="single" w:sz="8" w:space="0" w:color="000000"/>
+              <w:left w:val="single" w:sz="8" w:space="0" w:color="000000"/>
+              <w:bottom w:val="single" w:sz="8" w:space="0" w:color="000000"/>
+              <w:right w:val="single" w:sz="8" w:space="0" w:color="000000"/>
+            </w:tcBorders>
+            <w:tcMar>
+              <w:top w:w="100" w:type="dxa"/>
+              <w:left w:w="100" w:type="dxa"/>
+              <w:bottom w:w="100" w:type="dxa"/>
+              <w:right w:w="100" w:type="dxa"/>
+            </w:tcMar>
+            <w:vAlign w:val="center"/>
+            <w:hideMark/>
+          </w:tcPr>
+          <w:p>
+            <w:pPr>
+              <w:pStyle w:val="NormalWeb"/>
+              <w:spacing w:before="0" w:beforeAutospacing="0" w:after="0" w:afterAutospacing="0"/>
+              <w:jc w:val="center"/>
+            </w:pPr>
+            <w:r>
+              <w:rPr>
+                <w:rFonts w:ascii="Source Sans Pro" w:hAnsi="Source Sans Pro"/>
+                <w:color w:val="000000"/>
+                <w:sz w:val="22"/>
+                <w:szCs w:val="22"/>
+              </w:rPr>
+              <w:t>E</w:t>
+            </w:r>
+          </w:p>
+        </w:tc>
+        <w:tc>
+          <w:tcPr>
+            <w:tcW w:w="0" w:type="auto"/>
+            <w:tcBorders>
+              <w:top w:val="single" w:sz="8" w:space="0" w:color="000000"/>
+              <w:left w:val="single" w:sz="8" w:space="0" w:color="000000"/>
+              <w:bottom w:val="single" w:sz="8" w:space="0" w:color="000000"/>
+              <w:right w:val="single" w:sz="8" w:space="0" w:color="000000"/>
+            </w:tcBorders>
+            <w:shd w:val="clear" w:color="auto" w:fill="FFFFFF"/>
+            <w:tcMar>
+              <w:top w:w="0" w:type="dxa"/>
+              <w:left w:w="40" w:type="dxa"/>
+              <w:bottom w:w="0" w:type="dxa"/>
+              <w:right w:w="40" w:type="dxa"/>
+            </w:tcMar>
+            <w:vAlign w:val="center"/>
+            <w:hideMark/>
+          </w:tcPr>
+          <w:p>
+            <w:pPr>
+              <w:pStyle w:val="NormalWeb"/>
+              <w:spacing w:before="0" w:beforeAutospacing="0" w:after="0" w:afterAutospacing="0"/>
+            </w:pPr>
+            <w:r>
+              <w:rPr>
+                <w:rFonts w:ascii="Source Sans Pro" w:hAnsi="Source Sans Pro"/>
+                <w:color w:val="000000"/>
+                <w:sz w:val="22"/>
+                <w:szCs w:val="22"/>
+              </w:rPr>
+              <w:t>Informes de revisión</w:t>
+            </w:r>
+          </w:p>
+        </w:tc>
+        <w:tc>
+          <w:tcPr>
+            <w:tcW w:w="0" w:type="auto"/>
+            <w:tcBorders>
+              <w:top w:val="single" w:sz="8" w:space="0" w:color="000000"/>
+              <w:left w:val="single" w:sz="8" w:space="0" w:color="000000"/>
+              <w:bottom w:val="single" w:sz="8" w:space="0" w:color="000000"/>
+              <w:right w:val="single" w:sz="8" w:space="0" w:color="000000"/>
+            </w:tcBorders>
+            <w:tcMar>
+              <w:top w:w="100" w:type="dxa"/>
+              <w:left w:w="100" w:type="dxa"/>
+              <w:bottom w:w="100" w:type="dxa"/>
+              <w:right w:w="100" w:type="dxa"/>
+            </w:tcMar>
+            <w:vAlign w:val="center"/>
+            <w:hideMark/>
+          </w:tcPr>
+          <w:p>
+            <w:pPr>
+              <w:pStyle w:val="NormalWeb"/>
+              <w:spacing w:before="0" w:beforeAutospacing="0" w:after="0" w:afterAutospacing="0"/>
+              <w:jc w:val="center"/>
+            </w:pPr>
+            <w:r>
+              <w:rPr>
+                <w:rFonts w:ascii="Source Sans Pro" w:hAnsi="Source Sans Pro"/>
+                <w:color w:val="000000"/>
+                <w:sz w:val="22"/>
+                <w:szCs w:val="22"/>
+              </w:rPr>
+              <w:t>E</w:t>
+            </w:r>
+          </w:p>
+        </w:tc>
+        <w:tc>
+          <w:tcPr>
+            <w:tcW w:w="0" w:type="auto"/>
+            <w:tcBorders>
+              <w:top w:val="single" w:sz="8" w:space="0" w:color="000000"/>
+              <w:left w:val="single" w:sz="8" w:space="0" w:color="000000"/>
+              <w:bottom w:val="single" w:sz="8" w:space="0" w:color="000000"/>
+              <w:right w:val="single" w:sz="8" w:space="0" w:color="000000"/>
+            </w:tcBorders>
+            <w:tcMar>
+              <w:top w:w="100" w:type="dxa"/>
+              <w:left w:w="100" w:type="dxa"/>
+              <w:bottom w:w="100" w:type="dxa"/>
+              <w:right w:w="100" w:type="dxa"/>
+            </w:tcMar>
+            <w:vAlign w:val="center"/>
+            <w:hideMark/>
+          </w:tcPr>
+          <w:p>
+            <w:pPr>
+              <w:pStyle w:val="NormalWeb"/>
+              <w:spacing w:before="0" w:beforeAutospacing="0" w:after="0" w:afterAutospacing="0"/>
+              <w:jc w:val="center"/>
+            </w:pPr>
+            <w:r>
+              <w:rPr>
+                <w:rFonts w:ascii="Source Sans Pro" w:hAnsi="Source Sans Pro"/>
+                <w:color w:val="000000"/>
+                <w:sz w:val="22"/>
+                <w:szCs w:val="22"/>
+              </w:rPr>
+              <w:t>DOCX</w:t>
+            </w:r>
+          </w:p>
+        </w:tc>
+        <w:tc>
+          <w:tcPr>
+            <w:tcW w:w="0" w:type="auto"/>
+            <w:tcBorders>
+              <w:top w:val="single" w:sz="8" w:space="0" w:color="000000"/>
+              <w:left w:val="single" w:sz="8" w:space="0" w:color="000000"/>
+              <w:bottom w:val="single" w:sz="8" w:space="0" w:color="000000"/>
+              <w:right w:val="single" w:sz="8" w:space="0" w:color="000000"/>
+            </w:tcBorders>
+            <w:tcMar>
+              <w:top w:w="100" w:type="dxa"/>
+              <w:left w:w="100" w:type="dxa"/>
+              <w:bottom w:w="100" w:type="dxa"/>
+              <w:right w:w="100" w:type="dxa"/>
+            </w:tcMar>
+            <w:vAlign w:val="center"/>
+            <w:hideMark/>
+          </w:tcPr>
+          <w:p>
+            <w:pPr>
+              <w:pStyle w:val="NormalWeb"/>
+              <w:spacing w:before="0" w:beforeAutospacing="0" w:after="0" w:afterAutospacing="0"/>
+              <w:jc w:val="center"/>
+            </w:pPr>
+            <w:r>
+              <w:rPr>
+                <w:rFonts w:ascii="Source Sans Pro" w:hAnsi="Source Sans Pro"/>
+                <w:color w:val="000000"/>
+                <w:sz w:val="22"/>
+                <w:szCs w:val="22"/>
+              </w:rPr>
+              <w:t>SCIP</w:t>
+            </w:r>
+          </w:p>
+        </w:tc>
+      </w:tr>
+      <w:tr>
+        <w:tc>
+          <w:tcPr>
+            <w:tcW w:w="0" w:type="auto"/>
+            <w:tcBorders>
+              <w:top w:val="single" w:sz="8" w:space="0" w:color="000000"/>
+              <w:left w:val="single" w:sz="8" w:space="0" w:color="000000"/>
+              <w:bottom w:val="single" w:sz="8" w:space="0" w:color="000000"/>
+              <w:right w:val="single" w:sz="8" w:space="0" w:color="000000"/>
+            </w:tcBorders>
+            <w:tcMar>
+              <w:top w:w="100" w:type="dxa"/>
+              <w:left w:w="100" w:type="dxa"/>
+              <w:bottom w:w="100" w:type="dxa"/>
+              <w:right w:w="100" w:type="dxa"/>
+            </w:tcMar>
+            <w:vAlign w:val="center"/>
+            <w:hideMark/>
+          </w:tcPr>
+          <w:p>
+            <w:pPr>
+              <w:pStyle w:val="NormalWeb"/>
+              <w:spacing w:before="0" w:beforeAutospacing="0" w:after="0" w:afterAutospacing="0"/>
+              <w:jc w:val="center"/>
+            </w:pPr>
+            <w:r>
+              <w:rPr>
+                <w:rFonts w:ascii="Source Sans Pro" w:hAnsi="Source Sans Pro"/>
+                <w:color w:val="000000"/>
+                <w:sz w:val="22"/>
+                <w:szCs w:val="22"/>
+              </w:rPr>
+              <w:t>F</w:t>
+            </w:r>
+          </w:p>
+        </w:tc>
+        <w:tc>
+          <w:tcPr>
+            <w:tcW w:w="0" w:type="auto"/>
+            <w:tcBorders>
+              <w:top w:val="single" w:sz="8" w:space="0" w:color="000000"/>
+              <w:left w:val="single" w:sz="8" w:space="0" w:color="000000"/>
+              <w:bottom w:val="single" w:sz="8" w:space="0" w:color="000000"/>
+              <w:right w:val="single" w:sz="8" w:space="0" w:color="000000"/>
+            </w:tcBorders>
+            <w:shd w:val="clear" w:color="auto" w:fill="FFFFFF"/>
+            <w:tcMar>
+              <w:top w:w="0" w:type="dxa"/>
+              <w:left w:w="40" w:type="dxa"/>
+              <w:bottom w:w="0" w:type="dxa"/>
+              <w:right w:w="40" w:type="dxa"/>
+            </w:tcMar>
+            <w:vAlign w:val="center"/>
+            <w:hideMark/>
+          </w:tcPr>
+          <w:p>
+            <w:pPr>
+              <w:pStyle w:val="NormalWeb"/>
+              <w:spacing w:before="0" w:beforeAutospacing="0" w:after="0" w:afterAutospacing="0"/>
+            </w:pPr>
+            <w:r>
+              <w:rPr>
+                <w:rFonts w:ascii="Source Sans Pro" w:hAnsi="Source Sans Pro"/>
+                <w:color w:val="000000"/>
+                <w:sz w:val="22"/>
+                <w:szCs w:val="22"/>
+              </w:rPr>
+              <w:t>Versión funcional del Software</w:t>
+            </w:r>
+          </w:p>
+        </w:tc>
+        <w:tc>
+          <w:tcPr>
+            <w:tcW w:w="0" w:type="auto"/>
+            <w:tcBorders>
+              <w:top w:val="single" w:sz="8" w:space="0" w:color="000000"/>
+              <w:left w:val="single" w:sz="8" w:space="0" w:color="000000"/>
+              <w:bottom w:val="single" w:sz="8" w:space="0" w:color="000000"/>
+              <w:right w:val="single" w:sz="8" w:space="0" w:color="000000"/>
+            </w:tcBorders>
+            <w:tcMar>
+              <w:top w:w="100" w:type="dxa"/>
+              <w:left w:w="100" w:type="dxa"/>
+              <w:bottom w:w="100" w:type="dxa"/>
+              <w:right w:w="100" w:type="dxa"/>
+            </w:tcMar>
+            <w:vAlign w:val="center"/>
+            <w:hideMark/>
+          </w:tcPr>
+          <w:p>
+            <w:pPr>
+              <w:pStyle w:val="NormalWeb"/>
+              <w:spacing w:before="0" w:beforeAutospacing="0" w:after="0" w:afterAutospacing="0"/>
+              <w:jc w:val="center"/>
+            </w:pPr>
+            <w:r>
+              <w:rPr>
+                <w:rFonts w:ascii="Source Sans Pro" w:hAnsi="Source Sans Pro"/>
+                <w:color w:val="000000"/>
+                <w:sz w:val="22"/>
+                <w:szCs w:val="22"/>
+              </w:rPr>
+              <w:t>P</w:t>
+            </w:r>
+          </w:p>
+        </w:tc>
+        <w:tc>
+          <w:tcPr>
+            <w:tcW w:w="0" w:type="auto"/>
+            <w:tcBorders>
+              <w:top w:val="single" w:sz="8" w:space="0" w:color="000000"/>
+              <w:left w:val="single" w:sz="8" w:space="0" w:color="000000"/>
+              <w:bottom w:val="single" w:sz="8" w:space="0" w:color="000000"/>
+              <w:right w:val="single" w:sz="8" w:space="0" w:color="000000"/>
+            </w:tcBorders>
+            <w:tcMar>
+              <w:top w:w="100" w:type="dxa"/>
+              <w:left w:w="100" w:type="dxa"/>
+              <w:bottom w:w="100" w:type="dxa"/>
+              <w:right w:w="100" w:type="dxa"/>
+            </w:tcMar>
+            <w:vAlign w:val="center"/>
+            <w:hideMark/>
+          </w:tcPr>
+          <w:p>
+            <w:pPr>
+              <w:pStyle w:val="NormalWeb"/>
+              <w:spacing w:before="0" w:beforeAutospacing="0" w:after="0" w:afterAutospacing="0"/>
+              <w:jc w:val="center"/>
+            </w:pPr>
+            <w:r>
+              <w:rPr>
+                <w:rFonts w:ascii="Source Sans Pro" w:hAnsi="Source Sans Pro"/>
+                <w:color w:val="000000"/>
+                <w:sz w:val="22"/>
+                <w:szCs w:val="22"/>
+              </w:rPr>
+              <w:t>DOCX</w:t>
+            </w:r>
+          </w:p>
+        </w:tc>
+        <w:tc>
+          <w:tcPr>
+            <w:tcW w:w="0" w:type="auto"/>
+            <w:tcBorders>
+              <w:top w:val="single" w:sz="8" w:space="0" w:color="000000"/>
+              <w:left w:val="single" w:sz="8" w:space="0" w:color="000000"/>
+              <w:bottom w:val="single" w:sz="8" w:space="0" w:color="000000"/>
+              <w:right w:val="single" w:sz="8" w:space="0" w:color="000000"/>
+            </w:tcBorders>
+            <w:tcMar>
+              <w:top w:w="100" w:type="dxa"/>
+              <w:left w:w="100" w:type="dxa"/>
+              <w:bottom w:w="100" w:type="dxa"/>
+              <w:right w:w="100" w:type="dxa"/>
+            </w:tcMar>
+            <w:vAlign w:val="center"/>
+            <w:hideMark/>
+          </w:tcPr>
+          <w:p>
+            <w:pPr>
+              <w:pStyle w:val="NormalWeb"/>
+              <w:spacing w:before="0" w:beforeAutospacing="0" w:after="0" w:afterAutospacing="0"/>
+              <w:jc w:val="center"/>
+            </w:pPr>
+            <w:r>
+              <w:rPr>
+                <w:rFonts w:ascii="Source Sans Pro" w:hAnsi="Source Sans Pro"/>
+                <w:color w:val="000000"/>
+                <w:sz w:val="22"/>
+                <w:szCs w:val="22"/>
+              </w:rPr>
+              <w:t>SCIP</w:t>
+            </w:r>
+          </w:p>
+        </w:tc>
+      </w:tr>
+      <w:tr>
+        <w:tc>
+          <w:tcPr>
+            <w:tcW w:w="0" w:type="auto"/>
+            <w:tcBorders>
+              <w:top w:val="single" w:sz="8" w:space="0" w:color="000000"/>
+              <w:left w:val="single" w:sz="8" w:space="0" w:color="000000"/>
+              <w:bottom w:val="single" w:sz="8" w:space="0" w:color="000000"/>
+              <w:right w:val="single" w:sz="8" w:space="0" w:color="000000"/>
+            </w:tcBorders>
+            <w:tcMar>
+              <w:top w:w="100" w:type="dxa"/>
+              <w:left w:w="100" w:type="dxa"/>
+              <w:bottom w:w="100" w:type="dxa"/>
+              <w:right w:w="100" w:type="dxa"/>
+            </w:tcMar>
+            <w:vAlign w:val="center"/>
+            <w:hideMark/>
+          </w:tcPr>
+          <w:p>
+            <w:pPr>
+              <w:pStyle w:val="NormalWeb"/>
+              <w:spacing w:before="0" w:beforeAutospacing="0" w:after="0" w:afterAutospacing="0"/>
+              <w:jc w:val="center"/>
+            </w:pPr>
+            <w:r>
+              <w:rPr>
+                <w:rFonts w:ascii="Source Sans Pro" w:hAnsi="Source Sans Pro"/>
+                <w:color w:val="000000"/>
+                <w:sz w:val="22"/>
+                <w:szCs w:val="22"/>
+              </w:rPr>
+              <w:t>F</w:t>
+            </w:r>
+          </w:p>
+        </w:tc>
+        <w:tc>
+          <w:tcPr>
+            <w:tcW w:w="0" w:type="auto"/>
+            <w:tcBorders>
+              <w:top w:val="single" w:sz="8" w:space="0" w:color="000000"/>
+              <w:left w:val="single" w:sz="8" w:space="0" w:color="000000"/>
+              <w:bottom w:val="single" w:sz="8" w:space="0" w:color="000000"/>
+              <w:right w:val="single" w:sz="8" w:space="0" w:color="000000"/>
+            </w:tcBorders>
+            <w:shd w:val="clear" w:color="auto" w:fill="FFFFFF"/>
+            <w:tcMar>
+              <w:top w:w="0" w:type="dxa"/>
+              <w:left w:w="40" w:type="dxa"/>
+              <w:bottom w:w="0" w:type="dxa"/>
+              <w:right w:w="40" w:type="dxa"/>
+            </w:tcMar>
+            <w:vAlign w:val="center"/>
+            <w:hideMark/>
+          </w:tcPr>
+          <w:p>
+            <w:pPr>
+              <w:pStyle w:val="NormalWeb"/>
+              <w:spacing w:before="0" w:beforeAutospacing="0" w:after="0" w:afterAutospacing="0"/>
+            </w:pPr>
+            <w:r>
+              <w:rPr>
+                <w:rFonts w:ascii="Source Sans Pro" w:hAnsi="Source Sans Pro"/>
+                <w:color w:val="000000"/>
+                <w:sz w:val="22"/>
+                <w:szCs w:val="22"/>
+              </w:rPr>
+              <w:t>Documento de Calidad del Software</w:t>
+            </w:r>
+          </w:p>
+        </w:tc>
+        <w:tc>
+          <w:tcPr>
+            <w:tcW w:w="0" w:type="auto"/>
+            <w:tcBorders>
+              <w:top w:val="single" w:sz="8" w:space="0" w:color="000000"/>
+              <w:left w:val="single" w:sz="8" w:space="0" w:color="000000"/>
+              <w:bottom w:val="single" w:sz="8" w:space="0" w:color="000000"/>
+              <w:right w:val="single" w:sz="8" w:space="0" w:color="000000"/>
+            </w:tcBorders>
+            <w:tcMar>
+              <w:top w:w="100" w:type="dxa"/>
+              <w:left w:w="100" w:type="dxa"/>
+              <w:bottom w:w="100" w:type="dxa"/>
+              <w:right w:w="100" w:type="dxa"/>
+            </w:tcMar>
+            <w:vAlign w:val="center"/>
+            <w:hideMark/>
+          </w:tcPr>
+          <w:p>
+            <w:pPr>
+              <w:pStyle w:val="NormalWeb"/>
+              <w:spacing w:before="0" w:beforeAutospacing="0" w:after="0" w:afterAutospacing="0"/>
+              <w:jc w:val="center"/>
+            </w:pPr>
+            <w:r>
+              <w:rPr>
+                <w:rFonts w:ascii="Source Sans Pro" w:hAnsi="Source Sans Pro"/>
+                <w:color w:val="000000"/>
+                <w:sz w:val="22"/>
+                <w:szCs w:val="22"/>
+              </w:rPr>
+              <w:t>E</w:t>
+            </w:r>
+          </w:p>
+        </w:tc>
+        <w:tc>
+          <w:tcPr>
+            <w:tcW w:w="0" w:type="auto"/>
+            <w:tcBorders>
+              <w:top w:val="single" w:sz="8" w:space="0" w:color="000000"/>
+              <w:left w:val="single" w:sz="8" w:space="0" w:color="000000"/>
+              <w:bottom w:val="single" w:sz="8" w:space="0" w:color="000000"/>
+              <w:right w:val="single" w:sz="8" w:space="0" w:color="000000"/>
+            </w:tcBorders>
+            <w:tcMar>
+              <w:top w:w="100" w:type="dxa"/>
+              <w:left w:w="100" w:type="dxa"/>
+              <w:bottom w:w="100" w:type="dxa"/>
+              <w:right w:w="100" w:type="dxa"/>
+            </w:tcMar>
+            <w:vAlign w:val="center"/>
+            <w:hideMark/>
+          </w:tcPr>
+          <w:p>
+            <w:pPr>
+              <w:pStyle w:val="NormalWeb"/>
+              <w:spacing w:before="0" w:beforeAutospacing="0" w:after="0" w:afterAutospacing="0"/>
+              <w:jc w:val="center"/>
+            </w:pPr>
+            <w:r>
+              <w:rPr>
+                <w:rFonts w:ascii="Source Sans Pro" w:hAnsi="Source Sans Pro"/>
+                <w:color w:val="000000"/>
+                <w:sz w:val="22"/>
+                <w:szCs w:val="22"/>
+              </w:rPr>
+              <w:t>DOCX</w:t>
+            </w:r>
+          </w:p>
+        </w:tc>
+        <w:tc>
+          <w:tcPr>
+            <w:tcW w:w="0" w:type="auto"/>
+            <w:tcBorders>
+              <w:top w:val="single" w:sz="8" w:space="0" w:color="000000"/>
+              <w:left w:val="single" w:sz="8" w:space="0" w:color="000000"/>
+              <w:bottom w:val="single" w:sz="8" w:space="0" w:color="000000"/>
+              <w:right w:val="single" w:sz="8" w:space="0" w:color="000000"/>
+            </w:tcBorders>
+            <w:tcMar>
+              <w:top w:w="100" w:type="dxa"/>
+              <w:left w:w="100" w:type="dxa"/>
+              <w:bottom w:w="100" w:type="dxa"/>
+              <w:right w:w="100" w:type="dxa"/>
+            </w:tcMar>
+            <w:vAlign w:val="center"/>
+            <w:hideMark/>
+          </w:tcPr>
+          <w:p>
+            <w:pPr>
+              <w:pStyle w:val="NormalWeb"/>
+              <w:spacing w:before="0" w:beforeAutospacing="0" w:after="0" w:afterAutospacing="0"/>
+              <w:jc w:val="center"/>
+            </w:pPr>
+            <w:r>
+              <w:rPr>
+                <w:rFonts w:ascii="Source Sans Pro" w:hAnsi="Source Sans Pro"/>
+                <w:color w:val="000000"/>
+                <w:sz w:val="22"/>
+                <w:szCs w:val="22"/>
+              </w:rPr>
+              <w:t>SCIP</w:t>
+            </w:r>
+          </w:p>
+        </w:tc>
+      </w:tr>
+      <w:tr>
+        <w:tc>
+          <w:tcPr>
+            <w:tcW w:w="0" w:type="auto"/>
+            <w:tcBorders>
+              <w:top w:val="single" w:sz="8" w:space="0" w:color="000000"/>
+              <w:left w:val="single" w:sz="8" w:space="0" w:color="000000"/>
+              <w:bottom w:val="single" w:sz="8" w:space="0" w:color="000000"/>
+              <w:right w:val="single" w:sz="8" w:space="0" w:color="000000"/>
+            </w:tcBorders>
+            <w:tcMar>
+              <w:top w:w="100" w:type="dxa"/>
+              <w:left w:w="100" w:type="dxa"/>
+              <w:bottom w:w="100" w:type="dxa"/>
+              <w:right w:w="100" w:type="dxa"/>
+            </w:tcMar>
+            <w:vAlign w:val="center"/>
+            <w:hideMark/>
+          </w:tcPr>
+          <w:p>
+            <w:pPr>
+              <w:pStyle w:val="NormalWeb"/>
+              <w:spacing w:before="0" w:beforeAutospacing="0" w:after="0" w:afterAutospacing="0"/>
+              <w:jc w:val="center"/>
+            </w:pPr>
+            <w:r>
+              <w:rPr>
+                <w:rFonts w:ascii="Source Sans Pro" w:hAnsi="Source Sans Pro"/>
+                <w:color w:val="000000"/>
+                <w:sz w:val="22"/>
+                <w:szCs w:val="22"/>
+              </w:rPr>
+              <w:t>E</w:t>
+            </w:r>
+          </w:p>
+        </w:tc>
+        <w:tc>
+          <w:tcPr>
+            <w:tcW w:w="0" w:type="auto"/>
+            <w:tcBorders>
+              <w:top w:val="single" w:sz="8" w:space="0" w:color="000000"/>
+              <w:left w:val="single" w:sz="8" w:space="0" w:color="000000"/>
+              <w:bottom w:val="single" w:sz="8" w:space="0" w:color="000000"/>
+              <w:right w:val="single" w:sz="8" w:space="0" w:color="000000"/>
+            </w:tcBorders>
+            <w:shd w:val="clear" w:color="auto" w:fill="FFFFFF"/>
+            <w:tcMar>
+              <w:top w:w="0" w:type="dxa"/>
+              <w:left w:w="40" w:type="dxa"/>
+              <w:bottom w:w="0" w:type="dxa"/>
+              <w:right w:w="40" w:type="dxa"/>
+            </w:tcMar>
+            <w:vAlign w:val="center"/>
+            <w:hideMark/>
+          </w:tcPr>
+          <w:p>
+            <w:pPr>
+              <w:pStyle w:val="NormalWeb"/>
+              <w:spacing w:before="0" w:beforeAutospacing="0" w:after="0" w:afterAutospacing="0"/>
+            </w:pPr>
+            <w:r>
+              <w:rPr>
+                <w:rFonts w:ascii="Source Sans Pro" w:hAnsi="Source Sans Pro"/>
+                <w:color w:val="000000"/>
+                <w:sz w:val="22"/>
+                <w:szCs w:val="22"/>
+              </w:rPr>
+              <w:t>Acta de cierre del proyecto</w:t>
+            </w:r>
+          </w:p>
+        </w:tc>
+        <w:tc>
+          <w:tcPr>
+            <w:tcW w:w="0" w:type="auto"/>
+            <w:tcBorders>
+              <w:top w:val="single" w:sz="8" w:space="0" w:color="000000"/>
+              <w:left w:val="single" w:sz="8" w:space="0" w:color="000000"/>
+              <w:bottom w:val="single" w:sz="8" w:space="0" w:color="000000"/>
+              <w:right w:val="single" w:sz="8" w:space="0" w:color="000000"/>
+            </w:tcBorders>
+            <w:tcMar>
+              <w:top w:w="100" w:type="dxa"/>
+              <w:left w:w="100" w:type="dxa"/>
+              <w:bottom w:w="100" w:type="dxa"/>
+              <w:right w:w="100" w:type="dxa"/>
+            </w:tcMar>
+            <w:vAlign w:val="center"/>
+            <w:hideMark/>
+          </w:tcPr>
+          <w:p>
+            <w:pPr>
+              <w:pStyle w:val="NormalWeb"/>
+              <w:spacing w:before="0" w:beforeAutospacing="0" w:after="0" w:afterAutospacing="0"/>
+              <w:jc w:val="center"/>
+            </w:pPr>
+            <w:r>
+              <w:rPr>
+                <w:rFonts w:ascii="Source Sans Pro" w:hAnsi="Source Sans Pro"/>
+                <w:color w:val="000000"/>
+                <w:sz w:val="22"/>
+                <w:szCs w:val="22"/>
+              </w:rPr>
+              <w:t>E</w:t>
+            </w:r>
+          </w:p>
+        </w:tc>
+        <w:tc>
+          <w:tcPr>
+            <w:tcW w:w="0" w:type="auto"/>
+            <w:tcBorders>
+              <w:top w:val="single" w:sz="8" w:space="0" w:color="000000"/>
+              <w:left w:val="single" w:sz="8" w:space="0" w:color="000000"/>
+              <w:bottom w:val="single" w:sz="8" w:space="0" w:color="000000"/>
+              <w:right w:val="single" w:sz="8" w:space="0" w:color="000000"/>
+            </w:tcBorders>
+            <w:tcMar>
+              <w:top w:w="100" w:type="dxa"/>
+              <w:left w:w="100" w:type="dxa"/>
+              <w:bottom w:w="100" w:type="dxa"/>
+              <w:right w:w="100" w:type="dxa"/>
+            </w:tcMar>
+            <w:vAlign w:val="center"/>
+            <w:hideMark/>
+          </w:tcPr>
+          <w:p>
+            <w:pPr>
+              <w:pStyle w:val="NormalWeb"/>
+              <w:spacing w:before="0" w:beforeAutospacing="0" w:after="0" w:afterAutospacing="0"/>
+              <w:jc w:val="center"/>
+            </w:pPr>
+            <w:r>
+              <w:rPr>
+                <w:rFonts w:ascii="Source Sans Pro" w:hAnsi="Source Sans Pro"/>
+                <w:color w:val="000000"/>
+                <w:sz w:val="22"/>
+                <w:szCs w:val="22"/>
+              </w:rPr>
+              <w:t>DOCX</w:t>
+            </w:r>
+          </w:p>
+        </w:tc>
+        <w:tc>
+          <w:tcPr>
+            <w:tcW w:w="0" w:type="auto"/>
+            <w:tcBorders>
+              <w:top w:val="single" w:sz="8" w:space="0" w:color="000000"/>
+              <w:left w:val="single" w:sz="8" w:space="0" w:color="000000"/>
+              <w:bottom w:val="single" w:sz="8" w:space="0" w:color="000000"/>
+              <w:right w:val="single" w:sz="8" w:space="0" w:color="000000"/>
+            </w:tcBorders>
+            <w:tcMar>
+              <w:top w:w="100" w:type="dxa"/>
+              <w:left w:w="100" w:type="dxa"/>
+              <w:bottom w:w="100" w:type="dxa"/>
+              <w:right w:w="100" w:type="dxa"/>
+            </w:tcMar>
+            <w:vAlign w:val="center"/>
+            <w:hideMark/>
+          </w:tcPr>
+          <w:p>
+            <w:pPr>
+              <w:pStyle w:val="NormalWeb"/>
+              <w:spacing w:before="0" w:beforeAutospacing="0" w:after="0" w:afterAutospacing="0"/>
+              <w:jc w:val="center"/>
+            </w:pPr>
+            <w:r>
+              <w:rPr>
+                <w:rFonts w:ascii="Source Sans Pro" w:hAnsi="Source Sans Pro"/>
+                <w:color w:val="000000"/>
+                <w:sz w:val="22"/>
+                <w:szCs w:val="22"/>
+              </w:rPr>
+              <w:t>SCIP</w:t>
+            </w:r>
+          </w:p>
+        </w:tc>
+      </w:tr>
+      <w:tr>
+        <w:tc>
+          <w:tcPr>
+            <w:tcW w:w="0" w:type="auto"/>
+            <w:tcBorders>
+              <w:top w:val="single" w:sz="8" w:space="0" w:color="000000"/>
+              <w:left w:val="single" w:sz="8" w:space="0" w:color="000000"/>
+              <w:bottom w:val="single" w:sz="8" w:space="0" w:color="000000"/>
+              <w:right w:val="single" w:sz="8" w:space="0" w:color="000000"/>
+            </w:tcBorders>
+            <w:tcMar>
+              <w:top w:w="100" w:type="dxa"/>
+              <w:left w:w="100" w:type="dxa"/>
+              <w:bottom w:w="100" w:type="dxa"/>
+              <w:right w:w="100" w:type="dxa"/>
+            </w:tcMar>
+            <w:vAlign w:val="center"/>
+            <w:hideMark/>
+          </w:tcPr>
+          <w:p>
+            <w:pPr>
+              <w:pStyle w:val="NormalWeb"/>
+              <w:spacing w:before="0" w:beforeAutospacing="0" w:after="0" w:afterAutospacing="0"/>
+              <w:jc w:val="center"/>
+            </w:pPr>
+            <w:r>
+              <w:rPr>
+                <w:rFonts w:ascii="Source Sans Pro" w:hAnsi="Source Sans Pro"/>
+                <w:color w:val="000000"/>
+                <w:sz w:val="22"/>
+                <w:szCs w:val="22"/>
+              </w:rPr>
+              <w:t>F</w:t>
+            </w:r>
+          </w:p>
+        </w:tc>
+        <w:tc>
+          <w:tcPr>
+            <w:tcW w:w="0" w:type="auto"/>
+            <w:tcBorders>
+              <w:top w:val="single" w:sz="8" w:space="0" w:color="000000"/>
+              <w:left w:val="single" w:sz="8" w:space="0" w:color="000000"/>
+              <w:bottom w:val="single" w:sz="8" w:space="0" w:color="000000"/>
+              <w:right w:val="single" w:sz="8" w:space="0" w:color="000000"/>
+            </w:tcBorders>
+            <w:shd w:val="clear" w:color="auto" w:fill="FFFFFF"/>
+            <w:tcMar>
+              <w:top w:w="0" w:type="dxa"/>
+              <w:left w:w="40" w:type="dxa"/>
+              <w:bottom w:w="0" w:type="dxa"/>
+              <w:right w:w="40" w:type="dxa"/>
+            </w:tcMar>
+            <w:vAlign w:val="center"/>
+            <w:hideMark/>
+          </w:tcPr>
+          <w:p>
+            <w:pPr>
+              <w:pStyle w:val="NormalWeb"/>
+              <w:spacing w:before="0" w:beforeAutospacing="0" w:after="0" w:afterAutospacing="0"/>
+            </w:pPr>
+            <w:r>
+              <w:rPr>
+                <w:rFonts w:ascii="Source Sans Pro" w:hAnsi="Source Sans Pro"/>
+                <w:color w:val="000000"/>
+                <w:sz w:val="22"/>
+                <w:szCs w:val="22"/>
+              </w:rPr>
+              <w:t>Versión final del Software</w:t>
+            </w:r>
+          </w:p>
+        </w:tc>
+        <w:tc>
+          <w:tcPr>
+            <w:tcW w:w="0" w:type="auto"/>
+            <w:tcBorders>
+              <w:top w:val="single" w:sz="8" w:space="0" w:color="000000"/>
+              <w:left w:val="single" w:sz="8" w:space="0" w:color="000000"/>
+              <w:bottom w:val="single" w:sz="8" w:space="0" w:color="000000"/>
+              <w:right w:val="single" w:sz="8" w:space="0" w:color="000000"/>
+            </w:tcBorders>
+            <w:tcMar>
+              <w:top w:w="100" w:type="dxa"/>
+              <w:left w:w="100" w:type="dxa"/>
+              <w:bottom w:w="100" w:type="dxa"/>
+              <w:right w:w="100" w:type="dxa"/>
+            </w:tcMar>
+            <w:vAlign w:val="center"/>
+            <w:hideMark/>
+          </w:tcPr>
+          <w:p>
+            <w:pPr>
+              <w:pStyle w:val="NormalWeb"/>
+              <w:spacing w:before="0" w:beforeAutospacing="0" w:after="0" w:afterAutospacing="0"/>
+              <w:jc w:val="center"/>
+            </w:pPr>
+            <w:r>
+              <w:rPr>
+                <w:rFonts w:ascii="Source Sans Pro" w:hAnsi="Source Sans Pro"/>
+                <w:color w:val="000000"/>
+                <w:sz w:val="22"/>
+                <w:szCs w:val="22"/>
+              </w:rPr>
+              <w:t>P</w:t>
+            </w:r>
+          </w:p>
+        </w:tc>
+        <w:tc>
+          <w:tcPr>
+            <w:tcW w:w="0" w:type="auto"/>
+            <w:tcBorders>
+              <w:top w:val="single" w:sz="8" w:space="0" w:color="000000"/>
+              <w:left w:val="single" w:sz="8" w:space="0" w:color="000000"/>
+              <w:bottom w:val="single" w:sz="8" w:space="0" w:color="000000"/>
+              <w:right w:val="single" w:sz="8" w:space="0" w:color="000000"/>
+            </w:tcBorders>
+            <w:tcMar>
+              <w:top w:w="100" w:type="dxa"/>
+              <w:left w:w="100" w:type="dxa"/>
+              <w:bottom w:w="100" w:type="dxa"/>
+              <w:right w:w="100" w:type="dxa"/>
+            </w:tcMar>
+            <w:vAlign w:val="center"/>
+            <w:hideMark/>
+          </w:tcPr>
+          <w:p>
+            <w:pPr>
+              <w:pStyle w:val="NormalWeb"/>
+              <w:spacing w:before="0" w:beforeAutospacing="0" w:after="0" w:afterAutospacing="0"/>
+              <w:jc w:val="center"/>
+            </w:pPr>
+            <w:r>
+              <w:rPr>
+                <w:rFonts w:ascii="Source Sans Pro" w:hAnsi="Source Sans Pro"/>
+                <w:color w:val="000000"/>
+                <w:sz w:val="22"/>
+                <w:szCs w:val="22"/>
+              </w:rPr>
+              <w:t>DOCX</w:t>
+            </w:r>
+          </w:p>
+        </w:tc>
+        <w:tc>
+          <w:tcPr>
+            <w:tcW w:w="0" w:type="auto"/>
+            <w:tcBorders>
+              <w:top w:val="single" w:sz="8" w:space="0" w:color="000000"/>
+              <w:left w:val="single" w:sz="8" w:space="0" w:color="000000"/>
+              <w:bottom w:val="single" w:sz="8" w:space="0" w:color="000000"/>
+              <w:right w:val="single" w:sz="8" w:space="0" w:color="000000"/>
+            </w:tcBorders>
+            <w:tcMar>
+              <w:top w:w="100" w:type="dxa"/>
+              <w:left w:w="100" w:type="dxa"/>
+              <w:bottom w:w="100" w:type="dxa"/>
+              <w:right w:w="100" w:type="dxa"/>
+            </w:tcMar>
+            <w:vAlign w:val="center"/>
+            <w:hideMark/>
+          </w:tcPr>
+          <w:p>
+            <w:pPr>
+              <w:pStyle w:val="NormalWeb"/>
+              <w:spacing w:before="0" w:beforeAutospacing="0" w:after="0" w:afterAutospacing="0"/>
+              <w:jc w:val="center"/>
+            </w:pPr>
+            <w:r>
+              <w:rPr>
+                <w:rFonts w:ascii="Source Sans Pro" w:hAnsi="Source Sans Pro"/>
+                <w:color w:val="000000"/>
+                <w:sz w:val="22"/>
+                <w:szCs w:val="22"/>
+              </w:rPr>
+              <w:t>SCIP</w:t>
+            </w:r>
+          </w:p>
+        </w:tc>
+      </w:tr>
+      <w:tr>
+        <w:tc>
+          <w:tcPr>
+            <w:tcW w:w="0" w:type="auto"/>
+            <w:tcBorders>
+              <w:top w:val="single" w:sz="8" w:space="0" w:color="000000"/>
+              <w:left w:val="single" w:sz="8" w:space="0" w:color="000000"/>
+              <w:bottom w:val="single" w:sz="8" w:space="0" w:color="000000"/>
+              <w:right w:val="single" w:sz="8" w:space="0" w:color="000000"/>
+            </w:tcBorders>
+            <w:tcMar>
+              <w:top w:w="100" w:type="dxa"/>
+              <w:left w:w="100" w:type="dxa"/>
+              <w:bottom w:w="100" w:type="dxa"/>
+              <w:right w:w="100" w:type="dxa"/>
+            </w:tcMar>
+            <w:vAlign w:val="center"/>
+            <w:hideMark/>
+          </w:tcPr>
+          <w:p>
+            <w:pPr>
+              <w:pStyle w:val="NormalWeb"/>
+              <w:spacing w:before="0" w:beforeAutospacing="0" w:after="0" w:afterAutospacing="0"/>
+              <w:jc w:val="center"/>
+            </w:pPr>
+            <w:r>
+              <w:rPr>
+                <w:rFonts w:ascii="Source Sans Pro" w:hAnsi="Source Sans Pro"/>
+                <w:color w:val="000000"/>
+                <w:sz w:val="22"/>
+                <w:szCs w:val="22"/>
+              </w:rPr>
+              <w:t>E</w:t>
+            </w:r>
+          </w:p>
+        </w:tc>
+        <w:tc>
+          <w:tcPr>
+            <w:tcW w:w="0" w:type="auto"/>
+            <w:tcBorders>
+              <w:top w:val="single" w:sz="8" w:space="0" w:color="000000"/>
+              <w:left w:val="single" w:sz="8" w:space="0" w:color="000000"/>
+              <w:bottom w:val="single" w:sz="8" w:space="0" w:color="000000"/>
+              <w:right w:val="single" w:sz="8" w:space="0" w:color="000000"/>
+            </w:tcBorders>
+            <w:shd w:val="clear" w:color="auto" w:fill="FFFFFF"/>
+            <w:tcMar>
+              <w:top w:w="0" w:type="dxa"/>
+              <w:left w:w="40" w:type="dxa"/>
+              <w:bottom w:w="0" w:type="dxa"/>
+              <w:right w:w="40" w:type="dxa"/>
+            </w:tcMar>
+            <w:vAlign w:val="center"/>
+            <w:hideMark/>
+          </w:tcPr>
+          <w:p>
+            <w:pPr>
+              <w:pStyle w:val="NormalWeb"/>
+              <w:spacing w:before="0" w:beforeAutospacing="0" w:after="0" w:afterAutospacing="0"/>
+            </w:pPr>
+            <w:r>
+              <w:rPr>
+                <w:rFonts w:ascii="Source Sans Pro" w:hAnsi="Source Sans Pro"/>
+                <w:color w:val="000000"/>
+                <w:sz w:val="22"/>
+                <w:szCs w:val="22"/>
+              </w:rPr>
+              <w:t>Actas de finalización de Hitos</w:t>
+            </w:r>
+          </w:p>
+        </w:tc>
+        <w:tc>
+          <w:tcPr>
+            <w:tcW w:w="0" w:type="auto"/>
+            <w:tcBorders>
+              <w:top w:val="single" w:sz="8" w:space="0" w:color="000000"/>
+              <w:left w:val="single" w:sz="8" w:space="0" w:color="000000"/>
+              <w:bottom w:val="single" w:sz="8" w:space="0" w:color="000000"/>
+              <w:right w:val="single" w:sz="8" w:space="0" w:color="000000"/>
+            </w:tcBorders>
+            <w:tcMar>
+              <w:top w:w="100" w:type="dxa"/>
+              <w:left w:w="100" w:type="dxa"/>
+              <w:bottom w:w="100" w:type="dxa"/>
+              <w:right w:w="100" w:type="dxa"/>
+            </w:tcMar>
+            <w:vAlign w:val="center"/>
+            <w:hideMark/>
+          </w:tcPr>
+          <w:p>
+            <w:pPr>
+              <w:pStyle w:val="NormalWeb"/>
+              <w:spacing w:before="0" w:beforeAutospacing="0" w:after="0" w:afterAutospacing="0"/>
+              <w:jc w:val="center"/>
+            </w:pPr>
+            <w:r>
+              <w:rPr>
+                <w:rFonts w:ascii="Source Sans Pro" w:hAnsi="Source Sans Pro"/>
+                <w:color w:val="000000"/>
+                <w:sz w:val="22"/>
+                <w:szCs w:val="22"/>
+              </w:rPr>
+              <w:t>E</w:t>
+            </w:r>
+          </w:p>
+        </w:tc>
+        <w:tc>
+          <w:tcPr>
+            <w:tcW w:w="0" w:type="auto"/>
+            <w:tcBorders>
+              <w:top w:val="single" w:sz="8" w:space="0" w:color="000000"/>
+              <w:left w:val="single" w:sz="8" w:space="0" w:color="000000"/>
+              <w:bottom w:val="single" w:sz="8" w:space="0" w:color="000000"/>
+              <w:right w:val="single" w:sz="8" w:space="0" w:color="000000"/>
+            </w:tcBorders>
+            <w:tcMar>
+              <w:top w:w="100" w:type="dxa"/>
+              <w:left w:w="100" w:type="dxa"/>
+              <w:bottom w:w="100" w:type="dxa"/>
+              <w:right w:w="100" w:type="dxa"/>
+            </w:tcMar>
+            <w:vAlign w:val="center"/>
+            <w:hideMark/>
+          </w:tcPr>
+          <w:p>
+            <w:pPr>
+              <w:pStyle w:val="NormalWeb"/>
+              <w:spacing w:before="0" w:beforeAutospacing="0" w:after="0" w:afterAutospacing="0"/>
+              <w:jc w:val="center"/>
+            </w:pPr>
+            <w:r>
+              <w:rPr>
+                <w:rFonts w:ascii="Source Sans Pro" w:hAnsi="Source Sans Pro"/>
+                <w:color w:val="000000"/>
+                <w:sz w:val="22"/>
+                <w:szCs w:val="22"/>
+              </w:rPr>
+              <w:t>DOCX</w:t>
+            </w:r>
+          </w:p>
+        </w:tc>
+        <w:tc>
+          <w:tcPr>
+            <w:tcW w:w="0" w:type="auto"/>
+            <w:tcBorders>
+              <w:top w:val="single" w:sz="8" w:space="0" w:color="000000"/>
+              <w:left w:val="single" w:sz="8" w:space="0" w:color="000000"/>
+              <w:bottom w:val="single" w:sz="8" w:space="0" w:color="000000"/>
+              <w:right w:val="single" w:sz="8" w:space="0" w:color="000000"/>
+            </w:tcBorders>
+            <w:tcMar>
+              <w:top w:w="100" w:type="dxa"/>
+              <w:left w:w="100" w:type="dxa"/>
+              <w:bottom w:w="100" w:type="dxa"/>
+              <w:right w:w="100" w:type="dxa"/>
+            </w:tcMar>
+            <w:vAlign w:val="center"/>
+            <w:hideMark/>
+          </w:tcPr>
+          <w:p>
+            <w:pPr>
+              <w:pStyle w:val="NormalWeb"/>
+              <w:spacing w:before="0" w:beforeAutospacing="0" w:after="0" w:afterAutospacing="0"/>
+              <w:jc w:val="center"/>
+            </w:pPr>
+            <w:r>
+              <w:rPr>
+                <w:rFonts w:ascii="Source Sans Pro" w:hAnsi="Source Sans Pro"/>
+                <w:color w:val="000000"/>
+                <w:sz w:val="22"/>
+                <w:szCs w:val="22"/>
+              </w:rPr>
+              <w:t>SCIP</w:t>
+            </w:r>
+          </w:p>
+        </w:tc>
+      </w:tr>
+      <w:tr>
+        <w:tc>
+          <w:tcPr>
+            <w:tcW w:w="0" w:type="auto"/>
+            <w:tcBorders>
+              <w:top w:val="single" w:sz="8" w:space="0" w:color="000000"/>
+              <w:left w:val="single" w:sz="8" w:space="0" w:color="000000"/>
+              <w:bottom w:val="single" w:sz="8" w:space="0" w:color="000000"/>
+              <w:right w:val="single" w:sz="8" w:space="0" w:color="000000"/>
+            </w:tcBorders>
+            <w:tcMar>
+              <w:top w:w="100" w:type="dxa"/>
+              <w:left w:w="100" w:type="dxa"/>
+              <w:bottom w:w="100" w:type="dxa"/>
+              <w:right w:w="100" w:type="dxa"/>
+            </w:tcMar>
+            <w:vAlign w:val="center"/>
+            <w:hideMark/>
+          </w:tcPr>
+          <w:p>
+            <w:pPr>
+              <w:pStyle w:val="NormalWeb"/>
+              <w:spacing w:before="0" w:beforeAutospacing="0" w:after="0" w:afterAutospacing="0"/>
+              <w:jc w:val="center"/>
+            </w:pPr>
+            <w:r>
+              <w:rPr>
+                <w:rFonts w:ascii="Source Sans Pro" w:hAnsi="Source Sans Pro"/>
+                <w:color w:val="000000"/>
+                <w:sz w:val="22"/>
+                <w:szCs w:val="22"/>
+              </w:rPr>
+              <w:t>E</w:t>
+            </w:r>
+          </w:p>
+        </w:tc>
+        <w:tc>
+          <w:tcPr>
+            <w:tcW w:w="0" w:type="auto"/>
+            <w:tcBorders>
+              <w:top w:val="single" w:sz="8" w:space="0" w:color="000000"/>
+              <w:left w:val="single" w:sz="8" w:space="0" w:color="000000"/>
+              <w:bottom w:val="single" w:sz="8" w:space="0" w:color="000000"/>
+              <w:right w:val="single" w:sz="8" w:space="0" w:color="000000"/>
+            </w:tcBorders>
+            <w:shd w:val="clear" w:color="auto" w:fill="FFFFFF"/>
+            <w:tcMar>
+              <w:top w:w="0" w:type="dxa"/>
+              <w:left w:w="40" w:type="dxa"/>
+              <w:bottom w:w="0" w:type="dxa"/>
+              <w:right w:w="40" w:type="dxa"/>
+            </w:tcMar>
+            <w:vAlign w:val="center"/>
+            <w:hideMark/>
+          </w:tcPr>
+          <w:p>
+            <w:pPr>
+              <w:pStyle w:val="NormalWeb"/>
+              <w:spacing w:before="0" w:beforeAutospacing="0" w:after="0" w:afterAutospacing="0"/>
+            </w:pPr>
+            <w:r>
+              <w:rPr>
+                <w:rFonts w:ascii="Source Sans Pro" w:hAnsi="Source Sans Pro"/>
+                <w:color w:val="000000"/>
+                <w:sz w:val="22"/>
+                <w:szCs w:val="22"/>
+              </w:rPr>
+              <w:t>Actas de Reunión del proyecto</w:t>
+            </w:r>
+          </w:p>
+        </w:tc>
+        <w:tc>
+          <w:tcPr>
+            <w:tcW w:w="0" w:type="auto"/>
+            <w:tcBorders>
+              <w:top w:val="single" w:sz="8" w:space="0" w:color="000000"/>
+              <w:left w:val="single" w:sz="8" w:space="0" w:color="000000"/>
+              <w:bottom w:val="single" w:sz="8" w:space="0" w:color="000000"/>
+              <w:right w:val="single" w:sz="8" w:space="0" w:color="000000"/>
+            </w:tcBorders>
+            <w:tcMar>
+              <w:top w:w="100" w:type="dxa"/>
+              <w:left w:w="100" w:type="dxa"/>
+              <w:bottom w:w="100" w:type="dxa"/>
+              <w:right w:w="100" w:type="dxa"/>
+            </w:tcMar>
+            <w:vAlign w:val="center"/>
+            <w:hideMark/>
+          </w:tcPr>
+          <w:p>
+            <w:pPr>
+              <w:pStyle w:val="NormalWeb"/>
+              <w:spacing w:before="0" w:beforeAutospacing="0" w:after="0" w:afterAutospacing="0"/>
+              <w:jc w:val="center"/>
+            </w:pPr>
+            <w:r>
+              <w:rPr>
+                <w:rFonts w:ascii="Source Sans Pro" w:hAnsi="Source Sans Pro"/>
+                <w:color w:val="000000"/>
+                <w:sz w:val="22"/>
+                <w:szCs w:val="22"/>
+              </w:rPr>
+              <w:t>E</w:t>
+            </w:r>
+          </w:p>
+        </w:tc>
+        <w:tc>
+          <w:tcPr>
+            <w:tcW w:w="0" w:type="auto"/>
+            <w:tcBorders>
+              <w:top w:val="single" w:sz="8" w:space="0" w:color="000000"/>
+              <w:left w:val="single" w:sz="8" w:space="0" w:color="000000"/>
+              <w:bottom w:val="single" w:sz="8" w:space="0" w:color="000000"/>
+              <w:right w:val="single" w:sz="8" w:space="0" w:color="000000"/>
+            </w:tcBorders>
+            <w:tcMar>
+              <w:top w:w="100" w:type="dxa"/>
+              <w:left w:w="100" w:type="dxa"/>
+              <w:bottom w:w="100" w:type="dxa"/>
+              <w:right w:w="100" w:type="dxa"/>
+            </w:tcMar>
+            <w:vAlign w:val="center"/>
+            <w:hideMark/>
+          </w:tcPr>
+          <w:p>
+            <w:pPr>
+              <w:pStyle w:val="NormalWeb"/>
+              <w:spacing w:before="0" w:beforeAutospacing="0" w:after="0" w:afterAutospacing="0"/>
+              <w:jc w:val="center"/>
+            </w:pPr>
+            <w:r>
+              <w:rPr>
+                <w:rFonts w:ascii="Source Sans Pro" w:hAnsi="Source Sans Pro"/>
+                <w:color w:val="000000"/>
+                <w:sz w:val="22"/>
+                <w:szCs w:val="22"/>
+              </w:rPr>
+              <w:t>PDF</w:t>
+            </w:r>
+          </w:p>
+        </w:tc>
+        <w:tc>
+          <w:tcPr>
+            <w:tcW w:w="0" w:type="auto"/>
+            <w:tcBorders>
+              <w:top w:val="single" w:sz="8" w:space="0" w:color="000000"/>
+              <w:left w:val="single" w:sz="8" w:space="0" w:color="000000"/>
+              <w:bottom w:val="single" w:sz="8" w:space="0" w:color="000000"/>
+              <w:right w:val="single" w:sz="8" w:space="0" w:color="000000"/>
+            </w:tcBorders>
+            <w:tcMar>
+              <w:top w:w="100" w:type="dxa"/>
+              <w:left w:w="100" w:type="dxa"/>
+              <w:bottom w:w="100" w:type="dxa"/>
+              <w:right w:w="100" w:type="dxa"/>
+            </w:tcMar>
+            <w:vAlign w:val="center"/>
+            <w:hideMark/>
+          </w:tcPr>
+          <w:p>
+            <w:pPr>
+              <w:pStyle w:val="NormalWeb"/>
+              <w:spacing w:before="0" w:beforeAutospacing="0" w:after="0" w:afterAutospacing="0"/>
+              <w:jc w:val="center"/>
+            </w:pPr>
+            <w:r>
+              <w:rPr>
+                <w:rFonts w:ascii="Source Sans Pro" w:hAnsi="Source Sans Pro"/>
+                <w:color w:val="000000"/>
+                <w:sz w:val="22"/>
+                <w:szCs w:val="22"/>
+              </w:rPr>
+              <w:t>SCIP</w:t>
+            </w:r>
+          </w:p>
+        </w:tc>
+      </w:tr>
+    </w:tbl>
+    <w:p>
+      <w:pPr>
         <w:pBdr>
           <w:top w:val="nil"/>
           <w:left w:val="nil"/>
@@ -3703,6 +7709,7 @@
                 <w:b/>
               </w:rPr>
             </w:pPr>
+            <w:proofErr w:type="spellStart"/>
             <w:r>
               <w:rPr>
                 <w:rFonts w:ascii="Source Sans Pro" w:eastAsia="Source Sans Pro" w:hAnsi="Source Sans Pro" w:cs="Source Sans Pro"/>
@@ -3710,6 +7717,7 @@
               </w:rPr>
               <w:t>Items</w:t>
             </w:r>
+            <w:proofErr w:type="spellEnd"/>
           </w:p>
         </w:tc>
       </w:tr>
@@ -6514,7 +10522,6 @@
           <w:rFonts w:ascii="Source Sans Pro" w:eastAsia="Source Sans Pro" w:hAnsi="Source Sans Pro" w:cs="Source Sans Pro"/>
           <w:b/>
         </w:rPr>
-        <w:lastRenderedPageBreak/>
         <w:t>Estado</w:t>
       </w:r>
     </w:p>
@@ -6553,8 +10560,17 @@
           <w:rFonts w:ascii="Source Sans Pro" w:eastAsia="Source Sans Pro" w:hAnsi="Source Sans Pro" w:cs="Source Sans Pro"/>
           <w:b/>
         </w:rPr>
-        <w:t>Entrega y Gestión de Release</w:t>
+        <w:t xml:space="preserve">Entrega y Gestión de </w:t>
       </w:r>
+      <w:proofErr w:type="spellStart"/>
+      <w:r>
+        <w:rPr>
+          <w:rFonts w:ascii="Source Sans Pro" w:eastAsia="Source Sans Pro" w:hAnsi="Source Sans Pro" w:cs="Source Sans Pro"/>
+          <w:b/>
+        </w:rPr>
+        <w:t>Release</w:t>
+      </w:r>
+      <w:proofErr w:type="spellEnd"/>
     </w:p>
     <w:p>
       <w:pPr>
@@ -6802,11 +10818,131 @@
       </w:pPr>
     </w:lvl>
   </w:abstractNum>
+  <w:abstractNum w:abstractNumId="2" w15:restartNumberingAfterBreak="0">
+    <w:nsid w:val="3C1D62A0"/>
+    <w:multiLevelType w:val="multilevel"/>
+    <w:tmpl w:val="CE18072E"/>
+    <w:lvl w:ilvl="0">
+      <w:start w:val="1"/>
+      <w:numFmt w:val="decimal"/>
+      <w:lvlText w:val="%1."/>
+      <w:lvlJc w:val="left"/>
+      <w:pPr>
+        <w:tabs>
+          <w:tab w:val="num" w:pos="720"/>
+        </w:tabs>
+        <w:ind w:left="720" w:hanging="360"/>
+      </w:pPr>
+      <w:rPr>
+        <w:sz w:val="22"/>
+        <w:szCs w:val="22"/>
+      </w:rPr>
+    </w:lvl>
+    <w:lvl w:ilvl="1" w:tentative="1">
+      <w:start w:val="1"/>
+      <w:numFmt w:val="decimal"/>
+      <w:lvlText w:val="%2."/>
+      <w:lvlJc w:val="left"/>
+      <w:pPr>
+        <w:tabs>
+          <w:tab w:val="num" w:pos="1440"/>
+        </w:tabs>
+        <w:ind w:left="1440" w:hanging="360"/>
+      </w:pPr>
+    </w:lvl>
+    <w:lvl w:ilvl="2" w:tentative="1">
+      <w:start w:val="1"/>
+      <w:numFmt w:val="decimal"/>
+      <w:lvlText w:val="%3."/>
+      <w:lvlJc w:val="left"/>
+      <w:pPr>
+        <w:tabs>
+          <w:tab w:val="num" w:pos="2160"/>
+        </w:tabs>
+        <w:ind w:left="2160" w:hanging="360"/>
+      </w:pPr>
+    </w:lvl>
+    <w:lvl w:ilvl="3" w:tentative="1">
+      <w:start w:val="1"/>
+      <w:numFmt w:val="decimal"/>
+      <w:lvlText w:val="%4."/>
+      <w:lvlJc w:val="left"/>
+      <w:pPr>
+        <w:tabs>
+          <w:tab w:val="num" w:pos="2880"/>
+        </w:tabs>
+        <w:ind w:left="2880" w:hanging="360"/>
+      </w:pPr>
+    </w:lvl>
+    <w:lvl w:ilvl="4" w:tentative="1">
+      <w:start w:val="1"/>
+      <w:numFmt w:val="decimal"/>
+      <w:lvlText w:val="%5."/>
+      <w:lvlJc w:val="left"/>
+      <w:pPr>
+        <w:tabs>
+          <w:tab w:val="num" w:pos="3600"/>
+        </w:tabs>
+        <w:ind w:left="3600" w:hanging="360"/>
+      </w:pPr>
+    </w:lvl>
+    <w:lvl w:ilvl="5" w:tentative="1">
+      <w:start w:val="1"/>
+      <w:numFmt w:val="decimal"/>
+      <w:lvlText w:val="%6."/>
+      <w:lvlJc w:val="left"/>
+      <w:pPr>
+        <w:tabs>
+          <w:tab w:val="num" w:pos="4320"/>
+        </w:tabs>
+        <w:ind w:left="4320" w:hanging="360"/>
+      </w:pPr>
+    </w:lvl>
+    <w:lvl w:ilvl="6" w:tentative="1">
+      <w:start w:val="1"/>
+      <w:numFmt w:val="decimal"/>
+      <w:lvlText w:val="%7."/>
+      <w:lvlJc w:val="left"/>
+      <w:pPr>
+        <w:tabs>
+          <w:tab w:val="num" w:pos="5040"/>
+        </w:tabs>
+        <w:ind w:left="5040" w:hanging="360"/>
+      </w:pPr>
+    </w:lvl>
+    <w:lvl w:ilvl="7" w:tentative="1">
+      <w:start w:val="1"/>
+      <w:numFmt w:val="decimal"/>
+      <w:lvlText w:val="%8."/>
+      <w:lvlJc w:val="left"/>
+      <w:pPr>
+        <w:tabs>
+          <w:tab w:val="num" w:pos="5760"/>
+        </w:tabs>
+        <w:ind w:left="5760" w:hanging="360"/>
+      </w:pPr>
+    </w:lvl>
+    <w:lvl w:ilvl="8" w:tentative="1">
+      <w:start w:val="1"/>
+      <w:numFmt w:val="decimal"/>
+      <w:lvlText w:val="%9."/>
+      <w:lvlJc w:val="left"/>
+      <w:pPr>
+        <w:tabs>
+          <w:tab w:val="num" w:pos="6480"/>
+        </w:tabs>
+        <w:ind w:left="6480" w:hanging="360"/>
+      </w:pPr>
+    </w:lvl>
+  </w:abstractNum>
   <w:num w:numId="1" w16cid:durableId="2058973282">
     <w:abstractNumId w:val="0"/>
   </w:num>
   <w:num w:numId="2" w16cid:durableId="924847053">
     <w:abstractNumId w:val="1"/>
+  </w:num>
+  <w:num w:numId="3" w16cid:durableId="2074036269">
+    <w:abstractNumId w:val="2"/>
   </w:num>
 </w:numbering>
 </file>

</xml_diff>

<commit_message>
agregando definición de nomenclaturas
</commit_message>
<xml_diff>
--- a/1-Documentos/Planes/PGCS.docx
+++ b/1-Documentos/Planes/PGCS.docx
@@ -7569,6 +7569,549 @@
         </w:tc>
       </w:tr>
     </w:tbl>
+    <w:p>
+      <w:pPr>
+        <w:pStyle w:val="Ttulo2"/>
+        <w:numPr>
+          <w:ilvl w:val="0"/>
+          <w:numId w:val="3"/>
+        </w:numPr>
+        <w:tabs>
+          <w:tab w:val="clear" w:pos="720"/>
+        </w:tabs>
+        <w:spacing w:line="360" w:lineRule="auto"/>
+        <w:textAlignment w:val="baseline"/>
+        <w:rPr>
+          <w:rFonts w:ascii="Source Sans Pro" w:hAnsi="Source Sans Pro"/>
+          <w:color w:val="000000"/>
+        </w:rPr>
+      </w:pPr>
+      <w:r>
+        <w:rPr>
+          <w:rFonts w:ascii="Source Sans Pro" w:hAnsi="Source Sans Pro"/>
+          <w:color w:val="000000"/>
+          <w:sz w:val="22"/>
+          <w:szCs w:val="22"/>
+        </w:rPr>
+        <w:t>Definición de Nomenclaturas</w:t>
+      </w:r>
+    </w:p>
+    <w:p>
+      <w:pPr>
+        <w:pStyle w:val="NormalWeb"/>
+        <w:spacing w:before="0" w:beforeAutospacing="0" w:after="0" w:afterAutospacing="0" w:line="360" w:lineRule="auto"/>
+        <w:ind w:left="720"/>
+      </w:pPr>
+      <w:r>
+        <w:rPr>
+          <w:rFonts w:ascii="Source Sans Pro" w:hAnsi="Source Sans Pro"/>
+          <w:color w:val="000000"/>
+          <w:sz w:val="22"/>
+          <w:szCs w:val="22"/>
+        </w:rPr>
+        <w:t>Nomenclatura general:</w:t>
+      </w:r>
+    </w:p>
+    <w:p>
+      <w:pPr>
+        <w:pStyle w:val="NormalWeb"/>
+        <w:spacing w:before="0" w:beforeAutospacing="0" w:after="0" w:afterAutospacing="0" w:line="360" w:lineRule="auto"/>
+        <w:ind w:left="720"/>
+        <w:jc w:val="center"/>
+      </w:pPr>
+      <w:r>
+        <w:rPr>
+          <w:rFonts w:ascii="Source Sans Pro" w:eastAsia="Source Sans Pro" w:hAnsi="Source Sans Pro" w:cs="Source Sans Pro"/>
+          <w:b/>
+          <w:noProof/>
+          <w:sz w:val="22"/>
+          <w:szCs w:val="22"/>
+          <w:lang w:val="es"/>
+        </w:rPr>
+        <w:drawing>
+          <wp:inline distT="0" distB="0" distL="0" distR="0" wp14:anchorId="392F050B" wp14:editId="435B8AE1">
+            <wp:extent cx="4803775" cy="344170"/>
+            <wp:effectExtent l="0" t="0" r="0" b="0"/>
+            <wp:docPr id="1167531706" name="Imagen 4"/>
+            <wp:cNvGraphicFramePr>
+              <a:graphicFrameLocks xmlns:a="http://schemas.openxmlformats.org/drawingml/2006/main" noChangeAspect="1"/>
+            </wp:cNvGraphicFramePr>
+            <a:graphic xmlns:a="http://schemas.openxmlformats.org/drawingml/2006/main">
+              <a:graphicData uri="http://schemas.openxmlformats.org/drawingml/2006/picture">
+                <pic:pic xmlns:pic="http://schemas.openxmlformats.org/drawingml/2006/picture">
+                  <pic:nvPicPr>
+                    <pic:cNvPr id="0" name="Picture 1"/>
+                    <pic:cNvPicPr>
+                      <a:picLocks noChangeAspect="1" noChangeArrowheads="1"/>
+                    </pic:cNvPicPr>
+                  </pic:nvPicPr>
+                  <pic:blipFill>
+                    <a:blip r:embed="rId6">
+                      <a:extLst>
+                        <a:ext uri="{28A0092B-C50C-407E-A947-70E740481C1C}">
+                          <a14:useLocalDpi xmlns:a14="http://schemas.microsoft.com/office/drawing/2010/main" val="0"/>
+                        </a:ext>
+                      </a:extLst>
+                    </a:blip>
+                    <a:srcRect/>
+                    <a:stretch>
+                      <a:fillRect/>
+                    </a:stretch>
+                  </pic:blipFill>
+                  <pic:spPr bwMode="auto">
+                    <a:xfrm>
+                      <a:off x="0" y="0"/>
+                      <a:ext cx="4803775" cy="344170"/>
+                    </a:xfrm>
+                    <a:prstGeom prst="rect">
+                      <a:avLst/>
+                    </a:prstGeom>
+                    <a:noFill/>
+                    <a:ln>
+                      <a:noFill/>
+                    </a:ln>
+                  </pic:spPr>
+                </pic:pic>
+              </a:graphicData>
+            </a:graphic>
+          </wp:inline>
+        </w:drawing>
+      </w:r>
+    </w:p>
+    <w:p>
+      <w:pPr>
+        <w:pStyle w:val="NormalWeb"/>
+        <w:spacing w:before="0" w:beforeAutospacing="0" w:after="0" w:afterAutospacing="0" w:line="360" w:lineRule="auto"/>
+        <w:ind w:left="720"/>
+      </w:pPr>
+      <w:r>
+        <w:rPr>
+          <w:rFonts w:ascii="Source Sans Pro" w:hAnsi="Source Sans Pro"/>
+          <w:color w:val="000000"/>
+          <w:sz w:val="22"/>
+          <w:szCs w:val="22"/>
+        </w:rPr>
+        <w:t>Casos especiales:</w:t>
+      </w:r>
+    </w:p>
+    <w:p>
+      <w:pPr>
+        <w:pStyle w:val="NormalWeb"/>
+        <w:numPr>
+          <w:ilvl w:val="0"/>
+          <w:numId w:val="5"/>
+        </w:numPr>
+        <w:spacing w:before="0" w:beforeAutospacing="0" w:after="0" w:afterAutospacing="0" w:line="360" w:lineRule="auto"/>
+        <w:ind w:left="1440"/>
+        <w:textAlignment w:val="baseline"/>
+        <w:rPr>
+          <w:rFonts w:ascii="Source Sans Pro" w:hAnsi="Source Sans Pro"/>
+          <w:color w:val="000000"/>
+          <w:sz w:val="22"/>
+          <w:szCs w:val="22"/>
+        </w:rPr>
+      </w:pPr>
+      <w:r>
+        <w:rPr>
+          <w:rFonts w:ascii="Source Sans Pro" w:hAnsi="Source Sans Pro"/>
+          <w:color w:val="000000"/>
+          <w:sz w:val="22"/>
+          <w:szCs w:val="22"/>
+        </w:rPr>
+        <w:t>Si el documento es una validación de un documento ya existente, se le agrega “V” antes del acrónimo del artefacto.</w:t>
+      </w:r>
+    </w:p>
+    <w:p>
+      <w:pPr>
+        <w:pStyle w:val="NormalWeb"/>
+        <w:spacing w:before="0" w:beforeAutospacing="0" w:after="0" w:afterAutospacing="0" w:line="360" w:lineRule="auto"/>
+        <w:ind w:left="1440"/>
+      </w:pPr>
+      <w:proofErr w:type="spellStart"/>
+      <w:r>
+        <w:rPr>
+          <w:rFonts w:ascii="Source Sans Pro" w:hAnsi="Source Sans Pro"/>
+          <w:color w:val="000000"/>
+          <w:sz w:val="22"/>
+          <w:szCs w:val="22"/>
+        </w:rPr>
+        <w:t>Ejm</w:t>
+      </w:r>
+      <w:proofErr w:type="spellEnd"/>
+      <w:r>
+        <w:rPr>
+          <w:rFonts w:ascii="Source Sans Pro" w:hAnsi="Source Sans Pro"/>
+          <w:color w:val="000000"/>
+          <w:sz w:val="22"/>
+          <w:szCs w:val="22"/>
+        </w:rPr>
+        <w:t>:</w:t>
+      </w:r>
+    </w:p>
+    <w:p>
+      <w:pPr>
+        <w:pStyle w:val="NormalWeb"/>
+        <w:spacing w:before="0" w:beforeAutospacing="0" w:after="0" w:afterAutospacing="0" w:line="360" w:lineRule="auto"/>
+        <w:ind w:left="1440"/>
+      </w:pPr>
+      <w:r>
+        <w:rPr>
+          <w:rFonts w:ascii="Source Sans Pro" w:eastAsia="Source Sans Pro" w:hAnsi="Source Sans Pro" w:cs="Source Sans Pro"/>
+          <w:b/>
+          <w:noProof/>
+          <w:sz w:val="22"/>
+          <w:szCs w:val="22"/>
+          <w:lang w:val="es"/>
+        </w:rPr>
+        <w:drawing>
+          <wp:inline distT="0" distB="0" distL="0" distR="0" wp14:anchorId="5BE13F27" wp14:editId="1A4F2817">
+            <wp:extent cx="2808605" cy="552450"/>
+            <wp:effectExtent l="0" t="0" r="0" b="0"/>
+            <wp:docPr id="2135974374" name="Imagen 3" descr="Texto&#10;&#10;Descripción generada automáticamente con confianza media"/>
+            <wp:cNvGraphicFramePr>
+              <a:graphicFrameLocks xmlns:a="http://schemas.openxmlformats.org/drawingml/2006/main" noChangeAspect="1"/>
+            </wp:cNvGraphicFramePr>
+            <a:graphic xmlns:a="http://schemas.openxmlformats.org/drawingml/2006/main">
+              <a:graphicData uri="http://schemas.openxmlformats.org/drawingml/2006/picture">
+                <pic:pic xmlns:pic="http://schemas.openxmlformats.org/drawingml/2006/picture">
+                  <pic:nvPicPr>
+                    <pic:cNvPr id="2135974374" name="Imagen 3" descr="Texto&#10;&#10;Descripción generada automáticamente con confianza media"/>
+                    <pic:cNvPicPr>
+                      <a:picLocks noChangeAspect="1" noChangeArrowheads="1"/>
+                    </pic:cNvPicPr>
+                  </pic:nvPicPr>
+                  <pic:blipFill>
+                    <a:blip r:embed="rId7">
+                      <a:extLst>
+                        <a:ext uri="{28A0092B-C50C-407E-A947-70E740481C1C}">
+                          <a14:useLocalDpi xmlns:a14="http://schemas.microsoft.com/office/drawing/2010/main" val="0"/>
+                        </a:ext>
+                      </a:extLst>
+                    </a:blip>
+                    <a:srcRect/>
+                    <a:stretch>
+                      <a:fillRect/>
+                    </a:stretch>
+                  </pic:blipFill>
+                  <pic:spPr bwMode="auto">
+                    <a:xfrm>
+                      <a:off x="0" y="0"/>
+                      <a:ext cx="2808605" cy="552450"/>
+                    </a:xfrm>
+                    <a:prstGeom prst="rect">
+                      <a:avLst/>
+                    </a:prstGeom>
+                    <a:noFill/>
+                    <a:ln>
+                      <a:noFill/>
+                    </a:ln>
+                  </pic:spPr>
+                </pic:pic>
+              </a:graphicData>
+            </a:graphic>
+          </wp:inline>
+        </w:drawing>
+      </w:r>
+    </w:p>
+    <w:p>
+      <w:pPr>
+        <w:pStyle w:val="NormalWeb"/>
+        <w:numPr>
+          <w:ilvl w:val="0"/>
+          <w:numId w:val="6"/>
+        </w:numPr>
+        <w:spacing w:before="0" w:beforeAutospacing="0" w:after="0" w:afterAutospacing="0" w:line="360" w:lineRule="auto"/>
+        <w:ind w:left="1440"/>
+        <w:textAlignment w:val="baseline"/>
+        <w:rPr>
+          <w:rFonts w:ascii="Source Sans Pro" w:hAnsi="Source Sans Pro"/>
+          <w:color w:val="000000"/>
+          <w:sz w:val="22"/>
+          <w:szCs w:val="22"/>
+        </w:rPr>
+      </w:pPr>
+      <w:r>
+        <w:rPr>
+          <w:rFonts w:ascii="Source Sans Pro" w:hAnsi="Source Sans Pro"/>
+          <w:color w:val="000000"/>
+          <w:sz w:val="22"/>
+          <w:szCs w:val="22"/>
+        </w:rPr>
+        <w:t xml:space="preserve">Las actas de reuniones llevarán la misma nomenclatura, y se le agrega un </w:t>
+      </w:r>
+      <w:proofErr w:type="spellStart"/>
+      <w:r>
+        <w:rPr>
+          <w:rFonts w:ascii="Source Sans Pro" w:hAnsi="Source Sans Pro"/>
+          <w:color w:val="000000"/>
+          <w:sz w:val="22"/>
+          <w:szCs w:val="22"/>
+        </w:rPr>
+        <w:t>guión</w:t>
+      </w:r>
+      <w:proofErr w:type="spellEnd"/>
+      <w:r>
+        <w:rPr>
+          <w:rFonts w:ascii="Source Sans Pro" w:hAnsi="Source Sans Pro"/>
+          <w:color w:val="000000"/>
+          <w:sz w:val="22"/>
+          <w:szCs w:val="22"/>
+        </w:rPr>
+        <w:t xml:space="preserve"> más el número de la reunión.</w:t>
+      </w:r>
+    </w:p>
+    <w:p>
+      <w:pPr>
+        <w:pStyle w:val="NormalWeb"/>
+        <w:spacing w:before="0" w:beforeAutospacing="0" w:after="0" w:afterAutospacing="0" w:line="360" w:lineRule="auto"/>
+        <w:ind w:left="1440"/>
+      </w:pPr>
+      <w:proofErr w:type="spellStart"/>
+      <w:r>
+        <w:rPr>
+          <w:rFonts w:ascii="Source Sans Pro" w:hAnsi="Source Sans Pro"/>
+          <w:color w:val="000000"/>
+          <w:sz w:val="22"/>
+          <w:szCs w:val="22"/>
+        </w:rPr>
+        <w:t>Ejm</w:t>
+      </w:r>
+      <w:proofErr w:type="spellEnd"/>
+      <w:r>
+        <w:rPr>
+          <w:rFonts w:ascii="Source Sans Pro" w:hAnsi="Source Sans Pro"/>
+          <w:color w:val="000000"/>
+          <w:sz w:val="22"/>
+          <w:szCs w:val="22"/>
+        </w:rPr>
+        <w:t>:</w:t>
+      </w:r>
+    </w:p>
+    <w:p>
+      <w:pPr>
+        <w:pStyle w:val="NormalWeb"/>
+        <w:spacing w:before="0" w:beforeAutospacing="0" w:after="0" w:afterAutospacing="0" w:line="360" w:lineRule="auto"/>
+        <w:ind w:left="1440"/>
+      </w:pPr>
+      <w:r>
+        <w:rPr>
+          <w:rFonts w:ascii="Source Sans Pro" w:eastAsia="Source Sans Pro" w:hAnsi="Source Sans Pro" w:cs="Source Sans Pro"/>
+          <w:b/>
+          <w:noProof/>
+          <w:sz w:val="22"/>
+          <w:szCs w:val="22"/>
+          <w:lang w:val="es"/>
+        </w:rPr>
+        <w:drawing>
+          <wp:inline distT="0" distB="0" distL="0" distR="0" wp14:anchorId="6B4091EF" wp14:editId="6A57F408">
+            <wp:extent cx="1668780" cy="588010"/>
+            <wp:effectExtent l="0" t="0" r="7620" b="2540"/>
+            <wp:docPr id="1164600671" name="Imagen 2" descr="Texto&#10;&#10;Descripción generada automáticamente con confianza baja"/>
+            <wp:cNvGraphicFramePr>
+              <a:graphicFrameLocks xmlns:a="http://schemas.openxmlformats.org/drawingml/2006/main" noChangeAspect="1"/>
+            </wp:cNvGraphicFramePr>
+            <a:graphic xmlns:a="http://schemas.openxmlformats.org/drawingml/2006/main">
+              <a:graphicData uri="http://schemas.openxmlformats.org/drawingml/2006/picture">
+                <pic:pic xmlns:pic="http://schemas.openxmlformats.org/drawingml/2006/picture">
+                  <pic:nvPicPr>
+                    <pic:cNvPr id="1164600671" name="Imagen 2" descr="Texto&#10;&#10;Descripción generada automáticamente con confianza baja"/>
+                    <pic:cNvPicPr>
+                      <a:picLocks noChangeAspect="1" noChangeArrowheads="1"/>
+                    </pic:cNvPicPr>
+                  </pic:nvPicPr>
+                  <pic:blipFill>
+                    <a:blip r:embed="rId8">
+                      <a:extLst>
+                        <a:ext uri="{28A0092B-C50C-407E-A947-70E740481C1C}">
+                          <a14:useLocalDpi xmlns:a14="http://schemas.microsoft.com/office/drawing/2010/main" val="0"/>
+                        </a:ext>
+                      </a:extLst>
+                    </a:blip>
+                    <a:srcRect/>
+                    <a:stretch>
+                      <a:fillRect/>
+                    </a:stretch>
+                  </pic:blipFill>
+                  <pic:spPr bwMode="auto">
+                    <a:xfrm>
+                      <a:off x="0" y="0"/>
+                      <a:ext cx="1668780" cy="588010"/>
+                    </a:xfrm>
+                    <a:prstGeom prst="rect">
+                      <a:avLst/>
+                    </a:prstGeom>
+                    <a:noFill/>
+                    <a:ln>
+                      <a:noFill/>
+                    </a:ln>
+                  </pic:spPr>
+                </pic:pic>
+              </a:graphicData>
+            </a:graphic>
+          </wp:inline>
+        </w:drawing>
+      </w:r>
+    </w:p>
+    <w:p>
+      <w:pPr>
+        <w:pStyle w:val="NormalWeb"/>
+        <w:numPr>
+          <w:ilvl w:val="0"/>
+          <w:numId w:val="7"/>
+        </w:numPr>
+        <w:spacing w:before="0" w:beforeAutospacing="0" w:after="0" w:afterAutospacing="0" w:line="360" w:lineRule="auto"/>
+        <w:ind w:left="1440"/>
+        <w:textAlignment w:val="baseline"/>
+        <w:rPr>
+          <w:rFonts w:ascii="Source Sans Pro" w:hAnsi="Source Sans Pro"/>
+          <w:color w:val="000000"/>
+          <w:sz w:val="22"/>
+          <w:szCs w:val="22"/>
+        </w:rPr>
+      </w:pPr>
+      <w:r>
+        <w:rPr>
+          <w:rFonts w:ascii="Source Sans Pro" w:hAnsi="Source Sans Pro"/>
+          <w:color w:val="000000"/>
+          <w:sz w:val="22"/>
+          <w:szCs w:val="22"/>
+        </w:rPr>
+        <w:t xml:space="preserve">Los documentos de especificación de requisitos </w:t>
+      </w:r>
+      <w:proofErr w:type="gramStart"/>
+      <w:r>
+        <w:rPr>
+          <w:rFonts w:ascii="Source Sans Pro" w:hAnsi="Source Sans Pro"/>
+          <w:color w:val="000000"/>
+          <w:sz w:val="22"/>
+          <w:szCs w:val="22"/>
+        </w:rPr>
+        <w:t>individuales  llevarán</w:t>
+      </w:r>
+      <w:proofErr w:type="gramEnd"/>
+      <w:r>
+        <w:rPr>
+          <w:rFonts w:ascii="Source Sans Pro" w:hAnsi="Source Sans Pro"/>
+          <w:color w:val="000000"/>
+          <w:sz w:val="22"/>
+          <w:szCs w:val="22"/>
+        </w:rPr>
+        <w:t xml:space="preserve"> la misma nomenclatura, y se le agrega un </w:t>
+      </w:r>
+      <w:proofErr w:type="spellStart"/>
+      <w:r>
+        <w:rPr>
+          <w:rFonts w:ascii="Source Sans Pro" w:hAnsi="Source Sans Pro"/>
+          <w:color w:val="000000"/>
+          <w:sz w:val="22"/>
+          <w:szCs w:val="22"/>
+        </w:rPr>
+        <w:t>guión</w:t>
+      </w:r>
+      <w:proofErr w:type="spellEnd"/>
+      <w:r>
+        <w:rPr>
+          <w:rFonts w:ascii="Source Sans Pro" w:hAnsi="Source Sans Pro"/>
+          <w:color w:val="000000"/>
+          <w:sz w:val="22"/>
+          <w:szCs w:val="22"/>
+        </w:rPr>
+        <w:t xml:space="preserve"> más el número de la reunión, y además el acrónimo del requisito.</w:t>
+      </w:r>
+    </w:p>
+    <w:p>
+      <w:pPr>
+        <w:pStyle w:val="NormalWeb"/>
+        <w:spacing w:before="0" w:beforeAutospacing="0" w:after="0" w:afterAutospacing="0" w:line="360" w:lineRule="auto"/>
+        <w:ind w:left="1440"/>
+      </w:pPr>
+      <w:proofErr w:type="spellStart"/>
+      <w:r>
+        <w:rPr>
+          <w:rFonts w:ascii="Source Sans Pro" w:hAnsi="Source Sans Pro"/>
+          <w:color w:val="000000"/>
+          <w:sz w:val="22"/>
+          <w:szCs w:val="22"/>
+        </w:rPr>
+        <w:t>Ejm</w:t>
+      </w:r>
+      <w:proofErr w:type="spellEnd"/>
+      <w:r>
+        <w:rPr>
+          <w:rFonts w:ascii="Source Sans Pro" w:hAnsi="Source Sans Pro"/>
+          <w:color w:val="000000"/>
+          <w:sz w:val="22"/>
+          <w:szCs w:val="22"/>
+        </w:rPr>
+        <w:t>:</w:t>
+      </w:r>
+    </w:p>
+    <w:p>
+      <w:pPr>
+        <w:pStyle w:val="NormalWeb"/>
+        <w:spacing w:before="0" w:beforeAutospacing="0" w:after="0" w:afterAutospacing="0" w:line="360" w:lineRule="auto"/>
+        <w:ind w:left="1440"/>
+      </w:pPr>
+      <w:r>
+        <w:rPr>
+          <w:rFonts w:ascii="Source Sans Pro" w:eastAsia="Source Sans Pro" w:hAnsi="Source Sans Pro" w:cs="Source Sans Pro"/>
+          <w:b/>
+          <w:noProof/>
+          <w:sz w:val="22"/>
+          <w:szCs w:val="22"/>
+          <w:lang w:val="es"/>
+        </w:rPr>
+        <w:lastRenderedPageBreak/>
+        <w:drawing>
+          <wp:inline distT="0" distB="0" distL="0" distR="0" wp14:anchorId="272B64B4" wp14:editId="78D8EAD6">
+            <wp:extent cx="2345690" cy="534670"/>
+            <wp:effectExtent l="0" t="0" r="0" b="0"/>
+            <wp:docPr id="961210278" name="Imagen 1" descr="Texto&#10;&#10;Descripción generada automáticamente con confianza media"/>
+            <wp:cNvGraphicFramePr>
+              <a:graphicFrameLocks xmlns:a="http://schemas.openxmlformats.org/drawingml/2006/main" noChangeAspect="1"/>
+            </wp:cNvGraphicFramePr>
+            <a:graphic xmlns:a="http://schemas.openxmlformats.org/drawingml/2006/main">
+              <a:graphicData uri="http://schemas.openxmlformats.org/drawingml/2006/picture">
+                <pic:pic xmlns:pic="http://schemas.openxmlformats.org/drawingml/2006/picture">
+                  <pic:nvPicPr>
+                    <pic:cNvPr id="961210278" name="Imagen 1" descr="Texto&#10;&#10;Descripción generada automáticamente con confianza media"/>
+                    <pic:cNvPicPr>
+                      <a:picLocks noChangeAspect="1" noChangeArrowheads="1"/>
+                    </pic:cNvPicPr>
+                  </pic:nvPicPr>
+                  <pic:blipFill>
+                    <a:blip r:embed="rId9">
+                      <a:extLst>
+                        <a:ext uri="{28A0092B-C50C-407E-A947-70E740481C1C}">
+                          <a14:useLocalDpi xmlns:a14="http://schemas.microsoft.com/office/drawing/2010/main" val="0"/>
+                        </a:ext>
+                      </a:extLst>
+                    </a:blip>
+                    <a:srcRect/>
+                    <a:stretch>
+                      <a:fillRect/>
+                    </a:stretch>
+                  </pic:blipFill>
+                  <pic:spPr bwMode="auto">
+                    <a:xfrm>
+                      <a:off x="0" y="0"/>
+                      <a:ext cx="2345690" cy="534670"/>
+                    </a:xfrm>
+                    <a:prstGeom prst="rect">
+                      <a:avLst/>
+                    </a:prstGeom>
+                    <a:noFill/>
+                    <a:ln>
+                      <a:noFill/>
+                    </a:ln>
+                  </pic:spPr>
+                </pic:pic>
+              </a:graphicData>
+            </a:graphic>
+          </wp:inline>
+        </w:drawing>
+      </w:r>
+    </w:p>
     <w:p>
       <w:pPr>
         <w:pBdr>
@@ -10819,6 +11362,155 @@
     </w:lvl>
   </w:abstractNum>
   <w:abstractNum w:abstractNumId="2" w15:restartNumberingAfterBreak="0">
+    <w:nsid w:val="23AB0AE9"/>
+    <w:multiLevelType w:val="multilevel"/>
+    <w:tmpl w:val="5A2244F2"/>
+    <w:lvl w:ilvl="0">
+      <w:start w:val="1"/>
+      <w:numFmt w:val="bullet"/>
+      <w:lvlText w:val=""/>
+      <w:lvlJc w:val="left"/>
+      <w:pPr>
+        <w:tabs>
+          <w:tab w:val="num" w:pos="720"/>
+        </w:tabs>
+        <w:ind w:left="720" w:hanging="360"/>
+      </w:pPr>
+      <w:rPr>
+        <w:rFonts w:ascii="Symbol" w:hAnsi="Symbol" w:hint="default"/>
+        <w:sz w:val="20"/>
+      </w:rPr>
+    </w:lvl>
+    <w:lvl w:ilvl="1" w:tentative="1">
+      <w:start w:val="1"/>
+      <w:numFmt w:val="bullet"/>
+      <w:lvlText w:val="o"/>
+      <w:lvlJc w:val="left"/>
+      <w:pPr>
+        <w:tabs>
+          <w:tab w:val="num" w:pos="1440"/>
+        </w:tabs>
+        <w:ind w:left="1440" w:hanging="360"/>
+      </w:pPr>
+      <w:rPr>
+        <w:rFonts w:ascii="Courier New" w:hAnsi="Courier New" w:hint="default"/>
+        <w:sz w:val="20"/>
+      </w:rPr>
+    </w:lvl>
+    <w:lvl w:ilvl="2" w:tentative="1">
+      <w:start w:val="1"/>
+      <w:numFmt w:val="bullet"/>
+      <w:lvlText w:val=""/>
+      <w:lvlJc w:val="left"/>
+      <w:pPr>
+        <w:tabs>
+          <w:tab w:val="num" w:pos="2160"/>
+        </w:tabs>
+        <w:ind w:left="2160" w:hanging="360"/>
+      </w:pPr>
+      <w:rPr>
+        <w:rFonts w:ascii="Wingdings" w:hAnsi="Wingdings" w:hint="default"/>
+        <w:sz w:val="20"/>
+      </w:rPr>
+    </w:lvl>
+    <w:lvl w:ilvl="3" w:tentative="1">
+      <w:start w:val="1"/>
+      <w:numFmt w:val="bullet"/>
+      <w:lvlText w:val=""/>
+      <w:lvlJc w:val="left"/>
+      <w:pPr>
+        <w:tabs>
+          <w:tab w:val="num" w:pos="2880"/>
+        </w:tabs>
+        <w:ind w:left="2880" w:hanging="360"/>
+      </w:pPr>
+      <w:rPr>
+        <w:rFonts w:ascii="Wingdings" w:hAnsi="Wingdings" w:hint="default"/>
+        <w:sz w:val="20"/>
+      </w:rPr>
+    </w:lvl>
+    <w:lvl w:ilvl="4" w:tentative="1">
+      <w:start w:val="1"/>
+      <w:numFmt w:val="bullet"/>
+      <w:lvlText w:val=""/>
+      <w:lvlJc w:val="left"/>
+      <w:pPr>
+        <w:tabs>
+          <w:tab w:val="num" w:pos="3600"/>
+        </w:tabs>
+        <w:ind w:left="3600" w:hanging="360"/>
+      </w:pPr>
+      <w:rPr>
+        <w:rFonts w:ascii="Wingdings" w:hAnsi="Wingdings" w:hint="default"/>
+        <w:sz w:val="20"/>
+      </w:rPr>
+    </w:lvl>
+    <w:lvl w:ilvl="5" w:tentative="1">
+      <w:start w:val="1"/>
+      <w:numFmt w:val="bullet"/>
+      <w:lvlText w:val=""/>
+      <w:lvlJc w:val="left"/>
+      <w:pPr>
+        <w:tabs>
+          <w:tab w:val="num" w:pos="4320"/>
+        </w:tabs>
+        <w:ind w:left="4320" w:hanging="360"/>
+      </w:pPr>
+      <w:rPr>
+        <w:rFonts w:ascii="Wingdings" w:hAnsi="Wingdings" w:hint="default"/>
+        <w:sz w:val="20"/>
+      </w:rPr>
+    </w:lvl>
+    <w:lvl w:ilvl="6" w:tentative="1">
+      <w:start w:val="1"/>
+      <w:numFmt w:val="bullet"/>
+      <w:lvlText w:val=""/>
+      <w:lvlJc w:val="left"/>
+      <w:pPr>
+        <w:tabs>
+          <w:tab w:val="num" w:pos="5040"/>
+        </w:tabs>
+        <w:ind w:left="5040" w:hanging="360"/>
+      </w:pPr>
+      <w:rPr>
+        <w:rFonts w:ascii="Wingdings" w:hAnsi="Wingdings" w:hint="default"/>
+        <w:sz w:val="20"/>
+      </w:rPr>
+    </w:lvl>
+    <w:lvl w:ilvl="7" w:tentative="1">
+      <w:start w:val="1"/>
+      <w:numFmt w:val="bullet"/>
+      <w:lvlText w:val=""/>
+      <w:lvlJc w:val="left"/>
+      <w:pPr>
+        <w:tabs>
+          <w:tab w:val="num" w:pos="5760"/>
+        </w:tabs>
+        <w:ind w:left="5760" w:hanging="360"/>
+      </w:pPr>
+      <w:rPr>
+        <w:rFonts w:ascii="Wingdings" w:hAnsi="Wingdings" w:hint="default"/>
+        <w:sz w:val="20"/>
+      </w:rPr>
+    </w:lvl>
+    <w:lvl w:ilvl="8" w:tentative="1">
+      <w:start w:val="1"/>
+      <w:numFmt w:val="bullet"/>
+      <w:lvlText w:val=""/>
+      <w:lvlJc w:val="left"/>
+      <w:pPr>
+        <w:tabs>
+          <w:tab w:val="num" w:pos="6480"/>
+        </w:tabs>
+        <w:ind w:left="6480" w:hanging="360"/>
+      </w:pPr>
+      <w:rPr>
+        <w:rFonts w:ascii="Wingdings" w:hAnsi="Wingdings" w:hint="default"/>
+        <w:sz w:val="20"/>
+      </w:rPr>
+    </w:lvl>
+  </w:abstractNum>
+  <w:abstractNum w:abstractNumId="3" w15:restartNumberingAfterBreak="0">
     <w:nsid w:val="3C1D62A0"/>
     <w:multiLevelType w:val="multilevel"/>
     <w:tmpl w:val="CE18072E"/>
@@ -10935,6 +11627,421 @@
       </w:pPr>
     </w:lvl>
   </w:abstractNum>
+  <w:abstractNum w:abstractNumId="4" w15:restartNumberingAfterBreak="0">
+    <w:nsid w:val="3F846152"/>
+    <w:multiLevelType w:val="multilevel"/>
+    <w:tmpl w:val="97FC2796"/>
+    <w:lvl w:ilvl="0">
+      <w:start w:val="1"/>
+      <w:numFmt w:val="bullet"/>
+      <w:lvlText w:val=""/>
+      <w:lvlJc w:val="left"/>
+      <w:pPr>
+        <w:tabs>
+          <w:tab w:val="num" w:pos="720"/>
+        </w:tabs>
+        <w:ind w:left="720" w:hanging="360"/>
+      </w:pPr>
+      <w:rPr>
+        <w:rFonts w:ascii="Symbol" w:hAnsi="Symbol" w:hint="default"/>
+        <w:sz w:val="20"/>
+      </w:rPr>
+    </w:lvl>
+    <w:lvl w:ilvl="1" w:tentative="1">
+      <w:start w:val="1"/>
+      <w:numFmt w:val="bullet"/>
+      <w:lvlText w:val="o"/>
+      <w:lvlJc w:val="left"/>
+      <w:pPr>
+        <w:tabs>
+          <w:tab w:val="num" w:pos="1440"/>
+        </w:tabs>
+        <w:ind w:left="1440" w:hanging="360"/>
+      </w:pPr>
+      <w:rPr>
+        <w:rFonts w:ascii="Courier New" w:hAnsi="Courier New" w:hint="default"/>
+        <w:sz w:val="20"/>
+      </w:rPr>
+    </w:lvl>
+    <w:lvl w:ilvl="2" w:tentative="1">
+      <w:start w:val="1"/>
+      <w:numFmt w:val="bullet"/>
+      <w:lvlText w:val=""/>
+      <w:lvlJc w:val="left"/>
+      <w:pPr>
+        <w:tabs>
+          <w:tab w:val="num" w:pos="2160"/>
+        </w:tabs>
+        <w:ind w:left="2160" w:hanging="360"/>
+      </w:pPr>
+      <w:rPr>
+        <w:rFonts w:ascii="Wingdings" w:hAnsi="Wingdings" w:hint="default"/>
+        <w:sz w:val="20"/>
+      </w:rPr>
+    </w:lvl>
+    <w:lvl w:ilvl="3" w:tentative="1">
+      <w:start w:val="1"/>
+      <w:numFmt w:val="bullet"/>
+      <w:lvlText w:val=""/>
+      <w:lvlJc w:val="left"/>
+      <w:pPr>
+        <w:tabs>
+          <w:tab w:val="num" w:pos="2880"/>
+        </w:tabs>
+        <w:ind w:left="2880" w:hanging="360"/>
+      </w:pPr>
+      <w:rPr>
+        <w:rFonts w:ascii="Wingdings" w:hAnsi="Wingdings" w:hint="default"/>
+        <w:sz w:val="20"/>
+      </w:rPr>
+    </w:lvl>
+    <w:lvl w:ilvl="4" w:tentative="1">
+      <w:start w:val="1"/>
+      <w:numFmt w:val="bullet"/>
+      <w:lvlText w:val=""/>
+      <w:lvlJc w:val="left"/>
+      <w:pPr>
+        <w:tabs>
+          <w:tab w:val="num" w:pos="3600"/>
+        </w:tabs>
+        <w:ind w:left="3600" w:hanging="360"/>
+      </w:pPr>
+      <w:rPr>
+        <w:rFonts w:ascii="Wingdings" w:hAnsi="Wingdings" w:hint="default"/>
+        <w:sz w:val="20"/>
+      </w:rPr>
+    </w:lvl>
+    <w:lvl w:ilvl="5" w:tentative="1">
+      <w:start w:val="1"/>
+      <w:numFmt w:val="bullet"/>
+      <w:lvlText w:val=""/>
+      <w:lvlJc w:val="left"/>
+      <w:pPr>
+        <w:tabs>
+          <w:tab w:val="num" w:pos="4320"/>
+        </w:tabs>
+        <w:ind w:left="4320" w:hanging="360"/>
+      </w:pPr>
+      <w:rPr>
+        <w:rFonts w:ascii="Wingdings" w:hAnsi="Wingdings" w:hint="default"/>
+        <w:sz w:val="20"/>
+      </w:rPr>
+    </w:lvl>
+    <w:lvl w:ilvl="6" w:tentative="1">
+      <w:start w:val="1"/>
+      <w:numFmt w:val="bullet"/>
+      <w:lvlText w:val=""/>
+      <w:lvlJc w:val="left"/>
+      <w:pPr>
+        <w:tabs>
+          <w:tab w:val="num" w:pos="5040"/>
+        </w:tabs>
+        <w:ind w:left="5040" w:hanging="360"/>
+      </w:pPr>
+      <w:rPr>
+        <w:rFonts w:ascii="Wingdings" w:hAnsi="Wingdings" w:hint="default"/>
+        <w:sz w:val="20"/>
+      </w:rPr>
+    </w:lvl>
+    <w:lvl w:ilvl="7" w:tentative="1">
+      <w:start w:val="1"/>
+      <w:numFmt w:val="bullet"/>
+      <w:lvlText w:val=""/>
+      <w:lvlJc w:val="left"/>
+      <w:pPr>
+        <w:tabs>
+          <w:tab w:val="num" w:pos="5760"/>
+        </w:tabs>
+        <w:ind w:left="5760" w:hanging="360"/>
+      </w:pPr>
+      <w:rPr>
+        <w:rFonts w:ascii="Wingdings" w:hAnsi="Wingdings" w:hint="default"/>
+        <w:sz w:val="20"/>
+      </w:rPr>
+    </w:lvl>
+    <w:lvl w:ilvl="8" w:tentative="1">
+      <w:start w:val="1"/>
+      <w:numFmt w:val="bullet"/>
+      <w:lvlText w:val=""/>
+      <w:lvlJc w:val="left"/>
+      <w:pPr>
+        <w:tabs>
+          <w:tab w:val="num" w:pos="6480"/>
+        </w:tabs>
+        <w:ind w:left="6480" w:hanging="360"/>
+      </w:pPr>
+      <w:rPr>
+        <w:rFonts w:ascii="Wingdings" w:hAnsi="Wingdings" w:hint="default"/>
+        <w:sz w:val="20"/>
+      </w:rPr>
+    </w:lvl>
+  </w:abstractNum>
+  <w:abstractNum w:abstractNumId="5" w15:restartNumberingAfterBreak="0">
+    <w:nsid w:val="4B8F71E1"/>
+    <w:multiLevelType w:val="multilevel"/>
+    <w:tmpl w:val="29E25186"/>
+    <w:lvl w:ilvl="0">
+      <w:start w:val="1"/>
+      <w:numFmt w:val="decimal"/>
+      <w:lvlText w:val="%1."/>
+      <w:lvlJc w:val="left"/>
+      <w:pPr>
+        <w:tabs>
+          <w:tab w:val="num" w:pos="720"/>
+        </w:tabs>
+        <w:ind w:left="720" w:hanging="360"/>
+      </w:pPr>
+      <w:rPr>
+        <w:sz w:val="22"/>
+        <w:szCs w:val="22"/>
+      </w:rPr>
+    </w:lvl>
+    <w:lvl w:ilvl="1" w:tentative="1">
+      <w:start w:val="1"/>
+      <w:numFmt w:val="decimal"/>
+      <w:lvlText w:val="%2."/>
+      <w:lvlJc w:val="left"/>
+      <w:pPr>
+        <w:tabs>
+          <w:tab w:val="num" w:pos="1440"/>
+        </w:tabs>
+        <w:ind w:left="1440" w:hanging="360"/>
+      </w:pPr>
+    </w:lvl>
+    <w:lvl w:ilvl="2" w:tentative="1">
+      <w:start w:val="1"/>
+      <w:numFmt w:val="decimal"/>
+      <w:lvlText w:val="%3."/>
+      <w:lvlJc w:val="left"/>
+      <w:pPr>
+        <w:tabs>
+          <w:tab w:val="num" w:pos="2160"/>
+        </w:tabs>
+        <w:ind w:left="2160" w:hanging="360"/>
+      </w:pPr>
+    </w:lvl>
+    <w:lvl w:ilvl="3" w:tentative="1">
+      <w:start w:val="1"/>
+      <w:numFmt w:val="decimal"/>
+      <w:lvlText w:val="%4."/>
+      <w:lvlJc w:val="left"/>
+      <w:pPr>
+        <w:tabs>
+          <w:tab w:val="num" w:pos="2880"/>
+        </w:tabs>
+        <w:ind w:left="2880" w:hanging="360"/>
+      </w:pPr>
+    </w:lvl>
+    <w:lvl w:ilvl="4" w:tentative="1">
+      <w:start w:val="1"/>
+      <w:numFmt w:val="decimal"/>
+      <w:lvlText w:val="%5."/>
+      <w:lvlJc w:val="left"/>
+      <w:pPr>
+        <w:tabs>
+          <w:tab w:val="num" w:pos="3600"/>
+        </w:tabs>
+        <w:ind w:left="3600" w:hanging="360"/>
+      </w:pPr>
+    </w:lvl>
+    <w:lvl w:ilvl="5" w:tentative="1">
+      <w:start w:val="1"/>
+      <w:numFmt w:val="decimal"/>
+      <w:lvlText w:val="%6."/>
+      <w:lvlJc w:val="left"/>
+      <w:pPr>
+        <w:tabs>
+          <w:tab w:val="num" w:pos="4320"/>
+        </w:tabs>
+        <w:ind w:left="4320" w:hanging="360"/>
+      </w:pPr>
+    </w:lvl>
+    <w:lvl w:ilvl="6" w:tentative="1">
+      <w:start w:val="1"/>
+      <w:numFmt w:val="decimal"/>
+      <w:lvlText w:val="%7."/>
+      <w:lvlJc w:val="left"/>
+      <w:pPr>
+        <w:tabs>
+          <w:tab w:val="num" w:pos="5040"/>
+        </w:tabs>
+        <w:ind w:left="5040" w:hanging="360"/>
+      </w:pPr>
+    </w:lvl>
+    <w:lvl w:ilvl="7" w:tentative="1">
+      <w:start w:val="1"/>
+      <w:numFmt w:val="decimal"/>
+      <w:lvlText w:val="%8."/>
+      <w:lvlJc w:val="left"/>
+      <w:pPr>
+        <w:tabs>
+          <w:tab w:val="num" w:pos="5760"/>
+        </w:tabs>
+        <w:ind w:left="5760" w:hanging="360"/>
+      </w:pPr>
+    </w:lvl>
+    <w:lvl w:ilvl="8" w:tentative="1">
+      <w:start w:val="1"/>
+      <w:numFmt w:val="decimal"/>
+      <w:lvlText w:val="%9."/>
+      <w:lvlJc w:val="left"/>
+      <w:pPr>
+        <w:tabs>
+          <w:tab w:val="num" w:pos="6480"/>
+        </w:tabs>
+        <w:ind w:left="6480" w:hanging="360"/>
+      </w:pPr>
+    </w:lvl>
+  </w:abstractNum>
+  <w:abstractNum w:abstractNumId="6" w15:restartNumberingAfterBreak="0">
+    <w:nsid w:val="71260D53"/>
+    <w:multiLevelType w:val="multilevel"/>
+    <w:tmpl w:val="9FB205A2"/>
+    <w:lvl w:ilvl="0">
+      <w:start w:val="1"/>
+      <w:numFmt w:val="bullet"/>
+      <w:lvlText w:val=""/>
+      <w:lvlJc w:val="left"/>
+      <w:pPr>
+        <w:tabs>
+          <w:tab w:val="num" w:pos="720"/>
+        </w:tabs>
+        <w:ind w:left="720" w:hanging="360"/>
+      </w:pPr>
+      <w:rPr>
+        <w:rFonts w:ascii="Symbol" w:hAnsi="Symbol" w:hint="default"/>
+        <w:sz w:val="20"/>
+      </w:rPr>
+    </w:lvl>
+    <w:lvl w:ilvl="1" w:tentative="1">
+      <w:start w:val="1"/>
+      <w:numFmt w:val="bullet"/>
+      <w:lvlText w:val="o"/>
+      <w:lvlJc w:val="left"/>
+      <w:pPr>
+        <w:tabs>
+          <w:tab w:val="num" w:pos="1440"/>
+        </w:tabs>
+        <w:ind w:left="1440" w:hanging="360"/>
+      </w:pPr>
+      <w:rPr>
+        <w:rFonts w:ascii="Courier New" w:hAnsi="Courier New" w:hint="default"/>
+        <w:sz w:val="20"/>
+      </w:rPr>
+    </w:lvl>
+    <w:lvl w:ilvl="2" w:tentative="1">
+      <w:start w:val="1"/>
+      <w:numFmt w:val="bullet"/>
+      <w:lvlText w:val=""/>
+      <w:lvlJc w:val="left"/>
+      <w:pPr>
+        <w:tabs>
+          <w:tab w:val="num" w:pos="2160"/>
+        </w:tabs>
+        <w:ind w:left="2160" w:hanging="360"/>
+      </w:pPr>
+      <w:rPr>
+        <w:rFonts w:ascii="Wingdings" w:hAnsi="Wingdings" w:hint="default"/>
+        <w:sz w:val="20"/>
+      </w:rPr>
+    </w:lvl>
+    <w:lvl w:ilvl="3" w:tentative="1">
+      <w:start w:val="1"/>
+      <w:numFmt w:val="bullet"/>
+      <w:lvlText w:val=""/>
+      <w:lvlJc w:val="left"/>
+      <w:pPr>
+        <w:tabs>
+          <w:tab w:val="num" w:pos="2880"/>
+        </w:tabs>
+        <w:ind w:left="2880" w:hanging="360"/>
+      </w:pPr>
+      <w:rPr>
+        <w:rFonts w:ascii="Wingdings" w:hAnsi="Wingdings" w:hint="default"/>
+        <w:sz w:val="20"/>
+      </w:rPr>
+    </w:lvl>
+    <w:lvl w:ilvl="4" w:tentative="1">
+      <w:start w:val="1"/>
+      <w:numFmt w:val="bullet"/>
+      <w:lvlText w:val=""/>
+      <w:lvlJc w:val="left"/>
+      <w:pPr>
+        <w:tabs>
+          <w:tab w:val="num" w:pos="3600"/>
+        </w:tabs>
+        <w:ind w:left="3600" w:hanging="360"/>
+      </w:pPr>
+      <w:rPr>
+        <w:rFonts w:ascii="Wingdings" w:hAnsi="Wingdings" w:hint="default"/>
+        <w:sz w:val="20"/>
+      </w:rPr>
+    </w:lvl>
+    <w:lvl w:ilvl="5" w:tentative="1">
+      <w:start w:val="1"/>
+      <w:numFmt w:val="bullet"/>
+      <w:lvlText w:val=""/>
+      <w:lvlJc w:val="left"/>
+      <w:pPr>
+        <w:tabs>
+          <w:tab w:val="num" w:pos="4320"/>
+        </w:tabs>
+        <w:ind w:left="4320" w:hanging="360"/>
+      </w:pPr>
+      <w:rPr>
+        <w:rFonts w:ascii="Wingdings" w:hAnsi="Wingdings" w:hint="default"/>
+        <w:sz w:val="20"/>
+      </w:rPr>
+    </w:lvl>
+    <w:lvl w:ilvl="6" w:tentative="1">
+      <w:start w:val="1"/>
+      <w:numFmt w:val="bullet"/>
+      <w:lvlText w:val=""/>
+      <w:lvlJc w:val="left"/>
+      <w:pPr>
+        <w:tabs>
+          <w:tab w:val="num" w:pos="5040"/>
+        </w:tabs>
+        <w:ind w:left="5040" w:hanging="360"/>
+      </w:pPr>
+      <w:rPr>
+        <w:rFonts w:ascii="Wingdings" w:hAnsi="Wingdings" w:hint="default"/>
+        <w:sz w:val="20"/>
+      </w:rPr>
+    </w:lvl>
+    <w:lvl w:ilvl="7" w:tentative="1">
+      <w:start w:val="1"/>
+      <w:numFmt w:val="bullet"/>
+      <w:lvlText w:val=""/>
+      <w:lvlJc w:val="left"/>
+      <w:pPr>
+        <w:tabs>
+          <w:tab w:val="num" w:pos="5760"/>
+        </w:tabs>
+        <w:ind w:left="5760" w:hanging="360"/>
+      </w:pPr>
+      <w:rPr>
+        <w:rFonts w:ascii="Wingdings" w:hAnsi="Wingdings" w:hint="default"/>
+        <w:sz w:val="20"/>
+      </w:rPr>
+    </w:lvl>
+    <w:lvl w:ilvl="8" w:tentative="1">
+      <w:start w:val="1"/>
+      <w:numFmt w:val="bullet"/>
+      <w:lvlText w:val=""/>
+      <w:lvlJc w:val="left"/>
+      <w:pPr>
+        <w:tabs>
+          <w:tab w:val="num" w:pos="6480"/>
+        </w:tabs>
+        <w:ind w:left="6480" w:hanging="360"/>
+      </w:pPr>
+      <w:rPr>
+        <w:rFonts w:ascii="Wingdings" w:hAnsi="Wingdings" w:hint="default"/>
+        <w:sz w:val="20"/>
+      </w:rPr>
+    </w:lvl>
+  </w:abstractNum>
   <w:num w:numId="1" w16cid:durableId="2058973282">
     <w:abstractNumId w:val="0"/>
   </w:num>
@@ -10942,6 +12049,18 @@
     <w:abstractNumId w:val="1"/>
   </w:num>
   <w:num w:numId="3" w16cid:durableId="2074036269">
+    <w:abstractNumId w:val="3"/>
+  </w:num>
+  <w:num w:numId="4" w16cid:durableId="156918794">
+    <w:abstractNumId w:val="5"/>
+  </w:num>
+  <w:num w:numId="5" w16cid:durableId="755705956">
+    <w:abstractNumId w:val="4"/>
+  </w:num>
+  <w:num w:numId="6" w16cid:durableId="1043365253">
+    <w:abstractNumId w:val="6"/>
+  </w:num>
+  <w:num w:numId="7" w16cid:durableId="496383413">
     <w:abstractNumId w:val="2"/>
   </w:num>
 </w:numbering>

</xml_diff>

<commit_message>
Se agrego la estructura del repositorio
</commit_message>
<xml_diff>
--- a/1-Documentos/Planes/PGCS.docx
+++ b/1-Documentos/Planes/PGCS.docx
@@ -521,25 +521,7 @@
                 <w:color w:val="000000"/>
                 <w:lang w:val="es-PE"/>
               </w:rPr>
-              <w:t xml:space="preserve">CUELLO </w:t>
-            </w:r>
-            <w:proofErr w:type="gramStart"/>
-            <w:r>
-              <w:rPr>
-                <w:rFonts w:ascii="Source Sans Pro" w:eastAsia="Times New Roman" w:hAnsi="Source Sans Pro" w:cs="Times New Roman"/>
-                <w:color w:val="000000"/>
-                <w:lang w:val="es-PE"/>
-              </w:rPr>
-              <w:t>APAZA,  Alexander</w:t>
-            </w:r>
-            <w:proofErr w:type="gramEnd"/>
-            <w:r>
-              <w:rPr>
-                <w:rFonts w:ascii="Source Sans Pro" w:eastAsia="Times New Roman" w:hAnsi="Source Sans Pro" w:cs="Times New Roman"/>
-                <w:color w:val="000000"/>
-                <w:lang w:val="es-PE"/>
-              </w:rPr>
-              <w:t xml:space="preserve"> Gabriel</w:t>
+              <w:t>CUELLO APAZA,  Alexander Gabriel</w:t>
             </w:r>
           </w:p>
         </w:tc>
@@ -1334,35 +1316,7 @@
         <w:rPr>
           <w:rFonts w:ascii="Source Sans Pro" w:eastAsia="Source Sans Pro" w:hAnsi="Source Sans Pro" w:cs="Source Sans Pro"/>
         </w:rPr>
-        <w:t xml:space="preserve">Durante la elaboración de un software, es frecuente que sin una buena gestión, existan los siguientes </w:t>
-      </w:r>
-      <w:proofErr w:type="gramStart"/>
-      <w:r>
-        <w:rPr>
-          <w:rFonts w:ascii="Source Sans Pro" w:eastAsia="Source Sans Pro" w:hAnsi="Source Sans Pro" w:cs="Source Sans Pro"/>
-        </w:rPr>
-        <w:t>problemas :la</w:t>
-      </w:r>
-      <w:proofErr w:type="gramEnd"/>
-      <w:r>
-        <w:rPr>
-          <w:rFonts w:ascii="Source Sans Pro" w:eastAsia="Source Sans Pro" w:hAnsi="Source Sans Pro" w:cs="Source Sans Pro"/>
-        </w:rPr>
-        <w:t xml:space="preserve"> sobreescritura de código, archivos perdidos, cambios a una versión incorrecta del código, reaparición de errores ya corregidos , etc. Por todo esto es </w:t>
-      </w:r>
-      <w:proofErr w:type="gramStart"/>
-      <w:r>
-        <w:rPr>
-          <w:rFonts w:ascii="Source Sans Pro" w:eastAsia="Source Sans Pro" w:hAnsi="Source Sans Pro" w:cs="Source Sans Pro"/>
-        </w:rPr>
-        <w:t>importante  que</w:t>
-      </w:r>
-      <w:proofErr w:type="gramEnd"/>
-      <w:r>
-        <w:rPr>
-          <w:rFonts w:ascii="Source Sans Pro" w:eastAsia="Source Sans Pro" w:hAnsi="Source Sans Pro" w:cs="Source Sans Pro"/>
-        </w:rPr>
-        <w:t xml:space="preserve">  la empresa </w:t>
+        <w:t xml:space="preserve">Durante la elaboración de un software, es frecuente que sin una buena gestión, existan los siguientes problemas :la sobreescritura de código, archivos perdidos, cambios a una versión incorrecta del código, reaparición de errores ya corregidos , etc. Por todo esto es importante  que  la empresa </w:t>
       </w:r>
       <w:proofErr w:type="spellStart"/>
       <w:r>
@@ -7976,27 +7930,7 @@
           <w:sz w:val="22"/>
           <w:szCs w:val="22"/>
         </w:rPr>
-        <w:t xml:space="preserve">Los documentos de especificación de requisitos </w:t>
-      </w:r>
-      <w:proofErr w:type="gramStart"/>
-      <w:r>
-        <w:rPr>
-          <w:rFonts w:ascii="Source Sans Pro" w:hAnsi="Source Sans Pro"/>
-          <w:color w:val="000000"/>
-          <w:sz w:val="22"/>
-          <w:szCs w:val="22"/>
-        </w:rPr>
-        <w:t>individuales  llevarán</w:t>
-      </w:r>
-      <w:proofErr w:type="gramEnd"/>
-      <w:r>
-        <w:rPr>
-          <w:rFonts w:ascii="Source Sans Pro" w:hAnsi="Source Sans Pro"/>
-          <w:color w:val="000000"/>
-          <w:sz w:val="22"/>
-          <w:szCs w:val="22"/>
-        </w:rPr>
-        <w:t xml:space="preserve"> la misma nomenclatura, y se le agrega un </w:t>
+        <w:t xml:space="preserve">Los documentos de especificación de requisitos individuales  llevarán la misma nomenclatura, y se le agrega un </w:t>
       </w:r>
       <w:proofErr w:type="spellStart"/>
       <w:r>
@@ -8114,6 +8048,134 @@
     </w:p>
     <w:p>
       <w:pPr>
+        <w:pStyle w:val="Prrafodelista"/>
+        <w:numPr>
+          <w:ilvl w:val="0"/>
+          <w:numId w:val="3"/>
+        </w:numPr>
+        <w:spacing w:before="360" w:after="120" w:line="240" w:lineRule="auto"/>
+        <w:textAlignment w:val="baseline"/>
+        <w:outlineLvl w:val="1"/>
+        <w:rPr>
+          <w:rFonts w:eastAsia="Times New Roman"/>
+          <w:b/>
+          <w:bCs/>
+          <w:color w:val="000000"/>
+          <w:sz w:val="36"/>
+          <w:szCs w:val="36"/>
+          <w:lang w:val="es-PE"/>
+        </w:rPr>
+      </w:pPr>
+      <w:r>
+        <w:rPr>
+          <w:rFonts w:ascii="Source Sans Pro" w:eastAsia="Times New Roman" w:hAnsi="Source Sans Pro"/>
+          <w:b/>
+          <w:bCs/>
+          <w:color w:val="000000"/>
+          <w:lang w:val="es-PE"/>
+        </w:rPr>
+        <w:t>Diseño de la Estructura del Repositorio</w:t>
+      </w:r>
+    </w:p>
+    <w:p>
+      <w:pPr>
+        <w:spacing w:line="240" w:lineRule="auto"/>
+        <w:rPr>
+          <w:rFonts w:ascii="Times New Roman" w:eastAsia="Times New Roman" w:hAnsi="Times New Roman" w:cs="Times New Roman"/>
+          <w:sz w:val="24"/>
+          <w:szCs w:val="24"/>
+          <w:lang w:val="es-PE"/>
+        </w:rPr>
+      </w:pPr>
+      <w:r>
+        <w:rPr>
+          <w:rFonts w:ascii="Source Sans Pro" w:eastAsia="Source Sans Pro" w:hAnsi="Source Sans Pro" w:cs="Source Sans Pro"/>
+          <w:b/>
+          <w:noProof/>
+        </w:rPr>
+        <w:drawing>
+          <wp:inline distT="0" distB="0" distL="0" distR="0" wp14:anchorId="3A46CFE8" wp14:editId="49A2BA0B">
+            <wp:extent cx="5734050" cy="2851150"/>
+            <wp:effectExtent l="0" t="0" r="0" b="6350"/>
+            <wp:docPr id="3" name="Imagen 2" descr="Diagrama&#10;&#10;Descripción generada automáticamente"/>
+            <wp:cNvGraphicFramePr>
+              <a:graphicFrameLocks xmlns:a="http://schemas.openxmlformats.org/drawingml/2006/main" noChangeAspect="1"/>
+            </wp:cNvGraphicFramePr>
+            <a:graphic xmlns:a="http://schemas.openxmlformats.org/drawingml/2006/main">
+              <a:graphicData uri="http://schemas.openxmlformats.org/drawingml/2006/picture">
+                <pic:pic xmlns:pic="http://schemas.openxmlformats.org/drawingml/2006/picture">
+                  <pic:nvPicPr>
+                    <pic:cNvPr id="3" name="Imagen 2" descr="Diagrama&#10;&#10;Descripción generada automáticamente"/>
+                    <pic:cNvPicPr>
+                      <a:picLocks noChangeAspect="1" noChangeArrowheads="1"/>
+                    </pic:cNvPicPr>
+                  </pic:nvPicPr>
+                  <pic:blipFill>
+                    <a:blip r:embed="rId10">
+                      <a:extLst>
+                        <a:ext uri="{28A0092B-C50C-407E-A947-70E740481C1C}">
+                          <a14:useLocalDpi xmlns:a14="http://schemas.microsoft.com/office/drawing/2010/main" val="0"/>
+                        </a:ext>
+                      </a:extLst>
+                    </a:blip>
+                    <a:srcRect/>
+                    <a:stretch>
+                      <a:fillRect/>
+                    </a:stretch>
+                  </pic:blipFill>
+                  <pic:spPr bwMode="auto">
+                    <a:xfrm>
+                      <a:off x="0" y="0"/>
+                      <a:ext cx="5734050" cy="2851150"/>
+                    </a:xfrm>
+                    <a:prstGeom prst="rect">
+                      <a:avLst/>
+                    </a:prstGeom>
+                    <a:noFill/>
+                    <a:ln>
+                      <a:noFill/>
+                    </a:ln>
+                  </pic:spPr>
+                </pic:pic>
+              </a:graphicData>
+            </a:graphic>
+          </wp:inline>
+        </w:drawing>
+      </w:r>
+    </w:p>
+    <w:p>
+      <w:pPr>
+        <w:pStyle w:val="Prrafodelista"/>
+        <w:numPr>
+          <w:ilvl w:val="0"/>
+          <w:numId w:val="3"/>
+        </w:numPr>
+        <w:spacing w:before="360" w:line="240" w:lineRule="auto"/>
+        <w:textAlignment w:val="baseline"/>
+        <w:outlineLvl w:val="1"/>
+        <w:rPr>
+          <w:rFonts w:eastAsia="Times New Roman"/>
+          <w:b/>
+          <w:bCs/>
+          <w:color w:val="000000"/>
+          <w:sz w:val="36"/>
+          <w:szCs w:val="36"/>
+          <w:lang w:val="es-PE"/>
+        </w:rPr>
+      </w:pPr>
+      <w:r>
+        <w:rPr>
+          <w:rFonts w:ascii="Source Sans Pro" w:eastAsia="Times New Roman" w:hAnsi="Source Sans Pro"/>
+          <w:b/>
+          <w:bCs/>
+          <w:color w:val="000000"/>
+          <w:lang w:val="es-PE"/>
+        </w:rPr>
+        <w:t>Líneas Base del Proyecto</w:t>
+      </w:r>
+    </w:p>
+    <w:p>
+      <w:pPr>
         <w:pBdr>
           <w:top w:val="nil"/>
           <w:left w:val="nil"/>
@@ -11032,6 +11094,7 @@
           <w:b/>
           <w:bCs/>
         </w:rPr>
+        <w:lastRenderedPageBreak/>
         <w:t>3.1 Clasificación de Ítems (Borrador /Aceptado)</w:t>
       </w:r>
     </w:p>
@@ -11249,6 +11312,119 @@
     </w:lvl>
   </w:abstractNum>
   <w:abstractNum w:abstractNumId="1" w15:restartNumberingAfterBreak="0">
+    <w:nsid w:val="0FEC7888"/>
+    <w:multiLevelType w:val="multilevel"/>
+    <w:tmpl w:val="9EE4033E"/>
+    <w:lvl w:ilvl="0">
+      <w:start w:val="1"/>
+      <w:numFmt w:val="decimal"/>
+      <w:lvlText w:val="%1."/>
+      <w:lvlJc w:val="left"/>
+      <w:pPr>
+        <w:tabs>
+          <w:tab w:val="num" w:pos="785"/>
+        </w:tabs>
+        <w:ind w:left="785" w:hanging="360"/>
+      </w:pPr>
+    </w:lvl>
+    <w:lvl w:ilvl="1" w:tentative="1">
+      <w:start w:val="1"/>
+      <w:numFmt w:val="decimal"/>
+      <w:lvlText w:val="%2."/>
+      <w:lvlJc w:val="left"/>
+      <w:pPr>
+        <w:tabs>
+          <w:tab w:val="num" w:pos="1505"/>
+        </w:tabs>
+        <w:ind w:left="1505" w:hanging="360"/>
+      </w:pPr>
+    </w:lvl>
+    <w:lvl w:ilvl="2" w:tentative="1">
+      <w:start w:val="1"/>
+      <w:numFmt w:val="decimal"/>
+      <w:lvlText w:val="%3."/>
+      <w:lvlJc w:val="left"/>
+      <w:pPr>
+        <w:tabs>
+          <w:tab w:val="num" w:pos="2225"/>
+        </w:tabs>
+        <w:ind w:left="2225" w:hanging="360"/>
+      </w:pPr>
+    </w:lvl>
+    <w:lvl w:ilvl="3" w:tentative="1">
+      <w:start w:val="1"/>
+      <w:numFmt w:val="decimal"/>
+      <w:lvlText w:val="%4."/>
+      <w:lvlJc w:val="left"/>
+      <w:pPr>
+        <w:tabs>
+          <w:tab w:val="num" w:pos="2945"/>
+        </w:tabs>
+        <w:ind w:left="2945" w:hanging="360"/>
+      </w:pPr>
+    </w:lvl>
+    <w:lvl w:ilvl="4" w:tentative="1">
+      <w:start w:val="1"/>
+      <w:numFmt w:val="decimal"/>
+      <w:lvlText w:val="%5."/>
+      <w:lvlJc w:val="left"/>
+      <w:pPr>
+        <w:tabs>
+          <w:tab w:val="num" w:pos="3665"/>
+        </w:tabs>
+        <w:ind w:left="3665" w:hanging="360"/>
+      </w:pPr>
+    </w:lvl>
+    <w:lvl w:ilvl="5" w:tentative="1">
+      <w:start w:val="1"/>
+      <w:numFmt w:val="decimal"/>
+      <w:lvlText w:val="%6."/>
+      <w:lvlJc w:val="left"/>
+      <w:pPr>
+        <w:tabs>
+          <w:tab w:val="num" w:pos="4385"/>
+        </w:tabs>
+        <w:ind w:left="4385" w:hanging="360"/>
+      </w:pPr>
+    </w:lvl>
+    <w:lvl w:ilvl="6" w:tentative="1">
+      <w:start w:val="1"/>
+      <w:numFmt w:val="decimal"/>
+      <w:lvlText w:val="%7."/>
+      <w:lvlJc w:val="left"/>
+      <w:pPr>
+        <w:tabs>
+          <w:tab w:val="num" w:pos="5105"/>
+        </w:tabs>
+        <w:ind w:left="5105" w:hanging="360"/>
+      </w:pPr>
+    </w:lvl>
+    <w:lvl w:ilvl="7" w:tentative="1">
+      <w:start w:val="1"/>
+      <w:numFmt w:val="decimal"/>
+      <w:lvlText w:val="%8."/>
+      <w:lvlJc w:val="left"/>
+      <w:pPr>
+        <w:tabs>
+          <w:tab w:val="num" w:pos="5825"/>
+        </w:tabs>
+        <w:ind w:left="5825" w:hanging="360"/>
+      </w:pPr>
+    </w:lvl>
+    <w:lvl w:ilvl="8" w:tentative="1">
+      <w:start w:val="1"/>
+      <w:numFmt w:val="decimal"/>
+      <w:lvlText w:val="%9."/>
+      <w:lvlJc w:val="left"/>
+      <w:pPr>
+        <w:tabs>
+          <w:tab w:val="num" w:pos="6545"/>
+        </w:tabs>
+        <w:ind w:left="6545" w:hanging="360"/>
+      </w:pPr>
+    </w:lvl>
+  </w:abstractNum>
+  <w:abstractNum w:abstractNumId="2" w15:restartNumberingAfterBreak="0">
     <w:nsid w:val="15D241F2"/>
     <w:multiLevelType w:val="multilevel"/>
     <w:tmpl w:val="2850E21C"/>
@@ -11361,7 +11537,7 @@
       </w:pPr>
     </w:lvl>
   </w:abstractNum>
-  <w:abstractNum w:abstractNumId="2" w15:restartNumberingAfterBreak="0">
+  <w:abstractNum w:abstractNumId="3" w15:restartNumberingAfterBreak="0">
     <w:nsid w:val="23AB0AE9"/>
     <w:multiLevelType w:val="multilevel"/>
     <w:tmpl w:val="5A2244F2"/>
@@ -11510,7 +11686,7 @@
       </w:rPr>
     </w:lvl>
   </w:abstractNum>
-  <w:abstractNum w:abstractNumId="3" w15:restartNumberingAfterBreak="0">
+  <w:abstractNum w:abstractNumId="4" w15:restartNumberingAfterBreak="0">
     <w:nsid w:val="3C1D62A0"/>
     <w:multiLevelType w:val="multilevel"/>
     <w:tmpl w:val="CE18072E"/>
@@ -11627,7 +11803,7 @@
       </w:pPr>
     </w:lvl>
   </w:abstractNum>
-  <w:abstractNum w:abstractNumId="4" w15:restartNumberingAfterBreak="0">
+  <w:abstractNum w:abstractNumId="5" w15:restartNumberingAfterBreak="0">
     <w:nsid w:val="3F846152"/>
     <w:multiLevelType w:val="multilevel"/>
     <w:tmpl w:val="97FC2796"/>
@@ -11776,7 +11952,7 @@
       </w:rPr>
     </w:lvl>
   </w:abstractNum>
-  <w:abstractNum w:abstractNumId="5" w15:restartNumberingAfterBreak="0">
+  <w:abstractNum w:abstractNumId="6" w15:restartNumberingAfterBreak="0">
     <w:nsid w:val="4B8F71E1"/>
     <w:multiLevelType w:val="multilevel"/>
     <w:tmpl w:val="29E25186"/>
@@ -11893,7 +12069,120 @@
       </w:pPr>
     </w:lvl>
   </w:abstractNum>
-  <w:abstractNum w:abstractNumId="6" w15:restartNumberingAfterBreak="0">
+  <w:abstractNum w:abstractNumId="7" w15:restartNumberingAfterBreak="0">
+    <w:nsid w:val="60F27E8E"/>
+    <w:multiLevelType w:val="multilevel"/>
+    <w:tmpl w:val="B330E602"/>
+    <w:lvl w:ilvl="0">
+      <w:start w:val="1"/>
+      <w:numFmt w:val="decimal"/>
+      <w:lvlText w:val="%1."/>
+      <w:lvlJc w:val="left"/>
+      <w:pPr>
+        <w:tabs>
+          <w:tab w:val="num" w:pos="720"/>
+        </w:tabs>
+        <w:ind w:left="720" w:hanging="360"/>
+      </w:pPr>
+    </w:lvl>
+    <w:lvl w:ilvl="1" w:tentative="1">
+      <w:start w:val="1"/>
+      <w:numFmt w:val="decimal"/>
+      <w:lvlText w:val="%2."/>
+      <w:lvlJc w:val="left"/>
+      <w:pPr>
+        <w:tabs>
+          <w:tab w:val="num" w:pos="1440"/>
+        </w:tabs>
+        <w:ind w:left="1440" w:hanging="360"/>
+      </w:pPr>
+    </w:lvl>
+    <w:lvl w:ilvl="2" w:tentative="1">
+      <w:start w:val="1"/>
+      <w:numFmt w:val="decimal"/>
+      <w:lvlText w:val="%3."/>
+      <w:lvlJc w:val="left"/>
+      <w:pPr>
+        <w:tabs>
+          <w:tab w:val="num" w:pos="2160"/>
+        </w:tabs>
+        <w:ind w:left="2160" w:hanging="360"/>
+      </w:pPr>
+    </w:lvl>
+    <w:lvl w:ilvl="3" w:tentative="1">
+      <w:start w:val="1"/>
+      <w:numFmt w:val="decimal"/>
+      <w:lvlText w:val="%4."/>
+      <w:lvlJc w:val="left"/>
+      <w:pPr>
+        <w:tabs>
+          <w:tab w:val="num" w:pos="2880"/>
+        </w:tabs>
+        <w:ind w:left="2880" w:hanging="360"/>
+      </w:pPr>
+    </w:lvl>
+    <w:lvl w:ilvl="4" w:tentative="1">
+      <w:start w:val="1"/>
+      <w:numFmt w:val="decimal"/>
+      <w:lvlText w:val="%5."/>
+      <w:lvlJc w:val="left"/>
+      <w:pPr>
+        <w:tabs>
+          <w:tab w:val="num" w:pos="3600"/>
+        </w:tabs>
+        <w:ind w:left="3600" w:hanging="360"/>
+      </w:pPr>
+    </w:lvl>
+    <w:lvl w:ilvl="5" w:tentative="1">
+      <w:start w:val="1"/>
+      <w:numFmt w:val="decimal"/>
+      <w:lvlText w:val="%6."/>
+      <w:lvlJc w:val="left"/>
+      <w:pPr>
+        <w:tabs>
+          <w:tab w:val="num" w:pos="4320"/>
+        </w:tabs>
+        <w:ind w:left="4320" w:hanging="360"/>
+      </w:pPr>
+    </w:lvl>
+    <w:lvl w:ilvl="6" w:tentative="1">
+      <w:start w:val="1"/>
+      <w:numFmt w:val="decimal"/>
+      <w:lvlText w:val="%7."/>
+      <w:lvlJc w:val="left"/>
+      <w:pPr>
+        <w:tabs>
+          <w:tab w:val="num" w:pos="5040"/>
+        </w:tabs>
+        <w:ind w:left="5040" w:hanging="360"/>
+      </w:pPr>
+    </w:lvl>
+    <w:lvl w:ilvl="7" w:tentative="1">
+      <w:start w:val="1"/>
+      <w:numFmt w:val="decimal"/>
+      <w:lvlText w:val="%8."/>
+      <w:lvlJc w:val="left"/>
+      <w:pPr>
+        <w:tabs>
+          <w:tab w:val="num" w:pos="5760"/>
+        </w:tabs>
+        <w:ind w:left="5760" w:hanging="360"/>
+      </w:pPr>
+    </w:lvl>
+    <w:lvl w:ilvl="8" w:tentative="1">
+      <w:start w:val="1"/>
+      <w:numFmt w:val="decimal"/>
+      <w:lvlText w:val="%9."/>
+      <w:lvlJc w:val="left"/>
+      <w:pPr>
+        <w:tabs>
+          <w:tab w:val="num" w:pos="6480"/>
+        </w:tabs>
+        <w:ind w:left="6480" w:hanging="360"/>
+      </w:pPr>
+    </w:lvl>
+  </w:abstractNum>
+  <w:abstractNum w:abstractNumId="8" w15:restartNumberingAfterBreak="0">
     <w:nsid w:val="71260D53"/>
     <w:multiLevelType w:val="multilevel"/>
     <w:tmpl w:val="9FB205A2"/>
@@ -12046,22 +12335,28 @@
     <w:abstractNumId w:val="0"/>
   </w:num>
   <w:num w:numId="2" w16cid:durableId="924847053">
-    <w:abstractNumId w:val="1"/>
+    <w:abstractNumId w:val="2"/>
   </w:num>
   <w:num w:numId="3" w16cid:durableId="2074036269">
+    <w:abstractNumId w:val="4"/>
+  </w:num>
+  <w:num w:numId="4" w16cid:durableId="156918794">
+    <w:abstractNumId w:val="6"/>
+  </w:num>
+  <w:num w:numId="5" w16cid:durableId="755705956">
+    <w:abstractNumId w:val="5"/>
+  </w:num>
+  <w:num w:numId="6" w16cid:durableId="1043365253">
+    <w:abstractNumId w:val="8"/>
+  </w:num>
+  <w:num w:numId="7" w16cid:durableId="496383413">
     <w:abstractNumId w:val="3"/>
   </w:num>
-  <w:num w:numId="4" w16cid:durableId="156918794">
-    <w:abstractNumId w:val="5"/>
+  <w:num w:numId="8" w16cid:durableId="734671161">
+    <w:abstractNumId w:val="7"/>
   </w:num>
-  <w:num w:numId="5" w16cid:durableId="755705956">
-    <w:abstractNumId w:val="4"/>
-  </w:num>
-  <w:num w:numId="6" w16cid:durableId="1043365253">
-    <w:abstractNumId w:val="6"/>
-  </w:num>
-  <w:num w:numId="7" w16cid:durableId="496383413">
-    <w:abstractNumId w:val="2"/>
+  <w:num w:numId="9" w16cid:durableId="384719240">
+    <w:abstractNumId w:val="1"/>
   </w:num>
 </w:numbering>
 </file>
@@ -12692,6 +12987,17 @@
       <w:lang w:val="es-PE"/>
     </w:rPr>
   </w:style>
+  <w:style w:type="paragraph" w:styleId="Prrafodelista">
+    <w:name w:val="List Paragraph"/>
+    <w:basedOn w:val="Normal"/>
+    <w:uiPriority w:val="34"/>
+    <w:qFormat/>
+    <w:rsid w:val="00C140D9"/>
+    <w:pPr>
+      <w:ind w:left="720"/>
+      <w:contextualSpacing/>
+    </w:pPr>
+  </w:style>
 </w:styles>
 </file>
 

</xml_diff>

<commit_message>
Plan de Gestión de la configuración - Actualización
</commit_message>
<xml_diff>
--- a/1-Documentos/Planes/PGCS.docx
+++ b/1-Documentos/Planes/PGCS.docx
@@ -1,6 +1,6 @@
 
 <file path=word/document.xml><?xml version="1.0" encoding="utf-8"?>
-<w:document xmlns:wpc="http://schemas.microsoft.com/office/word/2010/wordprocessingCanvas" xmlns:cx="http://schemas.microsoft.com/office/drawing/2014/chartex" xmlns:cx1="http://schemas.microsoft.com/office/drawing/2015/9/8/chartex" xmlns:cx2="http://schemas.microsoft.com/office/drawing/2015/10/21/chartex" xmlns:cx3="http://schemas.microsoft.com/office/drawing/2016/5/9/chartex" xmlns:cx4="http://schemas.microsoft.com/office/drawing/2016/5/10/chartex" xmlns:cx5="http://schemas.microsoft.com/office/drawing/2016/5/11/chartex" xmlns:cx6="http://schemas.microsoft.com/office/drawing/2016/5/12/chartex" xmlns:cx7="http://schemas.microsoft.com/office/drawing/2016/5/13/chartex" xmlns:cx8="http://schemas.microsoft.com/office/drawing/2016/5/14/chartex" xmlns:mc="http://schemas.openxmlformats.org/markup-compatibility/2006" xmlns:aink="http://schemas.microsoft.com/office/drawing/2016/ink" xmlns:am3d="http://schemas.microsoft.com/office/drawing/2017/model3d" xmlns:o="urn:schemas-microsoft-com:office:office" xmlns:oel="http://schemas.microsoft.com/office/2019/extlst" xmlns:r="http://schemas.openxmlformats.org/officeDocument/2006/relationships" xmlns:m="http://schemas.openxmlformats.org/officeDocument/2006/math" xmlns:v="urn:schemas-microsoft-com:vml" xmlns:wp14="http://schemas.microsoft.com/office/word/2010/wordprocessingDrawing" xmlns:wp="http://schemas.openxmlformats.org/drawingml/2006/wordprocessingDrawing" xmlns:w10="urn:schemas-microsoft-com:office:word" xmlns:w="http://schemas.openxmlformats.org/wordprocessingml/2006/main" xmlns:w14="http://schemas.microsoft.com/office/word/2010/wordml" xmlns:w15="http://schemas.microsoft.com/office/word/2012/wordml" xmlns:w16cex="http://schemas.microsoft.com/office/word/2018/wordml/cex" xmlns:w16cid="http://schemas.microsoft.com/office/word/2016/wordml/cid" xmlns:w16="http://schemas.microsoft.com/office/word/2018/wordml" xmlns:w16du="http://schemas.microsoft.com/office/word/2023/wordml/word16du" xmlns:w16sdtdh="http://schemas.microsoft.com/office/word/2020/wordml/sdtdatahash" xmlns:w16se="http://schemas.microsoft.com/office/word/2015/wordml/symex" xmlns:wpg="http://schemas.microsoft.com/office/word/2010/wordprocessingGroup" xmlns:wpi="http://schemas.microsoft.com/office/word/2010/wordprocessingInk" xmlns:wne="http://schemas.microsoft.com/office/word/2006/wordml" xmlns:wps="http://schemas.microsoft.com/office/word/2010/wordprocessingShape" mc:Ignorable="w14 w15 w16se w16cid w16 w16cex w16sdtdh wp14">
+<w:document xmlns:wpc="http://schemas.microsoft.com/office/word/2010/wordprocessingCanvas" xmlns:cx="http://schemas.microsoft.com/office/drawing/2014/chartex" xmlns:cx1="http://schemas.microsoft.com/office/drawing/2015/9/8/chartex" xmlns:cx2="http://schemas.microsoft.com/office/drawing/2015/10/21/chartex" xmlns:cx3="http://schemas.microsoft.com/office/drawing/2016/5/9/chartex" xmlns:cx4="http://schemas.microsoft.com/office/drawing/2016/5/10/chartex" xmlns:cx5="http://schemas.microsoft.com/office/drawing/2016/5/11/chartex" xmlns:cx6="http://schemas.microsoft.com/office/drawing/2016/5/12/chartex" xmlns:cx7="http://schemas.microsoft.com/office/drawing/2016/5/13/chartex" xmlns:cx8="http://schemas.microsoft.com/office/drawing/2016/5/14/chartex" xmlns:mc="http://schemas.openxmlformats.org/markup-compatibility/2006" xmlns:aink="http://schemas.microsoft.com/office/drawing/2016/ink" xmlns:am3d="http://schemas.microsoft.com/office/drawing/2017/model3d" xmlns:o="urn:schemas-microsoft-com:office:office" xmlns:r="http://schemas.openxmlformats.org/officeDocument/2006/relationships" xmlns:m="http://schemas.openxmlformats.org/officeDocument/2006/math" xmlns:v="urn:schemas-microsoft-com:vml" xmlns:wp14="http://schemas.microsoft.com/office/word/2010/wordprocessingDrawing" xmlns:wp="http://schemas.openxmlformats.org/drawingml/2006/wordprocessingDrawing" xmlns:w10="urn:schemas-microsoft-com:office:word" xmlns:w="http://schemas.openxmlformats.org/wordprocessingml/2006/main" xmlns:w14="http://schemas.microsoft.com/office/word/2010/wordml" xmlns:w15="http://schemas.microsoft.com/office/word/2012/wordml" xmlns:w16cex="http://schemas.microsoft.com/office/word/2018/wordml/cex" xmlns:w16cid="http://schemas.microsoft.com/office/word/2016/wordml/cid" xmlns:w16="http://schemas.microsoft.com/office/word/2018/wordml" xmlns:w16sdtdh="http://schemas.microsoft.com/office/word/2020/wordml/sdtdatahash" xmlns:w16se="http://schemas.microsoft.com/office/word/2015/wordml/symex" xmlns:wpg="http://schemas.microsoft.com/office/word/2010/wordprocessingGroup" xmlns:wpi="http://schemas.microsoft.com/office/word/2010/wordprocessingInk" xmlns:wne="http://schemas.microsoft.com/office/word/2006/wordml" xmlns:wps="http://schemas.microsoft.com/office/word/2010/wordprocessingShape" mc:Ignorable="w14 w15 w16se w16cid w16 w16cex w16sdtdh wp14">
   <w:background w:color="FFFFFF"/>
   <w:body>
     <w:p>
@@ -11309,8 +11309,6 @@
                 <w:b/>
                 <w:bCs/>
                 <w:color w:val="363636"/>
-                <w:sz w:val="18"/>
-                <w:szCs w:val="18"/>
                 <w:lang w:val="es-ES"/>
               </w:rPr>
             </w:pPr>
@@ -11320,8 +11318,6 @@
                 <w:b/>
                 <w:bCs/>
                 <w:color w:val="363636"/>
-                <w:sz w:val="18"/>
-                <w:szCs w:val="18"/>
                 <w:lang w:val="es-ES"/>
               </w:rPr>
               <w:t>Artefacto</w:t>
@@ -11350,8 +11346,6 @@
                 <w:b/>
                 <w:bCs/>
                 <w:color w:val="363636"/>
-                <w:sz w:val="18"/>
-                <w:szCs w:val="18"/>
                 <w:lang w:val="es-ES"/>
               </w:rPr>
             </w:pPr>
@@ -11361,8 +11355,6 @@
                 <w:b/>
                 <w:bCs/>
                 <w:color w:val="363636"/>
-                <w:sz w:val="18"/>
-                <w:szCs w:val="18"/>
                 <w:lang w:val="es-ES"/>
               </w:rPr>
               <w:t>Nomenclatura</w:t>
@@ -11391,8 +11383,6 @@
                 <w:b/>
                 <w:bCs/>
                 <w:color w:val="363636"/>
-                <w:sz w:val="18"/>
-                <w:szCs w:val="18"/>
                 <w:lang w:val="es-ES"/>
               </w:rPr>
             </w:pPr>
@@ -11402,8 +11392,6 @@
                 <w:b/>
                 <w:bCs/>
                 <w:color w:val="363636"/>
-                <w:sz w:val="18"/>
-                <w:szCs w:val="18"/>
                 <w:lang w:val="es-ES"/>
               </w:rPr>
               <w:t>Fecha de Término</w:t>
@@ -11432,8 +11420,6 @@
                 <w:b/>
                 <w:bCs/>
                 <w:color w:val="363636"/>
-                <w:sz w:val="18"/>
-                <w:szCs w:val="18"/>
                 <w:lang w:val="es-ES"/>
               </w:rPr>
             </w:pPr>
@@ -11443,8 +11429,6 @@
                 <w:b/>
                 <w:bCs/>
                 <w:color w:val="363636"/>
-                <w:sz w:val="18"/>
-                <w:szCs w:val="18"/>
                 <w:lang w:val="es-ES"/>
               </w:rPr>
               <w:t>Borrador</w:t>
@@ -11473,8 +11457,6 @@
                 <w:b/>
                 <w:bCs/>
                 <w:color w:val="363636"/>
-                <w:sz w:val="18"/>
-                <w:szCs w:val="18"/>
                 <w:lang w:val="es-ES"/>
               </w:rPr>
             </w:pPr>
@@ -11484,8 +11466,6 @@
                 <w:b/>
                 <w:bCs/>
                 <w:color w:val="363636"/>
-                <w:sz w:val="18"/>
-                <w:szCs w:val="18"/>
                 <w:lang w:val="es-ES"/>
               </w:rPr>
               <w:t>Aceptación</w:t>
@@ -16782,7 +16762,7 @@
           <w:tcPr>
             <w:tcW w:w="2380" w:type="dxa"/>
             <w:tcBorders>
-              <w:top w:val="nil"/>
+              <w:top w:val="single" w:sz="4" w:space="0" w:color="auto"/>
               <w:left w:val="single" w:sz="4" w:space="0" w:color="auto"/>
               <w:bottom w:val="single" w:sz="4" w:space="0" w:color="auto"/>
               <w:right w:val="single" w:sz="4" w:space="0" w:color="auto"/>
@@ -16816,8 +16796,8 @@
           <w:tcPr>
             <w:tcW w:w="2293" w:type="dxa"/>
             <w:tcBorders>
-              <w:top w:val="nil"/>
-              <w:left w:val="nil"/>
+              <w:top w:val="single" w:sz="4" w:space="0" w:color="auto"/>
+              <w:left w:val="single" w:sz="4" w:space="0" w:color="auto"/>
               <w:bottom w:val="single" w:sz="4" w:space="0" w:color="auto"/>
               <w:right w:val="single" w:sz="4" w:space="0" w:color="auto"/>
             </w:tcBorders>
@@ -16849,8 +16829,8 @@
           <w:tcPr>
             <w:tcW w:w="1701" w:type="dxa"/>
             <w:tcBorders>
-              <w:top w:val="nil"/>
-              <w:left w:val="nil"/>
+              <w:top w:val="single" w:sz="4" w:space="0" w:color="auto"/>
+              <w:left w:val="single" w:sz="4" w:space="0" w:color="auto"/>
               <w:bottom w:val="single" w:sz="4" w:space="0" w:color="auto"/>
               <w:right w:val="single" w:sz="4" w:space="0" w:color="auto"/>
             </w:tcBorders>
@@ -16882,8 +16862,8 @@
           <w:tcPr>
             <w:tcW w:w="1418" w:type="dxa"/>
             <w:tcBorders>
-              <w:top w:val="nil"/>
-              <w:left w:val="nil"/>
+              <w:top w:val="single" w:sz="4" w:space="0" w:color="auto"/>
+              <w:left w:val="single" w:sz="4" w:space="0" w:color="auto"/>
               <w:bottom w:val="single" w:sz="4" w:space="0" w:color="auto"/>
               <w:right w:val="single" w:sz="4" w:space="0" w:color="auto"/>
             </w:tcBorders>
@@ -16914,8 +16894,8 @@
           <w:tcPr>
             <w:tcW w:w="1417" w:type="dxa"/>
             <w:tcBorders>
-              <w:top w:val="nil"/>
-              <w:left w:val="nil"/>
+              <w:top w:val="single" w:sz="4" w:space="0" w:color="auto"/>
+              <w:left w:val="single" w:sz="4" w:space="0" w:color="auto"/>
               <w:bottom w:val="single" w:sz="4" w:space="0" w:color="auto"/>
               <w:right w:val="single" w:sz="4" w:space="0" w:color="auto"/>
             </w:tcBorders>
@@ -16956,7 +16936,7 @@
           <w:tcPr>
             <w:tcW w:w="2380" w:type="dxa"/>
             <w:tcBorders>
-              <w:top w:val="nil"/>
+              <w:top w:val="single" w:sz="4" w:space="0" w:color="auto"/>
               <w:left w:val="single" w:sz="4" w:space="0" w:color="auto"/>
               <w:bottom w:val="single" w:sz="4" w:space="0" w:color="auto"/>
               <w:right w:val="single" w:sz="4" w:space="0" w:color="auto"/>
@@ -16989,7 +16969,7 @@
           <w:tcPr>
             <w:tcW w:w="2293" w:type="dxa"/>
             <w:tcBorders>
-              <w:top w:val="nil"/>
+              <w:top w:val="single" w:sz="4" w:space="0" w:color="auto"/>
               <w:left w:val="nil"/>
               <w:bottom w:val="single" w:sz="4" w:space="0" w:color="auto"/>
               <w:right w:val="single" w:sz="4" w:space="0" w:color="auto"/>
@@ -17022,7 +17002,7 @@
           <w:tcPr>
             <w:tcW w:w="1701" w:type="dxa"/>
             <w:tcBorders>
-              <w:top w:val="nil"/>
+              <w:top w:val="single" w:sz="4" w:space="0" w:color="auto"/>
               <w:left w:val="nil"/>
               <w:bottom w:val="single" w:sz="4" w:space="0" w:color="auto"/>
               <w:right w:val="single" w:sz="4" w:space="0" w:color="auto"/>
@@ -17055,7 +17035,7 @@
           <w:tcPr>
             <w:tcW w:w="1418" w:type="dxa"/>
             <w:tcBorders>
-              <w:top w:val="nil"/>
+              <w:top w:val="single" w:sz="4" w:space="0" w:color="auto"/>
               <w:left w:val="nil"/>
               <w:bottom w:val="single" w:sz="4" w:space="0" w:color="auto"/>
               <w:right w:val="single" w:sz="4" w:space="0" w:color="auto"/>
@@ -17092,7 +17072,7 @@
           <w:tcPr>
             <w:tcW w:w="1417" w:type="dxa"/>
             <w:tcBorders>
-              <w:top w:val="nil"/>
+              <w:top w:val="single" w:sz="4" w:space="0" w:color="auto"/>
               <w:left w:val="nil"/>
               <w:bottom w:val="single" w:sz="4" w:space="0" w:color="auto"/>
               <w:right w:val="single" w:sz="4" w:space="0" w:color="auto"/>
@@ -17122,6 +17102,561 @@
         </w:tc>
       </w:tr>
     </w:tbl>
+    <w:p>
+      <w:pPr>
+        <w:spacing w:line="360" w:lineRule="auto"/>
+        <w:rPr>
+          <w:rFonts w:ascii="Source Sans Pro" w:eastAsia="Source Sans Pro" w:hAnsi="Source Sans Pro" w:cs="Source Sans Pro"/>
+        </w:rPr>
+      </w:pPr>
+    </w:p>
+    <w:p>
+      <w:pPr>
+        <w:spacing w:line="360" w:lineRule="auto"/>
+        <w:rPr>
+          <w:rFonts w:ascii="Source Sans Pro" w:eastAsia="Source Sans Pro" w:hAnsi="Source Sans Pro" w:cs="Source Sans Pro"/>
+          <w:b/>
+          <w:lang w:val="es-ES"/>
+        </w:rPr>
+      </w:pPr>
+      <w:r>
+        <w:rPr>
+          <w:rFonts w:ascii="Source Sans Pro" w:eastAsia="Source Sans Pro" w:hAnsi="Source Sans Pro" w:cs="Source Sans Pro"/>
+          <w:b/>
+          <w:lang w:val="es-ES"/>
+        </w:rPr>
+        <w:t>I</w:t>
+      </w:r>
+      <w:r>
+        <w:rPr>
+          <w:rFonts w:ascii="Source Sans Pro" w:eastAsia="Source Sans Pro" w:hAnsi="Source Sans Pro" w:cs="Source Sans Pro"/>
+          <w:b/>
+          <w:lang w:val="es-ES"/>
+        </w:rPr>
+        <w:t>V</w:t>
+      </w:r>
+      <w:r>
+        <w:rPr>
+          <w:rFonts w:ascii="Source Sans Pro" w:eastAsia="Source Sans Pro" w:hAnsi="Source Sans Pro" w:cs="Source Sans Pro"/>
+          <w:b/>
+          <w:lang w:val="es-ES"/>
+        </w:rPr>
+        <w:t xml:space="preserve">. </w:t>
+      </w:r>
+      <w:r>
+        <w:rPr>
+          <w:rFonts w:ascii="Source Sans Pro" w:eastAsia="Source Sans Pro" w:hAnsi="Source Sans Pro" w:cs="Source Sans Pro"/>
+          <w:b/>
+          <w:lang w:val="es-ES"/>
+        </w:rPr>
+        <w:t>Auditorías</w:t>
+      </w:r>
+    </w:p>
+    <w:p>
+      <w:pPr>
+        <w:spacing w:line="360" w:lineRule="auto"/>
+        <w:rPr>
+          <w:rFonts w:ascii="Source Sans Pro" w:eastAsia="Source Sans Pro" w:hAnsi="Source Sans Pro" w:cs="Source Sans Pro"/>
+        </w:rPr>
+      </w:pPr>
+      <w:r>
+        <w:rPr>
+          <w:rFonts w:ascii="Source Sans Pro" w:eastAsia="Source Sans Pro" w:hAnsi="Source Sans Pro" w:cs="Source Sans Pro"/>
+        </w:rPr>
+        <w:t>Commits en el último mes:</w:t>
+      </w:r>
+    </w:p>
+    <w:p>
+      <w:pPr>
+        <w:spacing w:line="360" w:lineRule="auto"/>
+        <w:rPr>
+          <w:rFonts w:ascii="Source Sans Pro" w:eastAsia="Source Sans Pro" w:hAnsi="Source Sans Pro" w:cs="Source Sans Pro"/>
+        </w:rPr>
+      </w:pPr>
+      <w:r>
+        <w:rPr>
+          <w:rFonts w:ascii="Source Sans Pro" w:eastAsia="Source Sans Pro" w:hAnsi="Source Sans Pro" w:cs="Source Sans Pro"/>
+        </w:rPr>
+        <w:drawing>
+          <wp:inline distT="0" distB="0" distL="0" distR="0" wp14:anchorId="5F2DD883" wp14:editId="0CB9D02E">
+            <wp:extent cx="5731510" cy="2529205"/>
+            <wp:effectExtent l="0" t="0" r="2540" b="4445"/>
+            <wp:docPr id="1" name="Imagen 1"/>
+            <wp:cNvGraphicFramePr>
+              <a:graphicFrameLocks xmlns:a="http://schemas.openxmlformats.org/drawingml/2006/main" noChangeAspect="1"/>
+            </wp:cNvGraphicFramePr>
+            <a:graphic xmlns:a="http://schemas.openxmlformats.org/drawingml/2006/main">
+              <a:graphicData uri="http://schemas.openxmlformats.org/drawingml/2006/picture">
+                <pic:pic xmlns:pic="http://schemas.openxmlformats.org/drawingml/2006/picture">
+                  <pic:nvPicPr>
+                    <pic:cNvPr id="1" name=""/>
+                    <pic:cNvPicPr/>
+                  </pic:nvPicPr>
+                  <pic:blipFill>
+                    <a:blip r:embed="rId11"/>
+                    <a:stretch>
+                      <a:fillRect/>
+                    </a:stretch>
+                  </pic:blipFill>
+                  <pic:spPr>
+                    <a:xfrm>
+                      <a:off x="0" y="0"/>
+                      <a:ext cx="5731510" cy="2529205"/>
+                    </a:xfrm>
+                    <a:prstGeom prst="rect">
+                      <a:avLst/>
+                    </a:prstGeom>
+                  </pic:spPr>
+                </pic:pic>
+              </a:graphicData>
+            </a:graphic>
+          </wp:inline>
+        </w:drawing>
+      </w:r>
+    </w:p>
+    <w:p>
+      <w:pPr>
+        <w:spacing w:line="360" w:lineRule="auto"/>
+        <w:rPr>
+          <w:rFonts w:ascii="Source Sans Pro" w:eastAsia="Source Sans Pro" w:hAnsi="Source Sans Pro" w:cs="Source Sans Pro"/>
+        </w:rPr>
+      </w:pPr>
+      <w:r>
+        <w:rPr>
+          <w:rFonts w:ascii="Source Sans Pro" w:eastAsia="Source Sans Pro" w:hAnsi="Source Sans Pro" w:cs="Source Sans Pro"/>
+        </w:rPr>
+        <w:t>Gráfico de Commits durante todo el proyecto:</w:t>
+      </w:r>
+    </w:p>
+    <w:p>
+      <w:pPr>
+        <w:spacing w:line="360" w:lineRule="auto"/>
+        <w:rPr>
+          <w:rFonts w:ascii="Source Sans Pro" w:eastAsia="Source Sans Pro" w:hAnsi="Source Sans Pro" w:cs="Source Sans Pro"/>
+        </w:rPr>
+      </w:pPr>
+      <w:r>
+        <w:rPr>
+          <w:rFonts w:ascii="Source Sans Pro" w:eastAsia="Source Sans Pro" w:hAnsi="Source Sans Pro" w:cs="Source Sans Pro"/>
+        </w:rPr>
+        <w:drawing>
+          <wp:inline distT="0" distB="0" distL="0" distR="0" wp14:anchorId="67B96839" wp14:editId="2A39578E">
+            <wp:extent cx="5731510" cy="1812290"/>
+            <wp:effectExtent l="0" t="0" r="2540" b="0"/>
+            <wp:docPr id="2" name="Imagen 2"/>
+            <wp:cNvGraphicFramePr>
+              <a:graphicFrameLocks xmlns:a="http://schemas.openxmlformats.org/drawingml/2006/main" noChangeAspect="1"/>
+            </wp:cNvGraphicFramePr>
+            <a:graphic xmlns:a="http://schemas.openxmlformats.org/drawingml/2006/main">
+              <a:graphicData uri="http://schemas.openxmlformats.org/drawingml/2006/picture">
+                <pic:pic xmlns:pic="http://schemas.openxmlformats.org/drawingml/2006/picture">
+                  <pic:nvPicPr>
+                    <pic:cNvPr id="1" name=""/>
+                    <pic:cNvPicPr/>
+                  </pic:nvPicPr>
+                  <pic:blipFill>
+                    <a:blip r:embed="rId12"/>
+                    <a:stretch>
+                      <a:fillRect/>
+                    </a:stretch>
+                  </pic:blipFill>
+                  <pic:spPr>
+                    <a:xfrm>
+                      <a:off x="0" y="0"/>
+                      <a:ext cx="5731510" cy="1812290"/>
+                    </a:xfrm>
+                    <a:prstGeom prst="rect">
+                      <a:avLst/>
+                    </a:prstGeom>
+                  </pic:spPr>
+                </pic:pic>
+              </a:graphicData>
+            </a:graphic>
+          </wp:inline>
+        </w:drawing>
+      </w:r>
+    </w:p>
+    <w:p>
+      <w:pPr>
+        <w:spacing w:line="360" w:lineRule="auto"/>
+        <w:rPr>
+          <w:rFonts w:ascii="Source Sans Pro" w:eastAsia="Source Sans Pro" w:hAnsi="Source Sans Pro" w:cs="Source Sans Pro"/>
+        </w:rPr>
+      </w:pPr>
+      <w:r>
+        <w:rPr>
+          <w:rFonts w:ascii="Source Sans Pro" w:eastAsia="Source Sans Pro" w:hAnsi="Source Sans Pro" w:cs="Source Sans Pro"/>
+        </w:rPr>
+        <w:t>Commits de los integrantes del grupo de trabajo:</w:t>
+      </w:r>
+    </w:p>
+    <w:p>
+      <w:pPr>
+        <w:spacing w:line="360" w:lineRule="auto"/>
+        <w:rPr>
+          <w:rFonts w:ascii="Source Sans Pro" w:eastAsia="Source Sans Pro" w:hAnsi="Source Sans Pro" w:cs="Source Sans Pro"/>
+        </w:rPr>
+      </w:pPr>
+      <w:r>
+        <w:rPr>
+          <w:rFonts w:ascii="Source Sans Pro" w:eastAsia="Source Sans Pro" w:hAnsi="Source Sans Pro" w:cs="Source Sans Pro"/>
+        </w:rPr>
+        <w:drawing>
+          <wp:inline distT="0" distB="0" distL="0" distR="0" wp14:anchorId="464C2B53" wp14:editId="75F36BCF">
+            <wp:extent cx="5731510" cy="1800225"/>
+            <wp:effectExtent l="0" t="0" r="2540" b="9525"/>
+            <wp:docPr id="4" name="Imagen 4"/>
+            <wp:cNvGraphicFramePr>
+              <a:graphicFrameLocks xmlns:a="http://schemas.openxmlformats.org/drawingml/2006/main" noChangeAspect="1"/>
+            </wp:cNvGraphicFramePr>
+            <a:graphic xmlns:a="http://schemas.openxmlformats.org/drawingml/2006/main">
+              <a:graphicData uri="http://schemas.openxmlformats.org/drawingml/2006/picture">
+                <pic:pic xmlns:pic="http://schemas.openxmlformats.org/drawingml/2006/picture">
+                  <pic:nvPicPr>
+                    <pic:cNvPr id="1" name=""/>
+                    <pic:cNvPicPr/>
+                  </pic:nvPicPr>
+                  <pic:blipFill rotWithShape="1">
+                    <a:blip r:embed="rId13"/>
+                    <a:srcRect b="66690"/>
+                    <a:stretch/>
+                  </pic:blipFill>
+                  <pic:spPr bwMode="auto">
+                    <a:xfrm>
+                      <a:off x="0" y="0"/>
+                      <a:ext cx="5731510" cy="1800225"/>
+                    </a:xfrm>
+                    <a:prstGeom prst="rect">
+                      <a:avLst/>
+                    </a:prstGeom>
+                    <a:ln>
+                      <a:noFill/>
+                    </a:ln>
+                    <a:extLst>
+                      <a:ext uri="{53640926-AAD7-44D8-BBD7-CCE9431645EC}">
+                        <a14:shadowObscured xmlns:a14="http://schemas.microsoft.com/office/drawing/2010/main"/>
+                      </a:ext>
+                    </a:extLst>
+                  </pic:spPr>
+                </pic:pic>
+              </a:graphicData>
+            </a:graphic>
+          </wp:inline>
+        </w:drawing>
+      </w:r>
+    </w:p>
+    <w:p>
+      <w:pPr>
+        <w:spacing w:line="360" w:lineRule="auto"/>
+        <w:rPr>
+          <w:rFonts w:ascii="Source Sans Pro" w:eastAsia="Source Sans Pro" w:hAnsi="Source Sans Pro" w:cs="Source Sans Pro"/>
+        </w:rPr>
+      </w:pPr>
+      <w:r>
+        <w:rPr>
+          <w:rFonts w:ascii="Source Sans Pro" w:eastAsia="Source Sans Pro" w:hAnsi="Source Sans Pro" w:cs="Source Sans Pro"/>
+        </w:rPr>
+        <w:lastRenderedPageBreak/>
+        <w:drawing>
+          <wp:inline distT="0" distB="0" distL="0" distR="0" wp14:anchorId="4650EC9B" wp14:editId="74F77FCA">
+            <wp:extent cx="5731510" cy="1838325"/>
+            <wp:effectExtent l="0" t="0" r="2540" b="9525"/>
+            <wp:docPr id="6" name="Imagen 6"/>
+            <wp:cNvGraphicFramePr>
+              <a:graphicFrameLocks xmlns:a="http://schemas.openxmlformats.org/drawingml/2006/main" noChangeAspect="1"/>
+            </wp:cNvGraphicFramePr>
+            <a:graphic xmlns:a="http://schemas.openxmlformats.org/drawingml/2006/main">
+              <a:graphicData uri="http://schemas.openxmlformats.org/drawingml/2006/picture">
+                <pic:pic xmlns:pic="http://schemas.openxmlformats.org/drawingml/2006/picture">
+                  <pic:nvPicPr>
+                    <pic:cNvPr id="1" name=""/>
+                    <pic:cNvPicPr/>
+                  </pic:nvPicPr>
+                  <pic:blipFill rotWithShape="1">
+                    <a:blip r:embed="rId13"/>
+                    <a:srcRect t="32605" b="33380"/>
+                    <a:stretch/>
+                  </pic:blipFill>
+                  <pic:spPr bwMode="auto">
+                    <a:xfrm>
+                      <a:off x="0" y="0"/>
+                      <a:ext cx="5731510" cy="1838325"/>
+                    </a:xfrm>
+                    <a:prstGeom prst="rect">
+                      <a:avLst/>
+                    </a:prstGeom>
+                    <a:ln>
+                      <a:noFill/>
+                    </a:ln>
+                    <a:extLst>
+                      <a:ext uri="{53640926-AAD7-44D8-BBD7-CCE9431645EC}">
+                        <a14:shadowObscured xmlns:a14="http://schemas.microsoft.com/office/drawing/2010/main"/>
+                      </a:ext>
+                    </a:extLst>
+                  </pic:spPr>
+                </pic:pic>
+              </a:graphicData>
+            </a:graphic>
+          </wp:inline>
+        </w:drawing>
+      </w:r>
+    </w:p>
+    <w:p>
+      <w:pPr>
+        <w:spacing w:line="360" w:lineRule="auto"/>
+        <w:rPr>
+          <w:rFonts w:ascii="Source Sans Pro" w:eastAsia="Source Sans Pro" w:hAnsi="Source Sans Pro" w:cs="Source Sans Pro"/>
+        </w:rPr>
+      </w:pPr>
+      <w:r>
+        <w:rPr>
+          <w:rFonts w:ascii="Source Sans Pro" w:eastAsia="Source Sans Pro" w:hAnsi="Source Sans Pro" w:cs="Source Sans Pro"/>
+        </w:rPr>
+        <w:drawing>
+          <wp:inline distT="0" distB="0" distL="0" distR="0" wp14:anchorId="550FB773" wp14:editId="6FF9F022">
+            <wp:extent cx="5731510" cy="1832610"/>
+            <wp:effectExtent l="0" t="0" r="2540" b="0"/>
+            <wp:docPr id="7" name="Imagen 7"/>
+            <wp:cNvGraphicFramePr>
+              <a:graphicFrameLocks xmlns:a="http://schemas.openxmlformats.org/drawingml/2006/main" noChangeAspect="1"/>
+            </wp:cNvGraphicFramePr>
+            <a:graphic xmlns:a="http://schemas.openxmlformats.org/drawingml/2006/main">
+              <a:graphicData uri="http://schemas.openxmlformats.org/drawingml/2006/picture">
+                <pic:pic xmlns:pic="http://schemas.openxmlformats.org/drawingml/2006/picture">
+                  <pic:nvPicPr>
+                    <pic:cNvPr id="1" name=""/>
+                    <pic:cNvPicPr/>
+                  </pic:nvPicPr>
+                  <pic:blipFill rotWithShape="1">
+                    <a:blip r:embed="rId13"/>
+                    <a:srcRect t="66091"/>
+                    <a:stretch/>
+                  </pic:blipFill>
+                  <pic:spPr bwMode="auto">
+                    <a:xfrm>
+                      <a:off x="0" y="0"/>
+                      <a:ext cx="5731510" cy="1832610"/>
+                    </a:xfrm>
+                    <a:prstGeom prst="rect">
+                      <a:avLst/>
+                    </a:prstGeom>
+                    <a:ln>
+                      <a:noFill/>
+                    </a:ln>
+                    <a:extLst>
+                      <a:ext uri="{53640926-AAD7-44D8-BBD7-CCE9431645EC}">
+                        <a14:shadowObscured xmlns:a14="http://schemas.microsoft.com/office/drawing/2010/main"/>
+                      </a:ext>
+                    </a:extLst>
+                  </pic:spPr>
+                </pic:pic>
+              </a:graphicData>
+            </a:graphic>
+          </wp:inline>
+        </w:drawing>
+      </w:r>
+    </w:p>
+    <w:p>
+      <w:pPr>
+        <w:spacing w:line="360" w:lineRule="auto"/>
+        <w:rPr>
+          <w:rFonts w:ascii="Source Sans Pro" w:eastAsia="Source Sans Pro" w:hAnsi="Source Sans Pro" w:cs="Source Sans Pro"/>
+        </w:rPr>
+      </w:pPr>
+      <w:r>
+        <w:rPr>
+          <w:rFonts w:ascii="Source Sans Pro" w:eastAsia="Source Sans Pro" w:hAnsi="Source Sans Pro" w:cs="Source Sans Pro"/>
+        </w:rPr>
+        <w:drawing>
+          <wp:inline distT="0" distB="0" distL="0" distR="0" wp14:anchorId="510790E7" wp14:editId="0EE9C0C3">
+            <wp:extent cx="5731510" cy="1809750"/>
+            <wp:effectExtent l="0" t="0" r="2540" b="0"/>
+            <wp:docPr id="5" name="Imagen 5"/>
+            <wp:cNvGraphicFramePr>
+              <a:graphicFrameLocks xmlns:a="http://schemas.openxmlformats.org/drawingml/2006/main" noChangeAspect="1"/>
+            </wp:cNvGraphicFramePr>
+            <a:graphic xmlns:a="http://schemas.openxmlformats.org/drawingml/2006/main">
+              <a:graphicData uri="http://schemas.openxmlformats.org/drawingml/2006/picture">
+                <pic:pic xmlns:pic="http://schemas.openxmlformats.org/drawingml/2006/picture">
+                  <pic:nvPicPr>
+                    <pic:cNvPr id="1" name=""/>
+                    <pic:cNvPicPr/>
+                  </pic:nvPicPr>
+                  <pic:blipFill rotWithShape="1">
+                    <a:blip r:embed="rId14"/>
+                    <a:srcRect b="49513"/>
+                    <a:stretch/>
+                  </pic:blipFill>
+                  <pic:spPr bwMode="auto">
+                    <a:xfrm>
+                      <a:off x="0" y="0"/>
+                      <a:ext cx="5731510" cy="1809750"/>
+                    </a:xfrm>
+                    <a:prstGeom prst="rect">
+                      <a:avLst/>
+                    </a:prstGeom>
+                    <a:ln>
+                      <a:noFill/>
+                    </a:ln>
+                    <a:extLst>
+                      <a:ext uri="{53640926-AAD7-44D8-BBD7-CCE9431645EC}">
+                        <a14:shadowObscured xmlns:a14="http://schemas.microsoft.com/office/drawing/2010/main"/>
+                      </a:ext>
+                    </a:extLst>
+                  </pic:spPr>
+                </pic:pic>
+              </a:graphicData>
+            </a:graphic>
+          </wp:inline>
+        </w:drawing>
+      </w:r>
+    </w:p>
+    <w:p>
+      <w:pPr>
+        <w:spacing w:line="360" w:lineRule="auto"/>
+        <w:jc w:val="center"/>
+        <w:rPr>
+          <w:rFonts w:ascii="Source Sans Pro" w:eastAsia="Source Sans Pro" w:hAnsi="Source Sans Pro" w:cs="Source Sans Pro"/>
+        </w:rPr>
+      </w:pPr>
+      <w:r>
+        <w:rPr>
+          <w:rFonts w:ascii="Source Sans Pro" w:eastAsia="Source Sans Pro" w:hAnsi="Source Sans Pro" w:cs="Source Sans Pro"/>
+        </w:rPr>
+        <w:drawing>
+          <wp:inline distT="0" distB="0" distL="0" distR="0" wp14:anchorId="71D60CB8" wp14:editId="529343A6">
+            <wp:extent cx="2914650" cy="1812925"/>
+            <wp:effectExtent l="0" t="0" r="0" b="0"/>
+            <wp:docPr id="9" name="Imagen 9"/>
+            <wp:cNvGraphicFramePr>
+              <a:graphicFrameLocks xmlns:a="http://schemas.openxmlformats.org/drawingml/2006/main" noChangeAspect="1"/>
+            </wp:cNvGraphicFramePr>
+            <a:graphic xmlns:a="http://schemas.openxmlformats.org/drawingml/2006/main">
+              <a:graphicData uri="http://schemas.openxmlformats.org/drawingml/2006/picture">
+                <pic:pic xmlns:pic="http://schemas.openxmlformats.org/drawingml/2006/picture">
+                  <pic:nvPicPr>
+                    <pic:cNvPr id="1" name=""/>
+                    <pic:cNvPicPr/>
+                  </pic:nvPicPr>
+                  <pic:blipFill rotWithShape="1">
+                    <a:blip r:embed="rId14"/>
+                    <a:srcRect t="49424" r="49147"/>
+                    <a:stretch/>
+                  </pic:blipFill>
+                  <pic:spPr bwMode="auto">
+                    <a:xfrm>
+                      <a:off x="0" y="0"/>
+                      <a:ext cx="2914650" cy="1812925"/>
+                    </a:xfrm>
+                    <a:prstGeom prst="rect">
+                      <a:avLst/>
+                    </a:prstGeom>
+                    <a:ln>
+                      <a:noFill/>
+                    </a:ln>
+                    <a:extLst>
+                      <a:ext uri="{53640926-AAD7-44D8-BBD7-CCE9431645EC}">
+                        <a14:shadowObscured xmlns:a14="http://schemas.microsoft.com/office/drawing/2010/main"/>
+                      </a:ext>
+                    </a:extLst>
+                  </pic:spPr>
+                </pic:pic>
+              </a:graphicData>
+            </a:graphic>
+          </wp:inline>
+        </w:drawing>
+      </w:r>
+    </w:p>
+    <w:p>
+      <w:pPr>
+        <w:rPr>
+          <w:rFonts w:ascii="Source Sans Pro" w:eastAsia="Source Sans Pro" w:hAnsi="Source Sans Pro" w:cs="Source Sans Pro"/>
+        </w:rPr>
+      </w:pPr>
+      <w:r>
+        <w:rPr>
+          <w:rFonts w:ascii="Source Sans Pro" w:eastAsia="Source Sans Pro" w:hAnsi="Source Sans Pro" w:cs="Source Sans Pro"/>
+        </w:rPr>
+        <w:br w:type="page"/>
+      </w:r>
+    </w:p>
+    <w:p>
+      <w:pPr>
+        <w:spacing w:line="360" w:lineRule="auto"/>
+        <w:rPr>
+          <w:rFonts w:ascii="Source Sans Pro" w:eastAsia="Source Sans Pro" w:hAnsi="Source Sans Pro" w:cs="Source Sans Pro"/>
+        </w:rPr>
+      </w:pPr>
+      <w:r>
+        <w:rPr>
+          <w:rFonts w:ascii="Source Sans Pro" w:eastAsia="Source Sans Pro" w:hAnsi="Source Sans Pro" w:cs="Source Sans Pro"/>
+        </w:rPr>
+        <w:lastRenderedPageBreak/>
+        <w:t xml:space="preserve">Network </w:t>
+      </w:r>
+      <w:proofErr w:type="spellStart"/>
+      <w:r>
+        <w:rPr>
+          <w:rFonts w:ascii="Source Sans Pro" w:eastAsia="Source Sans Pro" w:hAnsi="Source Sans Pro" w:cs="Source Sans Pro"/>
+        </w:rPr>
+        <w:t>Graph</w:t>
+      </w:r>
+      <w:proofErr w:type="spellEnd"/>
+      <w:r>
+        <w:rPr>
+          <w:rFonts w:ascii="Source Sans Pro" w:eastAsia="Source Sans Pro" w:hAnsi="Source Sans Pro" w:cs="Source Sans Pro"/>
+        </w:rPr>
+        <w:t xml:space="preserve"> del proyecto:</w:t>
+      </w:r>
+    </w:p>
+    <w:p>
+      <w:pPr>
+        <w:spacing w:line="360" w:lineRule="auto"/>
+        <w:rPr>
+          <w:rFonts w:ascii="Source Sans Pro" w:eastAsia="Source Sans Pro" w:hAnsi="Source Sans Pro" w:cs="Source Sans Pro"/>
+        </w:rPr>
+      </w:pPr>
+      <w:r>
+        <w:rPr>
+          <w:rFonts w:ascii="Source Sans Pro" w:eastAsia="Source Sans Pro" w:hAnsi="Source Sans Pro" w:cs="Source Sans Pro"/>
+        </w:rPr>
+        <w:drawing>
+          <wp:inline distT="0" distB="0" distL="0" distR="0" wp14:anchorId="0BFBDAF6" wp14:editId="4C3DB66D">
+            <wp:extent cx="5731510" cy="1920875"/>
+            <wp:effectExtent l="0" t="0" r="2540" b="3175"/>
+            <wp:docPr id="18" name="Imagen 18"/>
+            <wp:cNvGraphicFramePr>
+              <a:graphicFrameLocks xmlns:a="http://schemas.openxmlformats.org/drawingml/2006/main" noChangeAspect="1"/>
+            </wp:cNvGraphicFramePr>
+            <a:graphic xmlns:a="http://schemas.openxmlformats.org/drawingml/2006/main">
+              <a:graphicData uri="http://schemas.openxmlformats.org/drawingml/2006/picture">
+                <pic:pic xmlns:pic="http://schemas.openxmlformats.org/drawingml/2006/picture">
+                  <pic:nvPicPr>
+                    <pic:cNvPr id="1" name=""/>
+                    <pic:cNvPicPr/>
+                  </pic:nvPicPr>
+                  <pic:blipFill>
+                    <a:blip r:embed="rId15"/>
+                    <a:stretch>
+                      <a:fillRect/>
+                    </a:stretch>
+                  </pic:blipFill>
+                  <pic:spPr>
+                    <a:xfrm>
+                      <a:off x="0" y="0"/>
+                      <a:ext cx="5731510" cy="1920875"/>
+                    </a:xfrm>
+                    <a:prstGeom prst="rect">
+                      <a:avLst/>
+                    </a:prstGeom>
+                  </pic:spPr>
+                </pic:pic>
+              </a:graphicData>
+            </a:graphic>
+          </wp:inline>
+        </w:drawing>
+      </w:r>
+    </w:p>
     <w:p>
       <w:pPr>
         <w:spacing w:line="360" w:lineRule="auto"/>
@@ -17141,7 +17676,7 @@
 </file>
 
 <file path=word/numbering.xml><?xml version="1.0" encoding="utf-8"?>
-<w:numbering xmlns:wpc="http://schemas.microsoft.com/office/word/2010/wordprocessingCanvas" xmlns:cx="http://schemas.microsoft.com/office/drawing/2014/chartex" xmlns:cx1="http://schemas.microsoft.com/office/drawing/2015/9/8/chartex" xmlns:cx2="http://schemas.microsoft.com/office/drawing/2015/10/21/chartex" xmlns:cx3="http://schemas.microsoft.com/office/drawing/2016/5/9/chartex" xmlns:cx4="http://schemas.microsoft.com/office/drawing/2016/5/10/chartex" xmlns:cx5="http://schemas.microsoft.com/office/drawing/2016/5/11/chartex" xmlns:cx6="http://schemas.microsoft.com/office/drawing/2016/5/12/chartex" xmlns:cx7="http://schemas.microsoft.com/office/drawing/2016/5/13/chartex" xmlns:cx8="http://schemas.microsoft.com/office/drawing/2016/5/14/chartex" xmlns:mc="http://schemas.openxmlformats.org/markup-compatibility/2006" xmlns:aink="http://schemas.microsoft.com/office/drawing/2016/ink" xmlns:am3d="http://schemas.microsoft.com/office/drawing/2017/model3d" xmlns:o="urn:schemas-microsoft-com:office:office" xmlns:oel="http://schemas.microsoft.com/office/2019/extlst" xmlns:r="http://schemas.openxmlformats.org/officeDocument/2006/relationships" xmlns:m="http://schemas.openxmlformats.org/officeDocument/2006/math" xmlns:v="urn:schemas-microsoft-com:vml" xmlns:wp14="http://schemas.microsoft.com/office/word/2010/wordprocessingDrawing" xmlns:wp="http://schemas.openxmlformats.org/drawingml/2006/wordprocessingDrawing" xmlns:w10="urn:schemas-microsoft-com:office:word" xmlns:w="http://schemas.openxmlformats.org/wordprocessingml/2006/main" xmlns:w14="http://schemas.microsoft.com/office/word/2010/wordml" xmlns:w15="http://schemas.microsoft.com/office/word/2012/wordml" xmlns:w16cex="http://schemas.microsoft.com/office/word/2018/wordml/cex" xmlns:w16cid="http://schemas.microsoft.com/office/word/2016/wordml/cid" xmlns:w16="http://schemas.microsoft.com/office/word/2018/wordml" xmlns:w16du="http://schemas.microsoft.com/office/word/2023/wordml/word16du" xmlns:w16sdtdh="http://schemas.microsoft.com/office/word/2020/wordml/sdtdatahash" xmlns:w16se="http://schemas.microsoft.com/office/word/2015/wordml/symex" xmlns:wpg="http://schemas.microsoft.com/office/word/2010/wordprocessingGroup" xmlns:wpi="http://schemas.microsoft.com/office/word/2010/wordprocessingInk" xmlns:wne="http://schemas.microsoft.com/office/word/2006/wordml" xmlns:wps="http://schemas.microsoft.com/office/word/2010/wordprocessingShape" mc:Ignorable="w14 w15 w16se w16cid w16 w16cex w16sdtdh wp14">
+<w:numbering xmlns:wpc="http://schemas.microsoft.com/office/word/2010/wordprocessingCanvas" xmlns:cx="http://schemas.microsoft.com/office/drawing/2014/chartex" xmlns:cx1="http://schemas.microsoft.com/office/drawing/2015/9/8/chartex" xmlns:cx2="http://schemas.microsoft.com/office/drawing/2015/10/21/chartex" xmlns:cx3="http://schemas.microsoft.com/office/drawing/2016/5/9/chartex" xmlns:cx4="http://schemas.microsoft.com/office/drawing/2016/5/10/chartex" xmlns:cx5="http://schemas.microsoft.com/office/drawing/2016/5/11/chartex" xmlns:cx6="http://schemas.microsoft.com/office/drawing/2016/5/12/chartex" xmlns:cx7="http://schemas.microsoft.com/office/drawing/2016/5/13/chartex" xmlns:cx8="http://schemas.microsoft.com/office/drawing/2016/5/14/chartex" xmlns:mc="http://schemas.openxmlformats.org/markup-compatibility/2006" xmlns:aink="http://schemas.microsoft.com/office/drawing/2016/ink" xmlns:am3d="http://schemas.microsoft.com/office/drawing/2017/model3d" xmlns:o="urn:schemas-microsoft-com:office:office" xmlns:r="http://schemas.openxmlformats.org/officeDocument/2006/relationships" xmlns:m="http://schemas.openxmlformats.org/officeDocument/2006/math" xmlns:v="urn:schemas-microsoft-com:vml" xmlns:wp14="http://schemas.microsoft.com/office/word/2010/wordprocessingDrawing" xmlns:wp="http://schemas.openxmlformats.org/drawingml/2006/wordprocessingDrawing" xmlns:w10="urn:schemas-microsoft-com:office:word" xmlns:w="http://schemas.openxmlformats.org/wordprocessingml/2006/main" xmlns:w14="http://schemas.microsoft.com/office/word/2010/wordml" xmlns:w15="http://schemas.microsoft.com/office/word/2012/wordml" xmlns:w16cex="http://schemas.microsoft.com/office/word/2018/wordml/cex" xmlns:w16cid="http://schemas.microsoft.com/office/word/2016/wordml/cid" xmlns:w16="http://schemas.microsoft.com/office/word/2018/wordml" xmlns:w16sdtdh="http://schemas.microsoft.com/office/word/2020/wordml/sdtdatahash" xmlns:w16se="http://schemas.microsoft.com/office/word/2015/wordml/symex" xmlns:wpg="http://schemas.microsoft.com/office/word/2010/wordprocessingGroup" xmlns:wpi="http://schemas.microsoft.com/office/word/2010/wordprocessingInk" xmlns:wne="http://schemas.microsoft.com/office/word/2006/wordml" xmlns:wps="http://schemas.microsoft.com/office/word/2010/wordprocessingShape" mc:Ignorable="w14 w15 w16se w16cid w16 w16cex w16sdtdh wp14">
   <w:abstractNum w:abstractNumId="0" w15:restartNumberingAfterBreak="0">
     <w:nsid w:val="0F4630A9"/>
     <w:multiLevelType w:val="multilevel"/>
@@ -18275,31 +18810,31 @@
       </w:rPr>
     </w:lvl>
   </w:abstractNum>
-  <w:num w:numId="1" w16cid:durableId="2058973282">
+  <w:num w:numId="1">
     <w:abstractNumId w:val="0"/>
   </w:num>
-  <w:num w:numId="2" w16cid:durableId="924847053">
+  <w:num w:numId="2">
     <w:abstractNumId w:val="2"/>
   </w:num>
-  <w:num w:numId="3" w16cid:durableId="2074036269">
+  <w:num w:numId="3">
     <w:abstractNumId w:val="4"/>
   </w:num>
-  <w:num w:numId="4" w16cid:durableId="156918794">
+  <w:num w:numId="4">
     <w:abstractNumId w:val="6"/>
   </w:num>
-  <w:num w:numId="5" w16cid:durableId="755705956">
+  <w:num w:numId="5">
     <w:abstractNumId w:val="5"/>
   </w:num>
-  <w:num w:numId="6" w16cid:durableId="1043365253">
+  <w:num w:numId="6">
     <w:abstractNumId w:val="8"/>
   </w:num>
-  <w:num w:numId="7" w16cid:durableId="496383413">
+  <w:num w:numId="7">
     <w:abstractNumId w:val="3"/>
   </w:num>
-  <w:num w:numId="8" w16cid:durableId="734671161">
+  <w:num w:numId="8">
     <w:abstractNumId w:val="7"/>
   </w:num>
-  <w:num w:numId="9" w16cid:durableId="384719240">
+  <w:num w:numId="9">
     <w:abstractNumId w:val="1"/>
   </w:num>
 </w:numbering>
@@ -18703,6 +19238,7 @@
   <w:style w:type="paragraph" w:default="1" w:styleId="Normal">
     <w:name w:val="Normal"/>
     <w:qFormat/>
+    <w:rsid w:val="00C75C02"/>
   </w:style>
   <w:style w:type="paragraph" w:styleId="Ttulo1">
     <w:name w:val="heading 1"/>

</xml_diff>

<commit_message>
Plan de Gestión de la Configuración - Actualizacion
</commit_message>
<xml_diff>
--- a/1-Documentos/Planes/PGCS.docx
+++ b/1-Documentos/Planes/PGCS.docx
@@ -17125,31 +17125,7 @@
           <w:b/>
           <w:lang w:val="es-ES"/>
         </w:rPr>
-        <w:t>I</w:t>
-      </w:r>
-      <w:r>
-        <w:rPr>
-          <w:rFonts w:ascii="Source Sans Pro" w:eastAsia="Source Sans Pro" w:hAnsi="Source Sans Pro" w:cs="Source Sans Pro"/>
-          <w:b/>
-          <w:lang w:val="es-ES"/>
-        </w:rPr>
-        <w:t>V</w:t>
-      </w:r>
-      <w:r>
-        <w:rPr>
-          <w:rFonts w:ascii="Source Sans Pro" w:eastAsia="Source Sans Pro" w:hAnsi="Source Sans Pro" w:cs="Source Sans Pro"/>
-          <w:b/>
-          <w:lang w:val="es-ES"/>
-        </w:rPr>
-        <w:t xml:space="preserve">. </w:t>
-      </w:r>
-      <w:r>
-        <w:rPr>
-          <w:rFonts w:ascii="Source Sans Pro" w:eastAsia="Source Sans Pro" w:hAnsi="Source Sans Pro" w:cs="Source Sans Pro"/>
-          <w:b/>
-          <w:lang w:val="es-ES"/>
-        </w:rPr>
-        <w:t>Auditorías</w:t>
+        <w:t>IV. Auditorías</w:t>
       </w:r>
     </w:p>
     <w:p>
@@ -17176,6 +17152,7 @@
       <w:r>
         <w:rPr>
           <w:rFonts w:ascii="Source Sans Pro" w:eastAsia="Source Sans Pro" w:hAnsi="Source Sans Pro" w:cs="Source Sans Pro"/>
+          <w:noProof/>
         </w:rPr>
         <w:drawing>
           <wp:inline distT="0" distB="0" distL="0" distR="0" wp14:anchorId="5F2DD883" wp14:editId="0CB9D02E">
@@ -17238,6 +17215,7 @@
       <w:r>
         <w:rPr>
           <w:rFonts w:ascii="Source Sans Pro" w:eastAsia="Source Sans Pro" w:hAnsi="Source Sans Pro" w:cs="Source Sans Pro"/>
+          <w:noProof/>
         </w:rPr>
         <w:drawing>
           <wp:inline distT="0" distB="0" distL="0" distR="0" wp14:anchorId="67B96839" wp14:editId="2A39578E">
@@ -17300,6 +17278,7 @@
       <w:r>
         <w:rPr>
           <w:rFonts w:ascii="Source Sans Pro" w:eastAsia="Source Sans Pro" w:hAnsi="Source Sans Pro" w:cs="Source Sans Pro"/>
+          <w:noProof/>
         </w:rPr>
         <w:drawing>
           <wp:inline distT="0" distB="0" distL="0" distR="0" wp14:anchorId="464C2B53" wp14:editId="75F36BCF">
@@ -17355,6 +17334,7 @@
       <w:r>
         <w:rPr>
           <w:rFonts w:ascii="Source Sans Pro" w:eastAsia="Source Sans Pro" w:hAnsi="Source Sans Pro" w:cs="Source Sans Pro"/>
+          <w:noProof/>
         </w:rPr>
         <w:lastRenderedPageBreak/>
         <w:drawing>
@@ -17411,6 +17391,7 @@
       <w:r>
         <w:rPr>
           <w:rFonts w:ascii="Source Sans Pro" w:eastAsia="Source Sans Pro" w:hAnsi="Source Sans Pro" w:cs="Source Sans Pro"/>
+          <w:noProof/>
         </w:rPr>
         <w:drawing>
           <wp:inline distT="0" distB="0" distL="0" distR="0" wp14:anchorId="550FB773" wp14:editId="6FF9F022">
@@ -17466,6 +17447,7 @@
       <w:r>
         <w:rPr>
           <w:rFonts w:ascii="Source Sans Pro" w:eastAsia="Source Sans Pro" w:hAnsi="Source Sans Pro" w:cs="Source Sans Pro"/>
+          <w:noProof/>
         </w:rPr>
         <w:drawing>
           <wp:inline distT="0" distB="0" distL="0" distR="0" wp14:anchorId="510790E7" wp14:editId="0EE9C0C3">
@@ -17522,6 +17504,7 @@
       <w:r>
         <w:rPr>
           <w:rFonts w:ascii="Source Sans Pro" w:eastAsia="Source Sans Pro" w:hAnsi="Source Sans Pro" w:cs="Source Sans Pro"/>
+          <w:noProof/>
         </w:rPr>
         <w:drawing>
           <wp:inline distT="0" distB="0" distL="0" distR="0" wp14:anchorId="71D60CB8" wp14:editId="529343A6">
@@ -17619,6 +17602,7 @@
       <w:r>
         <w:rPr>
           <w:rFonts w:ascii="Source Sans Pro" w:eastAsia="Source Sans Pro" w:hAnsi="Source Sans Pro" w:cs="Source Sans Pro"/>
+          <w:noProof/>
         </w:rPr>
         <w:drawing>
           <wp:inline distT="0" distB="0" distL="0" distR="0" wp14:anchorId="0BFBDAF6" wp14:editId="4C3DB66D">
@@ -17662,8 +17646,113 @@
         <w:spacing w:line="360" w:lineRule="auto"/>
         <w:rPr>
           <w:rFonts w:ascii="Source Sans Pro" w:eastAsia="Source Sans Pro" w:hAnsi="Source Sans Pro" w:cs="Source Sans Pro"/>
+          <w:b/>
+          <w:lang w:val="es-ES"/>
         </w:rPr>
       </w:pPr>
+      <w:r>
+        <w:rPr>
+          <w:rFonts w:ascii="Source Sans Pro" w:eastAsia="Source Sans Pro" w:hAnsi="Source Sans Pro" w:cs="Source Sans Pro"/>
+          <w:b/>
+          <w:lang w:val="es-ES"/>
+        </w:rPr>
+        <w:t xml:space="preserve">V. </w:t>
+      </w:r>
+      <w:proofErr w:type="spellStart"/>
+      <w:r>
+        <w:rPr>
+          <w:rFonts w:ascii="Source Sans Pro" w:eastAsia="Source Sans Pro" w:hAnsi="Source Sans Pro" w:cs="Source Sans Pro"/>
+          <w:b/>
+          <w:lang w:val="es-ES"/>
+        </w:rPr>
+        <w:t>Release</w:t>
+      </w:r>
+      <w:proofErr w:type="spellEnd"/>
+    </w:p>
+    <w:p>
+      <w:pPr>
+        <w:spacing w:line="360" w:lineRule="auto"/>
+        <w:rPr>
+          <w:rFonts w:ascii="Source Sans Pro" w:eastAsia="Source Sans Pro" w:hAnsi="Source Sans Pro" w:cs="Source Sans Pro"/>
+        </w:rPr>
+      </w:pPr>
+      <w:r>
+        <w:rPr>
+          <w:rFonts w:ascii="Source Sans Pro" w:eastAsia="Source Sans Pro" w:hAnsi="Source Sans Pro" w:cs="Source Sans Pro"/>
+        </w:rPr>
+        <w:t>Estructura del funcionamiento del programa</w:t>
+      </w:r>
+      <w:r>
+        <w:rPr>
+          <w:rFonts w:ascii="Source Sans Pro" w:eastAsia="Source Sans Pro" w:hAnsi="Source Sans Pro" w:cs="Source Sans Pro"/>
+        </w:rPr>
+        <w:t>:</w:t>
+      </w:r>
+    </w:p>
+    <w:p>
+      <w:pPr>
+        <w:spacing w:line="360" w:lineRule="auto"/>
+        <w:jc w:val="center"/>
+        <w:rPr>
+          <w:rFonts w:ascii="Source Sans Pro" w:eastAsia="Source Sans Pro" w:hAnsi="Source Sans Pro" w:cs="Source Sans Pro"/>
+        </w:rPr>
+      </w:pPr>
+      <w:r>
+        <w:rPr>
+          <w:noProof/>
+        </w:rPr>
+        <w:drawing>
+          <wp:inline distT="0" distB="0" distL="0" distR="0" wp14:anchorId="1ED3BFCD" wp14:editId="4864576A">
+            <wp:extent cx="2743200" cy="3524250"/>
+            <wp:effectExtent l="0" t="0" r="0" b="0"/>
+            <wp:docPr id="10" name="Imagen 10"/>
+            <wp:cNvGraphicFramePr>
+              <a:graphicFrameLocks xmlns:a="http://schemas.openxmlformats.org/drawingml/2006/main" noChangeAspect="1"/>
+            </wp:cNvGraphicFramePr>
+            <a:graphic xmlns:a="http://schemas.openxmlformats.org/drawingml/2006/main">
+              <a:graphicData uri="http://schemas.openxmlformats.org/drawingml/2006/picture">
+                <pic:pic xmlns:pic="http://schemas.openxmlformats.org/drawingml/2006/picture">
+                  <pic:nvPicPr>
+                    <pic:cNvPr id="0" name="Picture 1"/>
+                    <pic:cNvPicPr>
+                      <a:picLocks noChangeAspect="1" noChangeArrowheads="1"/>
+                    </pic:cNvPicPr>
+                  </pic:nvPicPr>
+                  <pic:blipFill rotWithShape="1">
+                    <a:blip r:embed="rId16">
+                      <a:extLst>
+                        <a:ext uri="{28A0092B-C50C-407E-A947-70E740481C1C}">
+                          <a14:useLocalDpi xmlns:a14="http://schemas.microsoft.com/office/drawing/2010/main" val="0"/>
+                        </a:ext>
+                      </a:extLst>
+                    </a:blip>
+                    <a:srcRect b="50535"/>
+                    <a:stretch/>
+                  </pic:blipFill>
+                  <pic:spPr bwMode="auto">
+                    <a:xfrm>
+                      <a:off x="0" y="0"/>
+                      <a:ext cx="2743200" cy="3524250"/>
+                    </a:xfrm>
+                    <a:prstGeom prst="rect">
+                      <a:avLst/>
+                    </a:prstGeom>
+                    <a:noFill/>
+                    <a:ln>
+                      <a:noFill/>
+                    </a:ln>
+                    <a:extLst>
+                      <a:ext uri="{53640926-AAD7-44D8-BBD7-CCE9431645EC}">
+                        <a14:shadowObscured xmlns:a14="http://schemas.microsoft.com/office/drawing/2010/main"/>
+                      </a:ext>
+                    </a:extLst>
+                  </pic:spPr>
+                </pic:pic>
+              </a:graphicData>
+            </a:graphic>
+          </wp:inline>
+        </w:drawing>
+      </w:r>
     </w:p>
     <w:sectPr>
       <w:pgSz w:w="11906" w:h="16838"/>
@@ -19238,7 +19327,7 @@
   <w:style w:type="paragraph" w:default="1" w:styleId="Normal">
     <w:name w:val="Normal"/>
     <w:qFormat/>
-    <w:rsid w:val="00C75C02"/>
+    <w:rsid w:val="00BD1F43"/>
   </w:style>
   <w:style w:type="paragraph" w:styleId="Ttulo1">
     <w:name w:val="heading 1"/>

</xml_diff>